<commit_message>
updata SRS for all and server
updata some user cases
</commit_message>
<xml_diff>
--- a/Documents/SRS_For_Server.docx
+++ b/Documents/SRS_For_Server.docx
@@ -1,6 +1,6 @@
 
 <file path=word/document.xml><?xml version="1.0" encoding="utf-8"?>
-<w:document xmlns:wpc="http://schemas.microsoft.com/office/word/2010/wordprocessingCanvas" xmlns:mo="http://schemas.microsoft.com/office/mac/office/2008/main" xmlns:mc="http://schemas.openxmlformats.org/markup-compatibility/2006" xmlns:mv="urn:schemas-microsoft-com:mac:vml" xmlns:o="urn:schemas-microsoft-com:office:office" xmlns:r="http://schemas.openxmlformats.org/officeDocument/2006/relationships" xmlns:m="http://schemas.openxmlformats.org/officeDocument/2006/math" xmlns:v="urn:schemas-microsoft-com:vml" xmlns:wp14="http://schemas.microsoft.com/office/word/2010/wordprocessingDrawing" xmlns:wp="http://schemas.openxmlformats.org/drawingml/2006/wordprocessingDrawing" xmlns:w10="urn:schemas-microsoft-com:office:word" xmlns:w="http://schemas.openxmlformats.org/wordprocessingml/2006/main" xmlns:w14="http://schemas.microsoft.com/office/word/2010/wordml" xmlns:w15="http://schemas.microsoft.com/office/word/2012/wordml" xmlns:wpg="http://schemas.microsoft.com/office/word/2010/wordprocessingGroup" xmlns:wpi="http://schemas.microsoft.com/office/word/2010/wordprocessingInk" xmlns:wne="http://schemas.microsoft.com/office/word/2006/wordml" xmlns:wps="http://schemas.microsoft.com/office/word/2010/wordprocessingShape" mc:Ignorable="w14 w15 wp14">
+<w:document xmlns:wpc="http://schemas.microsoft.com/office/word/2010/wordprocessingCanvas" xmlns:cx="http://schemas.microsoft.com/office/drawing/2014/chartex" xmlns:cx1="http://schemas.microsoft.com/office/drawing/2015/9/8/chartex" xmlns:cx2="http://schemas.microsoft.com/office/drawing/2015/10/21/chartex" xmlns:cx3="http://schemas.microsoft.com/office/drawing/2016/5/9/chartex" xmlns:cx4="http://schemas.microsoft.com/office/drawing/2016/5/10/chartex" xmlns:cx5="http://schemas.microsoft.com/office/drawing/2016/5/11/chartex" xmlns:cx6="http://schemas.microsoft.com/office/drawing/2016/5/12/chartex" xmlns:cx7="http://schemas.microsoft.com/office/drawing/2016/5/13/chartex" xmlns:cx8="http://schemas.microsoft.com/office/drawing/2016/5/14/chartex" xmlns:mc="http://schemas.openxmlformats.org/markup-compatibility/2006" xmlns:aink="http://schemas.microsoft.com/office/drawing/2016/ink" xmlns:am3d="http://schemas.microsoft.com/office/drawing/2017/model3d" xmlns:o="urn:schemas-microsoft-com:office:office" xmlns:r="http://schemas.openxmlformats.org/officeDocument/2006/relationships" xmlns:m="http://schemas.openxmlformats.org/officeDocument/2006/math" xmlns:v="urn:schemas-microsoft-com:vml" xmlns:wp14="http://schemas.microsoft.com/office/word/2010/wordprocessingDrawing" xmlns:wp="http://schemas.openxmlformats.org/drawingml/2006/wordprocessingDrawing" xmlns:w10="urn:schemas-microsoft-com:office:word" xmlns:w="http://schemas.openxmlformats.org/wordprocessingml/2006/main" xmlns:w14="http://schemas.microsoft.com/office/word/2010/wordml" xmlns:w15="http://schemas.microsoft.com/office/word/2012/wordml" xmlns:w16cid="http://schemas.microsoft.com/office/word/2016/wordml/cid" xmlns:w16se="http://schemas.microsoft.com/office/word/2015/wordml/symex" xmlns:wpg="http://schemas.microsoft.com/office/word/2010/wordprocessingGroup" xmlns:wpi="http://schemas.microsoft.com/office/word/2010/wordprocessingInk" xmlns:wne="http://schemas.microsoft.com/office/word/2006/wordml" xmlns:wps="http://schemas.microsoft.com/office/word/2010/wordprocessingShape" mc:Ignorable="w14 w15 w16se w16cid wp14">
   <w:body>
     <w:p>
       <w:pPr>
@@ -232,6 +232,7 @@
                 <w:lang w:eastAsia="en-US"/>
               </w:rPr>
             </w:pPr>
+            <w:proofErr w:type="spellStart"/>
             <w:r>
               <w:rPr>
                 <w:rFonts w:ascii="宋体" w:eastAsia="宋体" w:hAnsi="宋体" w:cs="Times New Roman"/>
@@ -239,7 +240,17 @@
                 <w:szCs w:val="20"/>
                 <w:lang w:eastAsia="zh-CN"/>
               </w:rPr>
-              <w:t>Zhi Zhou</w:t>
+              <w:t>Zhi</w:t>
+            </w:r>
+            <w:proofErr w:type="spellEnd"/>
+            <w:r>
+              <w:rPr>
+                <w:rFonts w:ascii="宋体" w:eastAsia="宋体" w:hAnsi="宋体" w:cs="Times New Roman"/>
+                <w:sz w:val="20"/>
+                <w:szCs w:val="20"/>
+                <w:lang w:eastAsia="zh-CN"/>
+              </w:rPr>
+              <w:t xml:space="preserve"> Zhou</w:t>
             </w:r>
           </w:p>
         </w:tc>
@@ -332,6 +343,7 @@
                 <w:lang w:eastAsia="en-US"/>
               </w:rPr>
             </w:pPr>
+            <w:proofErr w:type="spellStart"/>
             <w:r>
               <w:rPr>
                 <w:rFonts w:ascii="宋体" w:eastAsia="宋体" w:hAnsi="宋体" w:cs="Times New Roman"/>
@@ -339,7 +351,17 @@
                 <w:szCs w:val="20"/>
                 <w:lang w:eastAsia="zh-CN"/>
               </w:rPr>
-              <w:t>Zimu Hu</w:t>
+              <w:t>Zimu</w:t>
+            </w:r>
+            <w:proofErr w:type="spellEnd"/>
+            <w:r>
+              <w:rPr>
+                <w:rFonts w:ascii="宋体" w:eastAsia="宋体" w:hAnsi="宋体" w:cs="Times New Roman"/>
+                <w:sz w:val="20"/>
+                <w:szCs w:val="20"/>
+                <w:lang w:eastAsia="zh-CN"/>
+              </w:rPr>
+              <w:t xml:space="preserve"> Hu</w:t>
             </w:r>
           </w:p>
         </w:tc>
@@ -432,6 +454,7 @@
                 <w:lang w:eastAsia="en-US"/>
               </w:rPr>
             </w:pPr>
+            <w:proofErr w:type="spellStart"/>
             <w:r>
               <w:rPr>
                 <w:rFonts w:ascii="宋体" w:eastAsia="宋体" w:hAnsi="宋体" w:cs="Times New Roman"/>
@@ -439,7 +462,17 @@
                 <w:szCs w:val="20"/>
                 <w:lang w:eastAsia="zh-CN"/>
               </w:rPr>
-              <w:t>Zhi Zhou</w:t>
+              <w:t>Zhi</w:t>
+            </w:r>
+            <w:proofErr w:type="spellEnd"/>
+            <w:r>
+              <w:rPr>
+                <w:rFonts w:ascii="宋体" w:eastAsia="宋体" w:hAnsi="宋体" w:cs="Times New Roman"/>
+                <w:sz w:val="20"/>
+                <w:szCs w:val="20"/>
+                <w:lang w:eastAsia="zh-CN"/>
+              </w:rPr>
+              <w:t xml:space="preserve"> Zhou</w:t>
             </w:r>
           </w:p>
         </w:tc>
@@ -541,6 +574,7 @@
                 <w:lang w:eastAsia="zh-CN"/>
               </w:rPr>
             </w:pPr>
+            <w:proofErr w:type="spellStart"/>
             <w:r>
               <w:rPr>
                 <w:rFonts w:ascii="宋体" w:eastAsia="宋体" w:hAnsi="宋体" w:cs="Times New Roman"/>
@@ -548,7 +582,17 @@
                 <w:szCs w:val="20"/>
                 <w:lang w:eastAsia="zh-CN"/>
               </w:rPr>
-              <w:t>Zhi Zhou</w:t>
+              <w:t>Zhi</w:t>
+            </w:r>
+            <w:proofErr w:type="spellEnd"/>
+            <w:r>
+              <w:rPr>
+                <w:rFonts w:ascii="宋体" w:eastAsia="宋体" w:hAnsi="宋体" w:cs="Times New Roman"/>
+                <w:sz w:val="20"/>
+                <w:szCs w:val="20"/>
+                <w:lang w:eastAsia="zh-CN"/>
+              </w:rPr>
+              <w:t xml:space="preserve"> Zhou</w:t>
             </w:r>
           </w:p>
         </w:tc>
@@ -578,16 +622,7 @@
                 <w:szCs w:val="20"/>
                 <w:lang w:eastAsia="zh-CN"/>
               </w:rPr>
-              <w:t xml:space="preserve">Add </w:t>
-            </w:r>
-            <w:r>
-              <w:rPr>
-                <w:rFonts w:ascii="宋体" w:eastAsia="宋体" w:hAnsi="宋体" w:cs="Times New Roman"/>
-                <w:sz w:val="20"/>
-                <w:szCs w:val="20"/>
-                <w:lang w:eastAsia="zh-CN"/>
-              </w:rPr>
-              <w:t>Server Logic into User Test Case</w:t>
+              <w:t>Add Server Logic into User Test Case</w:t>
             </w:r>
           </w:p>
         </w:tc>
@@ -647,6 +682,7 @@
                 <w:lang w:eastAsia="zh-CN"/>
               </w:rPr>
             </w:pPr>
+            <w:proofErr w:type="spellStart"/>
             <w:r>
               <w:rPr>
                 <w:rFonts w:ascii="宋体" w:eastAsia="宋体" w:hAnsi="宋体" w:cs="Times New Roman"/>
@@ -654,7 +690,17 @@
                 <w:szCs w:val="20"/>
                 <w:lang w:eastAsia="zh-CN"/>
               </w:rPr>
-              <w:t>Zhi Zhou</w:t>
+              <w:t>Zhi</w:t>
+            </w:r>
+            <w:proofErr w:type="spellEnd"/>
+            <w:r>
+              <w:rPr>
+                <w:rFonts w:ascii="宋体" w:eastAsia="宋体" w:hAnsi="宋体" w:cs="Times New Roman"/>
+                <w:sz w:val="20"/>
+                <w:szCs w:val="20"/>
+                <w:lang w:eastAsia="zh-CN"/>
+              </w:rPr>
+              <w:t xml:space="preserve"> Zhou</w:t>
             </w:r>
           </w:p>
         </w:tc>
@@ -744,6 +790,7 @@
                 <w:lang w:eastAsia="zh-CN"/>
               </w:rPr>
             </w:pPr>
+            <w:proofErr w:type="spellStart"/>
             <w:r>
               <w:rPr>
                 <w:rFonts w:ascii="宋体" w:eastAsia="宋体" w:hAnsi="宋体" w:cs="Times New Roman"/>
@@ -751,7 +798,17 @@
                 <w:szCs w:val="20"/>
                 <w:lang w:eastAsia="zh-CN"/>
               </w:rPr>
-              <w:t>Zhi Zhou</w:t>
+              <w:t>Zhi</w:t>
+            </w:r>
+            <w:proofErr w:type="spellEnd"/>
+            <w:r>
+              <w:rPr>
+                <w:rFonts w:ascii="宋体" w:eastAsia="宋体" w:hAnsi="宋体" w:cs="Times New Roman"/>
+                <w:sz w:val="20"/>
+                <w:szCs w:val="20"/>
+                <w:lang w:eastAsia="zh-CN"/>
+              </w:rPr>
+              <w:t xml:space="preserve"> Zhou</w:t>
             </w:r>
           </w:p>
         </w:tc>
@@ -850,6 +907,7 @@
                 <w:lang w:eastAsia="zh-CN"/>
               </w:rPr>
             </w:pPr>
+            <w:proofErr w:type="spellStart"/>
             <w:r>
               <w:rPr>
                 <w:rFonts w:ascii="宋体" w:eastAsia="宋体" w:hAnsi="宋体" w:cs="Times New Roman" w:hint="eastAsia"/>
@@ -866,7 +924,17 @@
                 <w:szCs w:val="20"/>
                 <w:lang w:eastAsia="zh-CN"/>
               </w:rPr>
-              <w:t>enxiang Zhu</w:t>
+              <w:t>enxiang</w:t>
+            </w:r>
+            <w:proofErr w:type="spellEnd"/>
+            <w:r>
+              <w:rPr>
+                <w:rFonts w:ascii="宋体" w:eastAsia="宋体" w:hAnsi="宋体" w:cs="Times New Roman"/>
+                <w:sz w:val="20"/>
+                <w:szCs w:val="20"/>
+                <w:lang w:eastAsia="zh-CN"/>
+              </w:rPr>
+              <w:t xml:space="preserve"> Zhu</w:t>
             </w:r>
           </w:p>
         </w:tc>
@@ -905,8 +973,19 @@
                 <w:szCs w:val="20"/>
                 <w:lang w:eastAsia="zh-CN"/>
               </w:rPr>
-              <w:t>dd Quality Requirments</w:t>
-            </w:r>
+              <w:t xml:space="preserve">dd Quality </w:t>
+            </w:r>
+            <w:proofErr w:type="spellStart"/>
+            <w:r>
+              <w:rPr>
+                <w:rFonts w:ascii="宋体" w:eastAsia="宋体" w:hAnsi="宋体" w:cs="Times New Roman"/>
+                <w:sz w:val="20"/>
+                <w:szCs w:val="20"/>
+                <w:lang w:eastAsia="zh-CN"/>
+              </w:rPr>
+              <w:t>Requirments</w:t>
+            </w:r>
+            <w:proofErr w:type="spellEnd"/>
           </w:p>
         </w:tc>
       </w:tr>
@@ -974,6 +1053,7 @@
                 <w:lang w:eastAsia="zh-CN"/>
               </w:rPr>
             </w:pPr>
+            <w:proofErr w:type="spellStart"/>
             <w:r>
               <w:rPr>
                 <w:rFonts w:ascii="宋体" w:eastAsia="宋体" w:hAnsi="宋体" w:cs="Times New Roman" w:hint="eastAsia"/>
@@ -990,7 +1070,17 @@
                 <w:szCs w:val="20"/>
                 <w:lang w:eastAsia="zh-CN"/>
               </w:rPr>
-              <w:t>enxiang Zhu</w:t>
+              <w:t>enxiang</w:t>
+            </w:r>
+            <w:proofErr w:type="spellEnd"/>
+            <w:r>
+              <w:rPr>
+                <w:rFonts w:ascii="宋体" w:eastAsia="宋体" w:hAnsi="宋体" w:cs="Times New Roman"/>
+                <w:sz w:val="20"/>
+                <w:szCs w:val="20"/>
+                <w:lang w:eastAsia="zh-CN"/>
+              </w:rPr>
+              <w:t xml:space="preserve"> Zhu</w:t>
             </w:r>
           </w:p>
         </w:tc>
@@ -1030,6 +1120,151 @@
                 <w:lang w:eastAsia="zh-CN"/>
               </w:rPr>
               <w:t>ntegrate documents</w:t>
+            </w:r>
+          </w:p>
+        </w:tc>
+      </w:tr>
+      <w:tr>
+        <w:trPr>
+          <w:trHeight w:val="440"/>
+          <w:tblCellSpacing w:w="0" w:type="dxa"/>
+          <w:jc w:val="center"/>
+        </w:trPr>
+        <w:tc>
+          <w:tcPr>
+            <w:tcW w:w="2116" w:type="dxa"/>
+            <w:tcBorders>
+              <w:top w:val="outset" w:sz="6" w:space="0" w:color="auto"/>
+              <w:left w:val="outset" w:sz="6" w:space="0" w:color="auto"/>
+              <w:bottom w:val="outset" w:sz="6" w:space="0" w:color="auto"/>
+              <w:right w:val="outset" w:sz="6" w:space="0" w:color="auto"/>
+            </w:tcBorders>
+          </w:tcPr>
+          <w:p>
+            <w:pPr>
+              <w:rPr>
+                <w:rFonts w:ascii="宋体" w:eastAsia="宋体" w:hAnsi="宋体" w:cs="Times New Roman" w:hint="eastAsia"/>
+                <w:sz w:val="20"/>
+                <w:szCs w:val="20"/>
+                <w:lang w:eastAsia="zh-CN"/>
+              </w:rPr>
+            </w:pPr>
+            <w:r>
+              <w:rPr>
+                <w:rFonts w:ascii="宋体" w:eastAsia="宋体" w:hAnsi="宋体" w:cs="Times New Roman" w:hint="eastAsia"/>
+                <w:sz w:val="20"/>
+                <w:szCs w:val="20"/>
+                <w:lang w:eastAsia="zh-CN"/>
+              </w:rPr>
+              <w:t>2019.</w:t>
+            </w:r>
+            <w:r>
+              <w:rPr>
+                <w:rFonts w:ascii="宋体" w:eastAsia="宋体" w:hAnsi="宋体" w:cs="Times New Roman" w:hint="eastAsia"/>
+                <w:sz w:val="20"/>
+                <w:szCs w:val="20"/>
+                <w:lang w:eastAsia="zh-CN"/>
+              </w:rPr>
+              <w:t>5.09</w:t>
+            </w:r>
+          </w:p>
+        </w:tc>
+        <w:tc>
+          <w:tcPr>
+            <w:tcW w:w="2178" w:type="dxa"/>
+            <w:tcBorders>
+              <w:top w:val="outset" w:sz="6" w:space="0" w:color="auto"/>
+              <w:left w:val="outset" w:sz="6" w:space="0" w:color="auto"/>
+              <w:bottom w:val="outset" w:sz="6" w:space="0" w:color="auto"/>
+              <w:right w:val="outset" w:sz="6" w:space="0" w:color="auto"/>
+            </w:tcBorders>
+          </w:tcPr>
+          <w:p>
+            <w:pPr>
+              <w:rPr>
+                <w:rFonts w:ascii="宋体" w:eastAsia="宋体" w:hAnsi="宋体" w:cs="Times New Roman" w:hint="eastAsia"/>
+                <w:sz w:val="20"/>
+                <w:szCs w:val="20"/>
+                <w:lang w:eastAsia="zh-CN"/>
+              </w:rPr>
+            </w:pPr>
+            <w:proofErr w:type="spellStart"/>
+            <w:r>
+              <w:rPr>
+                <w:rFonts w:ascii="宋体" w:eastAsia="宋体" w:hAnsi="宋体" w:cs="Times New Roman" w:hint="eastAsia"/>
+                <w:sz w:val="20"/>
+                <w:szCs w:val="20"/>
+                <w:lang w:eastAsia="zh-CN"/>
+              </w:rPr>
+              <w:t>Zimu</w:t>
+            </w:r>
+            <w:proofErr w:type="spellEnd"/>
+            <w:r>
+              <w:rPr>
+                <w:rFonts w:ascii="宋体" w:eastAsia="宋体" w:hAnsi="宋体" w:cs="Times New Roman"/>
+                <w:sz w:val="20"/>
+                <w:szCs w:val="20"/>
+                <w:lang w:eastAsia="zh-CN"/>
+              </w:rPr>
+              <w:t xml:space="preserve"> </w:t>
+            </w:r>
+            <w:r>
+              <w:rPr>
+                <w:rFonts w:ascii="宋体" w:eastAsia="宋体" w:hAnsi="宋体" w:cs="Times New Roman" w:hint="eastAsia"/>
+                <w:sz w:val="20"/>
+                <w:szCs w:val="20"/>
+                <w:lang w:eastAsia="zh-CN"/>
+              </w:rPr>
+              <w:t>Hu</w:t>
+            </w:r>
+          </w:p>
+        </w:tc>
+        <w:tc>
+          <w:tcPr>
+            <w:tcW w:w="2297" w:type="dxa"/>
+            <w:tcBorders>
+              <w:top w:val="outset" w:sz="6" w:space="0" w:color="auto"/>
+              <w:left w:val="outset" w:sz="6" w:space="0" w:color="auto"/>
+              <w:bottom w:val="outset" w:sz="6" w:space="0" w:color="auto"/>
+              <w:right w:val="outset" w:sz="6" w:space="0" w:color="auto"/>
+            </w:tcBorders>
+          </w:tcPr>
+          <w:p>
+            <w:pPr>
+              <w:rPr>
+                <w:rFonts w:ascii="宋体" w:eastAsia="宋体" w:hAnsi="宋体" w:cs="Times New Roman"/>
+                <w:sz w:val="20"/>
+                <w:szCs w:val="20"/>
+                <w:lang w:eastAsia="zh-CN"/>
+              </w:rPr>
+            </w:pPr>
+            <w:r>
+              <w:rPr>
+                <w:rFonts w:ascii="宋体" w:eastAsia="宋体" w:hAnsi="宋体" w:cs="Times New Roman"/>
+                <w:sz w:val="20"/>
+                <w:szCs w:val="20"/>
+                <w:lang w:eastAsia="zh-CN"/>
+              </w:rPr>
+              <w:t>Add use case 2.4.6</w:t>
+            </w:r>
+          </w:p>
+          <w:p>
+            <w:pPr>
+              <w:rPr>
+                <w:rFonts w:ascii="宋体" w:eastAsia="宋体" w:hAnsi="宋体" w:cs="Times New Roman"/>
+                <w:sz w:val="20"/>
+                <w:szCs w:val="20"/>
+                <w:lang w:eastAsia="zh-CN"/>
+              </w:rPr>
+            </w:pPr>
+            <w:r>
+              <w:rPr>
+                <w:rFonts w:ascii="宋体" w:eastAsia="宋体" w:hAnsi="宋体" w:cs="Times New Roman"/>
+                <w:sz w:val="20"/>
+                <w:szCs w:val="20"/>
+                <w:lang w:eastAsia="zh-CN"/>
+              </w:rPr>
+              <w:t>Add 8.2 key technology</w:t>
             </w:r>
           </w:p>
         </w:tc>
@@ -1082,9 +1317,33 @@
           <w:szCs w:val="27"/>
           <w:lang w:eastAsia="en-US"/>
         </w:rPr>
-        <w:t xml:space="preserve">1.1    Intended </w:t>
+        <w:t>1.1    Intended Audience and Purpose</w:t>
       </w:r>
+    </w:p>
+    <w:p>
+      <w:pPr>
+        <w:spacing w:before="100" w:beforeAutospacing="1" w:after="100" w:afterAutospacing="1"/>
+        <w:rPr>
+          <w:rFonts w:ascii="Times" w:eastAsia="宋体" w:hAnsi="Times" w:cs="Times New Roman"/>
+          <w:sz w:val="20"/>
+          <w:szCs w:val="20"/>
+          <w:lang w:eastAsia="zh-CN"/>
+        </w:rPr>
+      </w:pPr>
       <w:r>
+        <w:rPr>
+          <w:rFonts w:ascii="Times" w:hAnsi="Times" w:cs="Times New Roman"/>
+          <w:sz w:val="20"/>
+          <w:szCs w:val="20"/>
+          <w:lang w:eastAsia="en-US"/>
+        </w:rPr>
+        <w:t>This document is for the customers and everyone who joins in this project. In this document, we will explain how every part of the system could work together. What users could do and what will happen. By using the Use Case, we want not only user but also every developer could know what they can do and what information they can get from the system. And if this document passed by everyone, all work should be finished follow it.</w:t>
+      </w:r>
+    </w:p>
+    <w:p>
+      <w:pPr>
+        <w:spacing w:before="100" w:beforeAutospacing="1" w:after="100" w:afterAutospacing="1"/>
+        <w:outlineLvl w:val="2"/>
         <w:rPr>
           <w:rFonts w:ascii="Times" w:eastAsia="Times New Roman" w:hAnsi="Times" w:cs="Times New Roman"/>
           <w:b/>
@@ -1093,42 +1352,8 @@
           <w:szCs w:val="27"/>
           <w:lang w:eastAsia="en-US"/>
         </w:rPr>
-        <w:t>Audience and Purpose</w:t>
-      </w:r>
-    </w:p>
-    <w:p>
-      <w:pPr>
-        <w:spacing w:before="100" w:beforeAutospacing="1" w:after="100" w:afterAutospacing="1"/>
-        <w:rPr>
-          <w:rFonts w:ascii="Times" w:eastAsia="宋体" w:hAnsi="Times" w:cs="Times New Roman"/>
-          <w:sz w:val="20"/>
-          <w:szCs w:val="20"/>
-          <w:lang w:eastAsia="zh-CN"/>
-        </w:rPr>
       </w:pPr>
       <w:r>
-        <w:rPr>
-          <w:rFonts w:ascii="Times" w:hAnsi="Times" w:cs="Times New Roman"/>
-          <w:sz w:val="20"/>
-          <w:szCs w:val="20"/>
-          <w:lang w:eastAsia="en-US"/>
-        </w:rPr>
-        <w:t>This document is for the customers and everyone who joins in this project. In this document, we will explain how every part of the system could work together. What users could do and what will happen. By using the Use Case, we want not</w:t>
-      </w:r>
-      <w:r>
-        <w:rPr>
-          <w:rFonts w:ascii="Times" w:hAnsi="Times" w:cs="Times New Roman"/>
-          <w:sz w:val="20"/>
-          <w:szCs w:val="20"/>
-          <w:lang w:eastAsia="en-US"/>
-        </w:rPr>
-        <w:t xml:space="preserve"> only user but also every developer could know what they can do and what information they can get from the system. And if this document passed by everyone, all work should be finished follow it.</w:t>
-      </w:r>
-    </w:p>
-    <w:p>
-      <w:pPr>
-        <w:spacing w:before="100" w:beforeAutospacing="1" w:after="100" w:afterAutospacing="1"/>
-        <w:outlineLvl w:val="2"/>
         <w:rPr>
           <w:rFonts w:ascii="Times" w:eastAsia="Times New Roman" w:hAnsi="Times" w:cs="Times New Roman"/>
           <w:b/>
@@ -1137,16 +1362,6 @@
           <w:szCs w:val="27"/>
           <w:lang w:eastAsia="en-US"/>
         </w:rPr>
-      </w:pPr>
-      <w:r>
-        <w:rPr>
-          <w:rFonts w:ascii="Times" w:eastAsia="Times New Roman" w:hAnsi="Times" w:cs="Times New Roman"/>
-          <w:b/>
-          <w:bCs/>
-          <w:sz w:val="27"/>
-          <w:szCs w:val="27"/>
-          <w:lang w:eastAsia="en-US"/>
-        </w:rPr>
         <w:t>1.2    How to use the document</w:t>
       </w:r>
     </w:p>
@@ -1167,34 +1382,7 @@
           <w:szCs w:val="20"/>
           <w:lang w:eastAsia="en-US"/>
         </w:rPr>
-        <w:t xml:space="preserve">In this document, all the </w:t>
-      </w:r>
-      <w:r>
-        <w:rPr>
-          <w:rFonts w:ascii="Times" w:hAnsi="Times" w:cs="Times New Roman"/>
-          <w:sz w:val="20"/>
-          <w:szCs w:val="20"/>
-          <w:lang w:eastAsia="en-US"/>
-        </w:rPr>
-        <w:t>situations the users can faced to will be found. In the second part of this document, which is the Use Case’s part, users can look up what they can do in what situations. And when users follow the Use Case, what will happen is written clearly. For every de</w:t>
-      </w:r>
-      <w:r>
-        <w:rPr>
-          <w:rFonts w:ascii="Times" w:hAnsi="Times" w:cs="Times New Roman"/>
-          <w:sz w:val="20"/>
-          <w:szCs w:val="20"/>
-          <w:lang w:eastAsia="en-US"/>
-        </w:rPr>
-        <w:t>veloper, what information and operations could other groups can provide for you is also said specifically. When the project finished, we will also use this document to check if all the requirements can be solved. And if everyone accepts what the document w</w:t>
-      </w:r>
-      <w:r>
-        <w:rPr>
-          <w:rFonts w:ascii="Times" w:hAnsi="Times" w:cs="Times New Roman"/>
-          <w:sz w:val="20"/>
-          <w:szCs w:val="20"/>
-          <w:lang w:eastAsia="en-US"/>
-        </w:rPr>
-        <w:t>ritten, when the developers finish all the functions, the project will be finished completely.</w:t>
+        <w:t>In this document, all the situations the users can faced to will be found. In the second part of this document, which is the Use Case’s part, users can look up what they can do in what situations. And when users follow the Use Case, what will happen is written clearly. For every developer, what information and operations could other groups can provide for you is also said specifically. When the project finished, we will also use this document to check if all the requirements can be solved. And if everyone accepts what the document written, when the developers finish all the functions, the project will be finished completely.</w:t>
       </w:r>
     </w:p>
     <w:p>
@@ -1266,6 +1454,7 @@
           <w:szCs w:val="27"/>
           <w:lang w:eastAsia="en-US"/>
         </w:rPr>
+        <w:lastRenderedPageBreak/>
         <w:t>2.1</w:t>
       </w:r>
       <w:r>
@@ -1309,7 +1498,6 @@
           <w:szCs w:val="20"/>
           <w:lang w:eastAsia="en-US"/>
         </w:rPr>
-        <w:lastRenderedPageBreak/>
         <w:t>System requirements:</w:t>
       </w:r>
     </w:p>
@@ -1331,16 +1519,7 @@
           <w:szCs w:val="20"/>
           <w:lang w:eastAsia="en-US"/>
         </w:rPr>
-        <w:t>If you use web to login the system, you need a browser. If you use APP to login in the syste</w:t>
-      </w:r>
-      <w:r>
-        <w:rPr>
-          <w:rFonts w:ascii="Times" w:hAnsi="Times" w:cs="Times New Roman"/>
-          <w:sz w:val="20"/>
-          <w:szCs w:val="20"/>
-          <w:lang w:eastAsia="en-US"/>
-        </w:rPr>
-        <w:t>m, you need a phone with android system.</w:t>
+        <w:t>If you use web to login the system, you need a browser. If you use APP to login in the system, you need a phone with android system.</w:t>
       </w:r>
     </w:p>
     <w:p>
@@ -1387,9 +1566,13 @@
           <w:szCs w:val="27"/>
           <w:lang w:eastAsia="en-US"/>
         </w:rPr>
-        <w:t xml:space="preserve"> </w:t>
+        <w:t xml:space="preserve"> System capabilities</w:t>
       </w:r>
-      <w:r>
+    </w:p>
+    <w:p>
+      <w:pPr>
+        <w:spacing w:before="100" w:beforeAutospacing="1" w:after="100" w:afterAutospacing="1"/>
+        <w:outlineLvl w:val="2"/>
         <w:rPr>
           <w:rFonts w:ascii="Times" w:eastAsia="Times New Roman" w:hAnsi="Times" w:cs="Times New Roman"/>
           <w:b/>
@@ -1398,13 +1581,8 @@
           <w:szCs w:val="27"/>
           <w:lang w:eastAsia="en-US"/>
         </w:rPr>
-        <w:t>System capabilities</w:t>
-      </w:r>
-    </w:p>
-    <w:p>
-      <w:pPr>
-        <w:spacing w:before="100" w:beforeAutospacing="1" w:after="100" w:afterAutospacing="1"/>
-        <w:outlineLvl w:val="2"/>
+      </w:pPr>
+      <w:r>
         <w:rPr>
           <w:rFonts w:ascii="Times" w:eastAsia="Times New Roman" w:hAnsi="Times" w:cs="Times New Roman"/>
           <w:b/>
@@ -1413,7 +1591,8 @@
           <w:szCs w:val="27"/>
           <w:lang w:eastAsia="en-US"/>
         </w:rPr>
-      </w:pPr>
+        <w:t>2.4</w:t>
+      </w:r>
       <w:r>
         <w:rPr>
           <w:rFonts w:ascii="Times" w:eastAsia="Times New Roman" w:hAnsi="Times" w:cs="Times New Roman"/>
@@ -1423,7 +1602,7 @@
           <w:szCs w:val="27"/>
           <w:lang w:eastAsia="en-US"/>
         </w:rPr>
-        <w:t>2.4</w:t>
+        <w:t xml:space="preserve">. </w:t>
       </w:r>
       <w:r>
         <w:rPr>
@@ -1434,7 +1613,7 @@
           <w:szCs w:val="27"/>
           <w:lang w:eastAsia="en-US"/>
         </w:rPr>
-        <w:t xml:space="preserve">. </w:t>
+        <w:t>Use Cases</w:t>
       </w:r>
       <w:r>
         <w:rPr>
@@ -1445,8 +1624,9 @@
           <w:szCs w:val="27"/>
           <w:lang w:eastAsia="en-US"/>
         </w:rPr>
-        <w:t>Use Cases</w:t>
+        <w:t xml:space="preserve"> </w:t>
       </w:r>
+      <w:proofErr w:type="gramStart"/>
       <w:r>
         <w:rPr>
           <w:rFonts w:ascii="Times" w:eastAsia="Times New Roman" w:hAnsi="Times" w:cs="Times New Roman"/>
@@ -1456,7 +1636,19 @@
           <w:szCs w:val="27"/>
           <w:lang w:eastAsia="en-US"/>
         </w:rPr>
-        <w:t xml:space="preserve"> For Developer</w:t>
+        <w:t>For</w:t>
+      </w:r>
+      <w:proofErr w:type="gramEnd"/>
+      <w:r>
+        <w:rPr>
+          <w:rFonts w:ascii="Times" w:eastAsia="Times New Roman" w:hAnsi="Times" w:cs="Times New Roman"/>
+          <w:b/>
+          <w:bCs/>
+          <w:sz w:val="27"/>
+          <w:szCs w:val="27"/>
+          <w:lang w:eastAsia="en-US"/>
+        </w:rPr>
+        <w:t xml:space="preserve"> Developer</w:t>
       </w:r>
     </w:p>
     <w:p>
@@ -1879,14 +2071,25 @@
                 <w:lang w:eastAsia="zh-CN"/>
               </w:rPr>
             </w:pPr>
-            <w:r>
-              <w:rPr>
-                <w:rFonts w:ascii="Times New Roman" w:eastAsia="宋体" w:hAnsi="Times New Roman" w:cs="Times New Roman"/>
-                <w:sz w:val="20"/>
-                <w:szCs w:val="20"/>
-                <w:lang w:eastAsia="zh-CN"/>
-              </w:rPr>
-              <w:t>Zhi Zhou</w:t>
+            <w:proofErr w:type="spellStart"/>
+            <w:r>
+              <w:rPr>
+                <w:rFonts w:ascii="Times New Roman" w:eastAsia="宋体" w:hAnsi="Times New Roman" w:cs="Times New Roman"/>
+                <w:sz w:val="20"/>
+                <w:szCs w:val="20"/>
+                <w:lang w:eastAsia="zh-CN"/>
+              </w:rPr>
+              <w:t>Zhi</w:t>
+            </w:r>
+            <w:proofErr w:type="spellEnd"/>
+            <w:r>
+              <w:rPr>
+                <w:rFonts w:ascii="Times New Roman" w:eastAsia="宋体" w:hAnsi="Times New Roman" w:cs="Times New Roman"/>
+                <w:sz w:val="20"/>
+                <w:szCs w:val="20"/>
+                <w:lang w:eastAsia="zh-CN"/>
+              </w:rPr>
+              <w:t xml:space="preserve"> Zhou</w:t>
             </w:r>
           </w:p>
         </w:tc>
@@ -2054,16 +2257,7 @@
                 <w:szCs w:val="20"/>
                 <w:lang w:eastAsia="zh-CN"/>
               </w:rPr>
-              <w:t xml:space="preserve">Build connects between </w:t>
-            </w:r>
-            <w:r>
-              <w:rPr>
-                <w:rFonts w:ascii="Times New Roman" w:eastAsia="宋体" w:hAnsi="Times New Roman" w:cs="Times New Roman"/>
-                <w:sz w:val="20"/>
-                <w:szCs w:val="20"/>
-                <w:lang w:eastAsia="zh-CN"/>
-              </w:rPr>
-              <w:t>server and hardware.</w:t>
+              <w:t>Build connects between server and hardware.</w:t>
             </w:r>
           </w:p>
         </w:tc>
@@ -2131,15 +2325,7 @@
                 <w:sz w:val="20"/>
                 <w:szCs w:val="20"/>
               </w:rPr>
-              <w:t>Authenticate hardware</w:t>
-            </w:r>
-            <w:r>
-              <w:rPr>
-                <w:rFonts w:ascii="Times New Roman" w:eastAsia="Times New Roman" w:hAnsi="Times New Roman" w:cs="Times New Roman"/>
-                <w:sz w:val="20"/>
-                <w:szCs w:val="20"/>
-              </w:rPr>
-              <w:t>’s identification and build connections.</w:t>
+              <w:t>Authenticate hardware’s identification and build connections.</w:t>
             </w:r>
           </w:p>
         </w:tc>
@@ -2412,15 +2598,7 @@
                 <w:sz w:val="20"/>
                 <w:szCs w:val="20"/>
               </w:rPr>
-              <w:t xml:space="preserve">ardware </w:t>
-            </w:r>
-            <w:r>
-              <w:rPr>
-                <w:rFonts w:ascii="Times New Roman" w:eastAsia="Times New Roman" w:hAnsi="Times New Roman" w:cs="Times New Roman"/>
-                <w:sz w:val="20"/>
-                <w:szCs w:val="20"/>
-              </w:rPr>
-              <w:t>boot.</w:t>
+              <w:t>ardware boot.</w:t>
             </w:r>
           </w:p>
         </w:tc>
@@ -2977,16 +3155,7 @@
                 <w:szCs w:val="20"/>
                 <w:lang w:eastAsia="zh-CN"/>
               </w:rPr>
-              <w:t xml:space="preserve">Authenticate whether hardware is registered in the database. (Move to alternate flow </w:t>
-            </w:r>
-            <w:r>
-              <w:rPr>
-                <w:rFonts w:ascii="Times New Roman" w:eastAsia="宋体" w:hAnsi="Times New Roman" w:cs="Times New Roman"/>
-                <w:sz w:val="20"/>
-                <w:szCs w:val="20"/>
-                <w:lang w:eastAsia="zh-CN"/>
-              </w:rPr>
-              <w:t>1 when error)</w:t>
+              <w:t>Authenticate whether hardware is registered in the database. (Move to alternate flow 1 when error)</w:t>
             </w:r>
           </w:p>
         </w:tc>
@@ -3694,18 +3863,7 @@
           <w:szCs w:val="27"/>
           <w:lang w:eastAsia="en-US"/>
         </w:rPr>
-        <w:t>2.4</w:t>
-      </w:r>
-      <w:r>
-        <w:rPr>
-          <w:rFonts w:ascii="Times" w:eastAsia="Times New Roman" w:hAnsi="Times" w:cs="Times New Roman"/>
-          <w:b/>
-          <w:bCs/>
-          <w:sz w:val="27"/>
-          <w:szCs w:val="27"/>
-          <w:lang w:eastAsia="en-US"/>
-        </w:rPr>
-        <w:t>.2.  Hardware reports data</w:t>
+        <w:t>2.4.2.  Hardware reports data</w:t>
       </w:r>
     </w:p>
     <w:tbl>
@@ -4083,14 +4241,25 @@
                 <w:lang w:eastAsia="zh-CN"/>
               </w:rPr>
             </w:pPr>
-            <w:r>
-              <w:rPr>
-                <w:rFonts w:ascii="Times New Roman" w:eastAsia="宋体" w:hAnsi="Times New Roman" w:cs="Times New Roman"/>
-                <w:sz w:val="20"/>
-                <w:szCs w:val="20"/>
-                <w:lang w:eastAsia="zh-CN"/>
-              </w:rPr>
-              <w:t>Zhi Zhou</w:t>
+            <w:proofErr w:type="spellStart"/>
+            <w:r>
+              <w:rPr>
+                <w:rFonts w:ascii="Times New Roman" w:eastAsia="宋体" w:hAnsi="Times New Roman" w:cs="Times New Roman"/>
+                <w:sz w:val="20"/>
+                <w:szCs w:val="20"/>
+                <w:lang w:eastAsia="zh-CN"/>
+              </w:rPr>
+              <w:t>Zhi</w:t>
+            </w:r>
+            <w:proofErr w:type="spellEnd"/>
+            <w:r>
+              <w:rPr>
+                <w:rFonts w:ascii="Times New Roman" w:eastAsia="宋体" w:hAnsi="Times New Roman" w:cs="Times New Roman"/>
+                <w:sz w:val="20"/>
+                <w:szCs w:val="20"/>
+                <w:lang w:eastAsia="zh-CN"/>
+              </w:rPr>
+              <w:t xml:space="preserve"> Zhou</w:t>
             </w:r>
           </w:p>
         </w:tc>
@@ -4606,6 +4775,7 @@
                 <w:lang w:eastAsia="zh-CN"/>
               </w:rPr>
             </w:pPr>
+            <w:proofErr w:type="spellStart"/>
             <w:r>
               <w:rPr>
                 <w:rFonts w:ascii="Times New Roman" w:eastAsia="宋体" w:hAnsi="Times New Roman" w:cs="Times New Roman" w:hint="eastAsia"/>
@@ -4624,6 +4794,7 @@
               </w:rPr>
               <w:t>S</w:t>
             </w:r>
+            <w:proofErr w:type="spellEnd"/>
           </w:p>
         </w:tc>
       </w:tr>
@@ -5672,18 +5843,7 @@
           <w:szCs w:val="27"/>
           <w:lang w:eastAsia="en-US"/>
         </w:rPr>
-        <w:t>2.4</w:t>
-      </w:r>
-      <w:r>
-        <w:rPr>
-          <w:rFonts w:ascii="Times" w:eastAsia="Times New Roman" w:hAnsi="Times" w:cs="Times New Roman"/>
-          <w:b/>
-          <w:bCs/>
-          <w:sz w:val="27"/>
-          <w:szCs w:val="27"/>
-          <w:lang w:eastAsia="en-US"/>
-        </w:rPr>
-        <w:t>.</w:t>
+        <w:t>2.4.</w:t>
       </w:r>
       <w:r>
         <w:rPr>
@@ -6077,14 +6237,25 @@
                 <w:lang w:eastAsia="zh-CN"/>
               </w:rPr>
             </w:pPr>
-            <w:r>
-              <w:rPr>
-                <w:rFonts w:ascii="Times New Roman" w:eastAsia="宋体" w:hAnsi="Times New Roman" w:cs="Times New Roman"/>
-                <w:sz w:val="20"/>
-                <w:szCs w:val="20"/>
-                <w:lang w:eastAsia="zh-CN"/>
-              </w:rPr>
-              <w:t>Zhi Zhou</w:t>
+            <w:proofErr w:type="spellStart"/>
+            <w:r>
+              <w:rPr>
+                <w:rFonts w:ascii="Times New Roman" w:eastAsia="宋体" w:hAnsi="Times New Roman" w:cs="Times New Roman"/>
+                <w:sz w:val="20"/>
+                <w:szCs w:val="20"/>
+                <w:lang w:eastAsia="zh-CN"/>
+              </w:rPr>
+              <w:t>Zhi</w:t>
+            </w:r>
+            <w:proofErr w:type="spellEnd"/>
+            <w:r>
+              <w:rPr>
+                <w:rFonts w:ascii="Times New Roman" w:eastAsia="宋体" w:hAnsi="Times New Roman" w:cs="Times New Roman"/>
+                <w:sz w:val="20"/>
+                <w:szCs w:val="20"/>
+                <w:lang w:eastAsia="zh-CN"/>
+              </w:rPr>
+              <w:t xml:space="preserve"> Zhou</w:t>
             </w:r>
           </w:p>
         </w:tc>
@@ -6320,15 +6491,7 @@
                 <w:sz w:val="20"/>
                 <w:szCs w:val="20"/>
               </w:rPr>
-              <w:t xml:space="preserve">Gather </w:t>
-            </w:r>
-            <w:r>
-              <w:rPr>
-                <w:rFonts w:ascii="Times New Roman" w:eastAsia="Times New Roman" w:hAnsi="Times New Roman" w:cs="Times New Roman"/>
-                <w:sz w:val="20"/>
-                <w:szCs w:val="20"/>
-              </w:rPr>
-              <w:t>necessary data for IC, send data to IC, get command from IC and send command to hardware.</w:t>
+              <w:t>Gather necessary data for IC, send data to IC, get command from IC and send command to hardware.</w:t>
             </w:r>
           </w:p>
         </w:tc>
@@ -6700,7 +6863,27 @@
                 <w:szCs w:val="20"/>
                 <w:lang w:eastAsia="zh-CN"/>
               </w:rPr>
-              <w:t>Server and hardware is running</w:t>
+              <w:t xml:space="preserve">Server and hardware </w:t>
+            </w:r>
+            <w:proofErr w:type="gramStart"/>
+            <w:r>
+              <w:rPr>
+                <w:rFonts w:ascii="Times New Roman" w:eastAsia="宋体" w:hAnsi="Times New Roman" w:cs="Times New Roman"/>
+                <w:sz w:val="20"/>
+                <w:szCs w:val="20"/>
+                <w:lang w:eastAsia="zh-CN"/>
+              </w:rPr>
+              <w:t>is</w:t>
+            </w:r>
+            <w:proofErr w:type="gramEnd"/>
+            <w:r>
+              <w:rPr>
+                <w:rFonts w:ascii="Times New Roman" w:eastAsia="宋体" w:hAnsi="Times New Roman" w:cs="Times New Roman"/>
+                <w:sz w:val="20"/>
+                <w:szCs w:val="20"/>
+                <w:lang w:eastAsia="zh-CN"/>
+              </w:rPr>
+              <w:t xml:space="preserve"> running</w:t>
             </w:r>
           </w:p>
         </w:tc>
@@ -7112,16 +7295,7 @@
                 <w:szCs w:val="20"/>
                 <w:lang w:eastAsia="zh-CN"/>
               </w:rPr>
-              <w:t xml:space="preserve">Check whether the target is online. (Move to </w:t>
-            </w:r>
-            <w:r>
-              <w:rPr>
-                <w:rFonts w:ascii="Times New Roman" w:eastAsia="宋体" w:hAnsi="Times New Roman" w:cs="Times New Roman"/>
-                <w:sz w:val="20"/>
-                <w:szCs w:val="20"/>
-                <w:lang w:eastAsia="zh-CN"/>
-              </w:rPr>
-              <w:t>alternate flow 2 when target is offline)</w:t>
+              <w:t>Check whether the target is online. (Move to alternate flow 2 when target is offline)</w:t>
             </w:r>
           </w:p>
         </w:tc>
@@ -8092,18 +8266,7 @@
           <w:szCs w:val="27"/>
           <w:lang w:eastAsia="en-US"/>
         </w:rPr>
-        <w:t>2.4</w:t>
-      </w:r>
-      <w:r>
-        <w:rPr>
-          <w:rFonts w:ascii="Times" w:eastAsia="Times New Roman" w:hAnsi="Times" w:cs="Times New Roman"/>
-          <w:b/>
-          <w:bCs/>
-          <w:sz w:val="27"/>
-          <w:szCs w:val="27"/>
-          <w:lang w:eastAsia="en-US"/>
-        </w:rPr>
-        <w:t>.4.  Client queries hardware’s information</w:t>
+        <w:t>2.4.4.  Client queries hardware’s information</w:t>
       </w:r>
     </w:p>
     <w:tbl>
@@ -8497,14 +8660,25 @@
                 <w:lang w:eastAsia="zh-CN"/>
               </w:rPr>
             </w:pPr>
-            <w:r>
-              <w:rPr>
-                <w:rFonts w:ascii="Times New Roman" w:eastAsia="宋体" w:hAnsi="Times New Roman" w:cs="Times New Roman"/>
-                <w:sz w:val="20"/>
-                <w:szCs w:val="20"/>
-                <w:lang w:eastAsia="zh-CN"/>
-              </w:rPr>
-              <w:t>Zhi Zhou</w:t>
+            <w:proofErr w:type="spellStart"/>
+            <w:r>
+              <w:rPr>
+                <w:rFonts w:ascii="Times New Roman" w:eastAsia="宋体" w:hAnsi="Times New Roman" w:cs="Times New Roman"/>
+                <w:sz w:val="20"/>
+                <w:szCs w:val="20"/>
+                <w:lang w:eastAsia="zh-CN"/>
+              </w:rPr>
+              <w:t>Zhi</w:t>
+            </w:r>
+            <w:proofErr w:type="spellEnd"/>
+            <w:r>
+              <w:rPr>
+                <w:rFonts w:ascii="Times New Roman" w:eastAsia="宋体" w:hAnsi="Times New Roman" w:cs="Times New Roman"/>
+                <w:sz w:val="20"/>
+                <w:szCs w:val="20"/>
+                <w:lang w:eastAsia="zh-CN"/>
+              </w:rPr>
+              <w:t xml:space="preserve"> Zhou</w:t>
             </w:r>
           </w:p>
         </w:tc>
@@ -8738,25 +8912,7 @@
                 <w:szCs w:val="20"/>
                 <w:lang w:eastAsia="zh-CN"/>
               </w:rPr>
-              <w:t>Authenticate client</w:t>
-            </w:r>
-            <w:r>
-              <w:rPr>
-                <w:rFonts w:ascii="Times New Roman" w:eastAsia="宋体" w:hAnsi="Times New Roman" w:cs="Times New Roman"/>
-                <w:sz w:val="20"/>
-                <w:szCs w:val="20"/>
-                <w:lang w:eastAsia="zh-CN"/>
-              </w:rPr>
-              <w:t>’s identification and then client</w:t>
-            </w:r>
-            <w:r>
-              <w:rPr>
-                <w:rFonts w:ascii="Times New Roman" w:eastAsia="宋体" w:hAnsi="Times New Roman" w:cs="Times New Roman"/>
-                <w:sz w:val="20"/>
-                <w:szCs w:val="20"/>
-                <w:lang w:eastAsia="zh-CN"/>
-              </w:rPr>
-              <w:t xml:space="preserve"> got the hardware’s information.</w:t>
+              <w:t>Authenticate client’s identification and then client got the hardware’s information.</w:t>
             </w:r>
           </w:p>
         </w:tc>
@@ -8835,16 +8991,7 @@
                 <w:szCs w:val="20"/>
                 <w:lang w:eastAsia="zh-CN"/>
               </w:rPr>
-              <w:t>Client</w:t>
-            </w:r>
-            <w:r>
-              <w:rPr>
-                <w:rFonts w:ascii="Times New Roman" w:eastAsia="宋体" w:hAnsi="Times New Roman" w:cs="Times New Roman"/>
-                <w:sz w:val="20"/>
-                <w:szCs w:val="20"/>
-                <w:lang w:eastAsia="zh-CN"/>
-              </w:rPr>
-              <w:t xml:space="preserve"> raises a query request. After authenticating user’s authority, server give client what it wants.</w:t>
+              <w:t>Client raises a query request. After authenticating user’s authority, server give client what it wants.</w:t>
             </w:r>
           </w:p>
         </w:tc>
@@ -9463,16 +9610,7 @@
                 <w:szCs w:val="20"/>
                 <w:lang w:eastAsia="zh-CN"/>
               </w:rPr>
-              <w:t xml:space="preserve">Authenticate user’s </w:t>
-            </w:r>
-            <w:r>
-              <w:rPr>
-                <w:rFonts w:ascii="Times New Roman" w:eastAsia="宋体" w:hAnsi="Times New Roman" w:cs="Times New Roman"/>
-                <w:sz w:val="20"/>
-                <w:szCs w:val="20"/>
-                <w:lang w:eastAsia="zh-CN"/>
-              </w:rPr>
-              <w:t>authority. (Move to alternate flow 1 when error)</w:t>
+              <w:t>Authenticate user’s authority. (Move to alternate flow 1 when error)</w:t>
             </w:r>
           </w:p>
           <w:p>
@@ -10179,20 +10317,7 @@
           <w:szCs w:val="27"/>
           <w:lang w:eastAsia="en-US"/>
         </w:rPr>
-        <w:t>2.4</w:t>
-      </w:r>
-      <w:bookmarkStart w:id="0" w:name="_GoBack"/>
-      <w:bookmarkEnd w:id="0"/>
-      <w:r>
-        <w:rPr>
-          <w:rFonts w:ascii="Times" w:eastAsia="Times New Roman" w:hAnsi="Times" w:cs="Times New Roman"/>
-          <w:b/>
-          <w:bCs/>
-          <w:sz w:val="27"/>
-          <w:szCs w:val="27"/>
-          <w:lang w:eastAsia="en-US"/>
-        </w:rPr>
-        <w:t xml:space="preserve">.5.  Sensors’ data affect the hardware </w:t>
+        <w:t xml:space="preserve">2.4.5.  Sensors’ data affect the hardware </w:t>
       </w:r>
     </w:p>
     <w:tbl>
@@ -10585,14 +10710,25 @@
                 <w:lang w:eastAsia="zh-CN"/>
               </w:rPr>
             </w:pPr>
-            <w:r>
-              <w:rPr>
-                <w:rFonts w:ascii="Times New Roman" w:eastAsia="宋体" w:hAnsi="Times New Roman" w:cs="Times New Roman"/>
-                <w:sz w:val="20"/>
-                <w:szCs w:val="20"/>
-                <w:lang w:eastAsia="zh-CN"/>
-              </w:rPr>
-              <w:t>Zhi Zhou</w:t>
+            <w:proofErr w:type="spellStart"/>
+            <w:r>
+              <w:rPr>
+                <w:rFonts w:ascii="Times New Roman" w:eastAsia="宋体" w:hAnsi="Times New Roman" w:cs="Times New Roman"/>
+                <w:sz w:val="20"/>
+                <w:szCs w:val="20"/>
+                <w:lang w:eastAsia="zh-CN"/>
+              </w:rPr>
+              <w:t>Zhi</w:t>
+            </w:r>
+            <w:proofErr w:type="spellEnd"/>
+            <w:r>
+              <w:rPr>
+                <w:rFonts w:ascii="Times New Roman" w:eastAsia="宋体" w:hAnsi="Times New Roman" w:cs="Times New Roman"/>
+                <w:sz w:val="20"/>
+                <w:szCs w:val="20"/>
+                <w:lang w:eastAsia="zh-CN"/>
+              </w:rPr>
+              <w:t xml:space="preserve"> Zhou</w:t>
             </w:r>
           </w:p>
         </w:tc>
@@ -10905,16 +11041,7 @@
                 <w:szCs w:val="20"/>
                 <w:lang w:eastAsia="zh-CN"/>
               </w:rPr>
-              <w:t xml:space="preserve">Server send intelligence controller’s command to </w:t>
-            </w:r>
-            <w:r>
-              <w:rPr>
-                <w:rFonts w:ascii="Times New Roman" w:eastAsia="宋体" w:hAnsi="Times New Roman" w:cs="Times New Roman"/>
-                <w:sz w:val="20"/>
-                <w:szCs w:val="20"/>
-                <w:lang w:eastAsia="zh-CN"/>
-              </w:rPr>
-              <w:t>hardware.</w:t>
+              <w:t>Server send intelligence controller’s command to hardware.</w:t>
             </w:r>
           </w:p>
         </w:tc>
@@ -12117,6 +12244,2788 @@
     <w:p>
       <w:pPr>
         <w:spacing w:before="100" w:beforeAutospacing="1" w:after="100" w:afterAutospacing="1"/>
+        <w:outlineLvl w:val="2"/>
+        <w:rPr>
+          <w:rFonts w:ascii="Times" w:hAnsi="Times" w:cs="Times New Roman" w:hint="eastAsia"/>
+          <w:b/>
+          <w:bCs/>
+          <w:sz w:val="27"/>
+          <w:szCs w:val="27"/>
+          <w:lang w:eastAsia="zh-CN"/>
+        </w:rPr>
+      </w:pPr>
+      <w:r>
+        <w:rPr>
+          <w:rFonts w:ascii="Times" w:eastAsia="Times New Roman" w:hAnsi="Times" w:cs="Times New Roman" w:hint="eastAsia"/>
+          <w:b/>
+          <w:bCs/>
+          <w:sz w:val="27"/>
+          <w:szCs w:val="27"/>
+          <w:lang w:eastAsia="en-US"/>
+        </w:rPr>
+        <w:t>2</w:t>
+      </w:r>
+      <w:r>
+        <w:rPr>
+          <w:rFonts w:ascii="Times" w:eastAsia="Times New Roman" w:hAnsi="Times" w:cs="Times New Roman"/>
+          <w:b/>
+          <w:bCs/>
+          <w:sz w:val="27"/>
+          <w:szCs w:val="27"/>
+          <w:lang w:eastAsia="en-US"/>
+        </w:rPr>
+        <w:t xml:space="preserve">.4.6. </w:t>
+      </w:r>
+      <w:r>
+        <w:rPr>
+          <w:rFonts w:ascii="Times" w:eastAsia="Times New Roman" w:hAnsi="Times" w:cs="Times New Roman"/>
+          <w:b/>
+          <w:bCs/>
+          <w:sz w:val="27"/>
+          <w:szCs w:val="27"/>
+          <w:lang w:eastAsia="en-US"/>
+        </w:rPr>
+        <w:t xml:space="preserve"> </w:t>
+      </w:r>
+      <w:r>
+        <w:rPr>
+          <w:rFonts w:ascii="Times" w:eastAsia="Times New Roman" w:hAnsi="Times" w:cs="Times New Roman"/>
+          <w:b/>
+          <w:bCs/>
+          <w:sz w:val="27"/>
+          <w:szCs w:val="27"/>
+          <w:lang w:eastAsia="en-US"/>
+        </w:rPr>
+        <w:t>Recording alarm log</w:t>
+      </w:r>
+    </w:p>
+    <w:tbl>
+      <w:tblPr>
+        <w:tblW w:w="8634" w:type="dxa"/>
+        <w:tblInd w:w="106" w:type="dxa"/>
+        <w:tblLayout w:type="fixed"/>
+        <w:tblCellMar>
+          <w:left w:w="0" w:type="dxa"/>
+          <w:right w:w="0" w:type="dxa"/>
+        </w:tblCellMar>
+        <w:tblLook w:val="04A0" w:firstRow="1" w:lastRow="0" w:firstColumn="1" w:lastColumn="0" w:noHBand="0" w:noVBand="1"/>
+      </w:tblPr>
+      <w:tblGrid>
+        <w:gridCol w:w="1541"/>
+        <w:gridCol w:w="1541"/>
+        <w:gridCol w:w="1892"/>
+        <w:gridCol w:w="3660"/>
+      </w:tblGrid>
+      <w:tr>
+        <w:trPr>
+          <w:trHeight w:hRule="exact" w:val="246"/>
+        </w:trPr>
+        <w:tc>
+          <w:tcPr>
+            <w:tcW w:w="1541" w:type="dxa"/>
+            <w:tcBorders>
+              <w:top w:val="single" w:sz="8" w:space="0" w:color="000000"/>
+              <w:left w:val="single" w:sz="8" w:space="0" w:color="000000"/>
+              <w:bottom w:val="single" w:sz="8" w:space="0" w:color="000000"/>
+              <w:right w:val="single" w:sz="8" w:space="0" w:color="000000"/>
+            </w:tcBorders>
+          </w:tcPr>
+          <w:p>
+            <w:pPr>
+              <w:pStyle w:val="TableParagraph"/>
+              <w:spacing w:line="222" w:lineRule="exact"/>
+              <w:ind w:left="27"/>
+              <w:rPr>
+                <w:rFonts w:ascii="Times New Roman"/>
+                <w:w w:val="110"/>
+                <w:sz w:val="20"/>
+              </w:rPr>
+            </w:pPr>
+            <w:r>
+              <w:rPr>
+                <w:rFonts w:ascii="Times New Roman"/>
+                <w:w w:val="110"/>
+                <w:sz w:val="20"/>
+              </w:rPr>
+              <w:t xml:space="preserve">Use </w:t>
+            </w:r>
+            <w:r>
+              <w:rPr>
+                <w:rFonts w:ascii="Times New Roman" w:hint="eastAsia"/>
+                <w:w w:val="110"/>
+                <w:sz w:val="20"/>
+              </w:rPr>
+              <w:t>Case</w:t>
+            </w:r>
+          </w:p>
+          <w:p>
+            <w:pPr>
+              <w:pStyle w:val="TableParagraph"/>
+              <w:spacing w:line="222" w:lineRule="exact"/>
+              <w:ind w:left="27"/>
+              <w:rPr>
+                <w:rFonts w:ascii="Times New Roman"/>
+                <w:w w:val="110"/>
+                <w:sz w:val="20"/>
+              </w:rPr>
+            </w:pPr>
+            <w:r>
+              <w:rPr>
+                <w:rFonts w:ascii="Times New Roman"/>
+                <w:w w:val="110"/>
+                <w:sz w:val="20"/>
+              </w:rPr>
+              <w:t>Case</w:t>
+            </w:r>
+          </w:p>
+        </w:tc>
+        <w:tc>
+          <w:tcPr>
+            <w:tcW w:w="7093" w:type="dxa"/>
+            <w:gridSpan w:val="3"/>
+            <w:tcBorders>
+              <w:top w:val="single" w:sz="8" w:space="0" w:color="000000"/>
+              <w:left w:val="single" w:sz="8" w:space="0" w:color="000000"/>
+              <w:bottom w:val="single" w:sz="8" w:space="0" w:color="000000"/>
+              <w:right w:val="single" w:sz="8" w:space="0" w:color="000000"/>
+            </w:tcBorders>
+          </w:tcPr>
+          <w:p>
+            <w:pPr>
+              <w:pStyle w:val="TableParagraph"/>
+              <w:spacing w:line="222" w:lineRule="exact"/>
+              <w:ind w:left="27"/>
+              <w:rPr>
+                <w:rFonts w:ascii="Times New Roman"/>
+                <w:w w:val="110"/>
+                <w:sz w:val="20"/>
+              </w:rPr>
+            </w:pPr>
+            <w:r>
+              <w:rPr>
+                <w:rFonts w:ascii="Times New Roman" w:eastAsia="宋体" w:hAnsi="Times New Roman" w:cs="Times New Roman" w:hint="eastAsia"/>
+                <w:sz w:val="20"/>
+                <w:szCs w:val="20"/>
+                <w:lang w:eastAsia="zh-CN"/>
+              </w:rPr>
+              <w:t>Recording</w:t>
+            </w:r>
+            <w:r>
+              <w:rPr>
+                <w:rFonts w:ascii="Times New Roman" w:eastAsia="宋体" w:hAnsi="Times New Roman" w:cs="Times New Roman"/>
+                <w:sz w:val="20"/>
+                <w:szCs w:val="20"/>
+                <w:lang w:eastAsia="zh-CN"/>
+              </w:rPr>
+              <w:t xml:space="preserve"> alarm log</w:t>
+            </w:r>
+          </w:p>
+        </w:tc>
+      </w:tr>
+      <w:tr>
+        <w:trPr>
+          <w:trHeight w:hRule="exact" w:val="246"/>
+        </w:trPr>
+        <w:tc>
+          <w:tcPr>
+            <w:tcW w:w="1541" w:type="dxa"/>
+            <w:tcBorders>
+              <w:top w:val="single" w:sz="8" w:space="0" w:color="000000"/>
+              <w:left w:val="single" w:sz="8" w:space="0" w:color="000000"/>
+              <w:bottom w:val="single" w:sz="8" w:space="0" w:color="000000"/>
+              <w:right w:val="single" w:sz="8" w:space="0" w:color="000000"/>
+            </w:tcBorders>
+          </w:tcPr>
+          <w:p>
+            <w:pPr>
+              <w:pStyle w:val="TableParagraph"/>
+              <w:spacing w:line="222" w:lineRule="exact"/>
+              <w:ind w:left="27"/>
+              <w:rPr>
+                <w:rFonts w:ascii="Times New Roman" w:eastAsia="Times New Roman" w:hAnsi="Times New Roman" w:cs="Times New Roman"/>
+                <w:sz w:val="20"/>
+                <w:szCs w:val="20"/>
+              </w:rPr>
+            </w:pPr>
+            <w:r>
+              <w:rPr>
+                <w:rFonts w:ascii="Times New Roman"/>
+                <w:spacing w:val="-2"/>
+                <w:w w:val="115"/>
+                <w:sz w:val="20"/>
+              </w:rPr>
+              <w:t>V</w:t>
+            </w:r>
+            <w:r>
+              <w:rPr>
+                <w:rFonts w:ascii="Times New Roman"/>
+                <w:spacing w:val="-1"/>
+                <w:w w:val="115"/>
+                <w:sz w:val="20"/>
+              </w:rPr>
+              <w:t>ers</w:t>
+            </w:r>
+            <w:r>
+              <w:rPr>
+                <w:rFonts w:ascii="Times New Roman"/>
+                <w:spacing w:val="-2"/>
+                <w:w w:val="115"/>
+                <w:sz w:val="20"/>
+              </w:rPr>
+              <w:t>i</w:t>
+            </w:r>
+            <w:r>
+              <w:rPr>
+                <w:rFonts w:ascii="Times New Roman"/>
+                <w:spacing w:val="-1"/>
+                <w:w w:val="115"/>
+                <w:sz w:val="20"/>
+              </w:rPr>
+              <w:t>on</w:t>
+            </w:r>
+          </w:p>
+        </w:tc>
+        <w:tc>
+          <w:tcPr>
+            <w:tcW w:w="1541" w:type="dxa"/>
+            <w:tcBorders>
+              <w:top w:val="single" w:sz="8" w:space="0" w:color="000000"/>
+              <w:left w:val="single" w:sz="8" w:space="0" w:color="000000"/>
+              <w:bottom w:val="single" w:sz="8" w:space="0" w:color="000000"/>
+              <w:right w:val="single" w:sz="8" w:space="0" w:color="000000"/>
+            </w:tcBorders>
+          </w:tcPr>
+          <w:p>
+            <w:pPr>
+              <w:pStyle w:val="TableParagraph"/>
+              <w:spacing w:line="222" w:lineRule="exact"/>
+              <w:ind w:right="25"/>
+              <w:jc w:val="right"/>
+              <w:rPr>
+                <w:rFonts w:ascii="Times New Roman" w:eastAsia="宋体" w:hAnsi="Times New Roman" w:cs="Times New Roman"/>
+                <w:sz w:val="20"/>
+                <w:szCs w:val="20"/>
+                <w:lang w:eastAsia="zh-CN"/>
+              </w:rPr>
+            </w:pPr>
+            <w:r>
+              <w:rPr>
+                <w:rFonts w:ascii="Times New Roman" w:eastAsia="宋体" w:hAnsi="Times New Roman" w:cs="Times New Roman"/>
+                <w:sz w:val="20"/>
+                <w:szCs w:val="20"/>
+                <w:lang w:eastAsia="zh-CN"/>
+              </w:rPr>
+              <w:t>V1.0</w:t>
+            </w:r>
+          </w:p>
+        </w:tc>
+        <w:tc>
+          <w:tcPr>
+            <w:tcW w:w="1892" w:type="dxa"/>
+            <w:tcBorders>
+              <w:top w:val="single" w:sz="8" w:space="0" w:color="000000"/>
+              <w:left w:val="single" w:sz="8" w:space="0" w:color="000000"/>
+              <w:bottom w:val="single" w:sz="8" w:space="0" w:color="000000"/>
+              <w:right w:val="single" w:sz="8" w:space="0" w:color="000000"/>
+            </w:tcBorders>
+          </w:tcPr>
+          <w:p>
+            <w:pPr>
+              <w:pStyle w:val="TableParagraph"/>
+              <w:spacing w:line="222" w:lineRule="exact"/>
+              <w:ind w:left="27"/>
+              <w:rPr>
+                <w:rFonts w:ascii="Times New Roman" w:eastAsia="Times New Roman" w:hAnsi="Times New Roman" w:cs="Times New Roman"/>
+                <w:sz w:val="20"/>
+                <w:szCs w:val="20"/>
+              </w:rPr>
+            </w:pPr>
+            <w:r>
+              <w:rPr>
+                <w:rFonts w:ascii="Times New Roman"/>
+                <w:w w:val="120"/>
+                <w:sz w:val="20"/>
+              </w:rPr>
+              <w:t>Cre</w:t>
+            </w:r>
+            <w:r>
+              <w:rPr>
+                <w:rFonts w:ascii="宋体" w:eastAsia="宋体" w:hAnsi="宋体" w:hint="eastAsia"/>
+                <w:w w:val="120"/>
+                <w:sz w:val="20"/>
+                <w:lang w:eastAsia="zh-CN"/>
+              </w:rPr>
+              <w:t>a</w:t>
+            </w:r>
+            <w:r>
+              <w:rPr>
+                <w:rFonts w:ascii="Times New Roman"/>
+                <w:w w:val="120"/>
+                <w:sz w:val="20"/>
+              </w:rPr>
+              <w:t>ted</w:t>
+            </w:r>
+          </w:p>
+        </w:tc>
+        <w:tc>
+          <w:tcPr>
+            <w:tcW w:w="3660" w:type="dxa"/>
+            <w:tcBorders>
+              <w:top w:val="single" w:sz="8" w:space="0" w:color="000000"/>
+              <w:left w:val="single" w:sz="8" w:space="0" w:color="000000"/>
+              <w:bottom w:val="single" w:sz="8" w:space="0" w:color="000000"/>
+              <w:right w:val="single" w:sz="8" w:space="0" w:color="000000"/>
+            </w:tcBorders>
+          </w:tcPr>
+          <w:p>
+            <w:pPr>
+              <w:pStyle w:val="TableParagraph"/>
+              <w:spacing w:line="222" w:lineRule="exact"/>
+              <w:ind w:right="26"/>
+              <w:jc w:val="right"/>
+              <w:rPr>
+                <w:rFonts w:ascii="Times New Roman" w:eastAsia="Times New Roman" w:hAnsi="Times New Roman" w:cs="Times New Roman"/>
+                <w:i/>
+                <w:sz w:val="20"/>
+                <w:szCs w:val="20"/>
+              </w:rPr>
+            </w:pPr>
+            <w:r>
+              <w:rPr>
+                <w:rFonts w:ascii="Times New Roman"/>
+                <w:i/>
+                <w:spacing w:val="-1"/>
+                <w:w w:val="105"/>
+                <w:sz w:val="20"/>
+              </w:rPr>
+              <w:t>2019.</w:t>
+            </w:r>
+            <w:r>
+              <w:rPr>
+                <w:rFonts w:ascii="Times New Roman"/>
+                <w:i/>
+                <w:spacing w:val="-1"/>
+                <w:w w:val="105"/>
+                <w:sz w:val="20"/>
+              </w:rPr>
+              <w:t>05.09</w:t>
+            </w:r>
+          </w:p>
+        </w:tc>
+      </w:tr>
+      <w:tr>
+        <w:trPr>
+          <w:trHeight w:hRule="exact" w:val="246"/>
+        </w:trPr>
+        <w:tc>
+          <w:tcPr>
+            <w:tcW w:w="1541" w:type="dxa"/>
+            <w:tcBorders>
+              <w:top w:val="single" w:sz="8" w:space="0" w:color="000000"/>
+              <w:left w:val="single" w:sz="8" w:space="0" w:color="000000"/>
+              <w:bottom w:val="single" w:sz="8" w:space="0" w:color="000000"/>
+              <w:right w:val="single" w:sz="8" w:space="0" w:color="000000"/>
+            </w:tcBorders>
+          </w:tcPr>
+          <w:p>
+            <w:pPr>
+              <w:pStyle w:val="TableParagraph"/>
+              <w:spacing w:line="222" w:lineRule="exact"/>
+              <w:ind w:left="27"/>
+              <w:rPr>
+                <w:rFonts w:ascii="Times New Roman" w:eastAsia="Times New Roman" w:hAnsi="Times New Roman" w:cs="Times New Roman"/>
+                <w:sz w:val="20"/>
+                <w:szCs w:val="20"/>
+              </w:rPr>
+            </w:pPr>
+            <w:r>
+              <w:rPr>
+                <w:rFonts w:ascii="Times New Roman"/>
+                <w:spacing w:val="-2"/>
+                <w:w w:val="115"/>
+                <w:sz w:val="20"/>
+              </w:rPr>
+              <w:t>A</w:t>
+            </w:r>
+            <w:r>
+              <w:rPr>
+                <w:rFonts w:ascii="Times New Roman"/>
+                <w:spacing w:val="-1"/>
+                <w:w w:val="115"/>
+                <w:sz w:val="20"/>
+              </w:rPr>
+              <w:t>uthor</w:t>
+            </w:r>
+          </w:p>
+        </w:tc>
+        <w:tc>
+          <w:tcPr>
+            <w:tcW w:w="7093" w:type="dxa"/>
+            <w:gridSpan w:val="3"/>
+            <w:tcBorders>
+              <w:top w:val="single" w:sz="8" w:space="0" w:color="000000"/>
+              <w:left w:val="single" w:sz="8" w:space="0" w:color="000000"/>
+              <w:bottom w:val="single" w:sz="8" w:space="0" w:color="000000"/>
+              <w:right w:val="single" w:sz="8" w:space="0" w:color="000000"/>
+            </w:tcBorders>
+          </w:tcPr>
+          <w:p>
+            <w:pPr>
+              <w:pStyle w:val="TableParagraph"/>
+              <w:spacing w:line="222" w:lineRule="exact"/>
+              <w:rPr>
+                <w:rFonts w:ascii="Times New Roman" w:eastAsia="宋体" w:hAnsi="Times New Roman" w:cs="Times New Roman"/>
+                <w:sz w:val="20"/>
+                <w:szCs w:val="20"/>
+                <w:lang w:eastAsia="zh-CN"/>
+              </w:rPr>
+            </w:pPr>
+            <w:proofErr w:type="spellStart"/>
+            <w:r>
+              <w:rPr>
+                <w:rFonts w:ascii="Times New Roman" w:eastAsia="宋体" w:hAnsi="Times New Roman" w:cs="Times New Roman"/>
+                <w:sz w:val="20"/>
+                <w:szCs w:val="20"/>
+                <w:lang w:eastAsia="zh-CN"/>
+              </w:rPr>
+              <w:t>Zimu</w:t>
+            </w:r>
+            <w:proofErr w:type="spellEnd"/>
+            <w:r>
+              <w:rPr>
+                <w:rFonts w:ascii="Times New Roman" w:eastAsia="宋体" w:hAnsi="Times New Roman" w:cs="Times New Roman"/>
+                <w:sz w:val="20"/>
+                <w:szCs w:val="20"/>
+                <w:lang w:eastAsia="zh-CN"/>
+              </w:rPr>
+              <w:t xml:space="preserve"> Hu</w:t>
+            </w:r>
+          </w:p>
+        </w:tc>
+      </w:tr>
+      <w:tr>
+        <w:trPr>
+          <w:trHeight w:hRule="exact" w:val="246"/>
+        </w:trPr>
+        <w:tc>
+          <w:tcPr>
+            <w:tcW w:w="1541" w:type="dxa"/>
+            <w:tcBorders>
+              <w:top w:val="single" w:sz="8" w:space="0" w:color="000000"/>
+              <w:left w:val="single" w:sz="8" w:space="0" w:color="000000"/>
+              <w:bottom w:val="single" w:sz="8" w:space="0" w:color="000000"/>
+              <w:right w:val="single" w:sz="8" w:space="0" w:color="000000"/>
+            </w:tcBorders>
+          </w:tcPr>
+          <w:p>
+            <w:pPr>
+              <w:pStyle w:val="TableParagraph"/>
+              <w:spacing w:line="222" w:lineRule="exact"/>
+              <w:ind w:left="27"/>
+              <w:rPr>
+                <w:rFonts w:ascii="Times New Roman" w:eastAsia="Times New Roman" w:hAnsi="Times New Roman" w:cs="Times New Roman"/>
+                <w:sz w:val="20"/>
+                <w:szCs w:val="20"/>
+              </w:rPr>
+            </w:pPr>
+            <w:r>
+              <w:rPr>
+                <w:rFonts w:ascii="Times New Roman"/>
+                <w:spacing w:val="-1"/>
+                <w:w w:val="120"/>
+                <w:sz w:val="20"/>
+              </w:rPr>
+              <w:t>Sou</w:t>
+            </w:r>
+            <w:r>
+              <w:rPr>
+                <w:rFonts w:ascii="Times New Roman"/>
+                <w:spacing w:val="-2"/>
+                <w:w w:val="120"/>
+                <w:sz w:val="20"/>
+              </w:rPr>
+              <w:t>r</w:t>
+            </w:r>
+            <w:r>
+              <w:rPr>
+                <w:rFonts w:ascii="Times New Roman"/>
+                <w:spacing w:val="-1"/>
+                <w:w w:val="120"/>
+                <w:sz w:val="20"/>
+              </w:rPr>
+              <w:t>ce</w:t>
+            </w:r>
+          </w:p>
+        </w:tc>
+        <w:tc>
+          <w:tcPr>
+            <w:tcW w:w="7093" w:type="dxa"/>
+            <w:gridSpan w:val="3"/>
+            <w:tcBorders>
+              <w:top w:val="single" w:sz="8" w:space="0" w:color="000000"/>
+              <w:left w:val="single" w:sz="8" w:space="0" w:color="000000"/>
+              <w:bottom w:val="single" w:sz="8" w:space="0" w:color="000000"/>
+              <w:right w:val="single" w:sz="8" w:space="0" w:color="000000"/>
+            </w:tcBorders>
+          </w:tcPr>
+          <w:p>
+            <w:pPr>
+              <w:pStyle w:val="TableParagraph"/>
+              <w:spacing w:line="222" w:lineRule="exact"/>
+              <w:rPr>
+                <w:rFonts w:ascii="Times New Roman" w:eastAsia="Times New Roman" w:hAnsi="Times New Roman" w:cs="Times New Roman"/>
+                <w:sz w:val="20"/>
+                <w:szCs w:val="20"/>
+              </w:rPr>
+            </w:pPr>
+            <w:r>
+              <w:rPr>
+                <w:rFonts w:ascii="Times New Roman"/>
+                <w:spacing w:val="-1"/>
+                <w:w w:val="110"/>
+                <w:sz w:val="20"/>
+              </w:rPr>
+              <w:t>Hardware</w:t>
+            </w:r>
+          </w:p>
+        </w:tc>
+      </w:tr>
+      <w:tr>
+        <w:trPr>
+          <w:trHeight w:hRule="exact" w:val="246"/>
+        </w:trPr>
+        <w:tc>
+          <w:tcPr>
+            <w:tcW w:w="1541" w:type="dxa"/>
+            <w:tcBorders>
+              <w:top w:val="single" w:sz="8" w:space="0" w:color="000000"/>
+              <w:left w:val="single" w:sz="8" w:space="0" w:color="000000"/>
+              <w:bottom w:val="single" w:sz="8" w:space="0" w:color="000000"/>
+              <w:right w:val="single" w:sz="8" w:space="0" w:color="000000"/>
+            </w:tcBorders>
+          </w:tcPr>
+          <w:p>
+            <w:pPr>
+              <w:pStyle w:val="TableParagraph"/>
+              <w:spacing w:line="222" w:lineRule="exact"/>
+              <w:ind w:left="27"/>
+              <w:rPr>
+                <w:rFonts w:ascii="Times New Roman" w:eastAsia="Times New Roman" w:hAnsi="Times New Roman" w:cs="Times New Roman"/>
+                <w:sz w:val="20"/>
+                <w:szCs w:val="20"/>
+              </w:rPr>
+            </w:pPr>
+            <w:r>
+              <w:rPr>
+                <w:rFonts w:ascii="Times New Roman"/>
+                <w:spacing w:val="-2"/>
+                <w:w w:val="125"/>
+                <w:sz w:val="20"/>
+              </w:rPr>
+              <w:t>Purpo</w:t>
+            </w:r>
+            <w:r>
+              <w:rPr>
+                <w:rFonts w:ascii="Times New Roman"/>
+                <w:spacing w:val="-1"/>
+                <w:w w:val="125"/>
+                <w:sz w:val="20"/>
+              </w:rPr>
+              <w:t>se</w:t>
+            </w:r>
+          </w:p>
+        </w:tc>
+        <w:tc>
+          <w:tcPr>
+            <w:tcW w:w="7093" w:type="dxa"/>
+            <w:gridSpan w:val="3"/>
+            <w:tcBorders>
+              <w:top w:val="single" w:sz="8" w:space="0" w:color="000000"/>
+              <w:left w:val="single" w:sz="8" w:space="0" w:color="000000"/>
+              <w:bottom w:val="single" w:sz="8" w:space="0" w:color="000000"/>
+              <w:right w:val="single" w:sz="8" w:space="0" w:color="000000"/>
+            </w:tcBorders>
+          </w:tcPr>
+          <w:p>
+            <w:pPr>
+              <w:pStyle w:val="TableParagraph"/>
+              <w:spacing w:line="222" w:lineRule="exact"/>
+              <w:rPr>
+                <w:rFonts w:ascii="Times New Roman" w:eastAsia="宋体" w:hAnsi="Times New Roman" w:cs="Times New Roman"/>
+                <w:sz w:val="20"/>
+                <w:szCs w:val="20"/>
+                <w:lang w:eastAsia="zh-CN"/>
+              </w:rPr>
+            </w:pPr>
+            <w:r>
+              <w:rPr>
+                <w:rFonts w:ascii="Times New Roman" w:eastAsia="宋体" w:hAnsi="Times New Roman" w:cs="Times New Roman"/>
+                <w:sz w:val="20"/>
+                <w:szCs w:val="20"/>
+                <w:lang w:eastAsia="zh-CN"/>
+              </w:rPr>
+              <w:t>Recording alarm log</w:t>
+            </w:r>
+          </w:p>
+          <w:p>
+            <w:pPr>
+              <w:pStyle w:val="TableParagraph"/>
+              <w:spacing w:line="222" w:lineRule="exact"/>
+              <w:rPr>
+                <w:rFonts w:ascii="Times New Roman" w:eastAsia="宋体" w:hAnsi="Times New Roman" w:cs="Times New Roman" w:hint="eastAsia"/>
+                <w:sz w:val="20"/>
+                <w:szCs w:val="20"/>
+                <w:lang w:eastAsia="zh-CN"/>
+              </w:rPr>
+            </w:pPr>
+          </w:p>
+        </w:tc>
+      </w:tr>
+      <w:tr>
+        <w:trPr>
+          <w:trHeight w:hRule="exact" w:val="246"/>
+        </w:trPr>
+        <w:tc>
+          <w:tcPr>
+            <w:tcW w:w="1541" w:type="dxa"/>
+            <w:tcBorders>
+              <w:top w:val="single" w:sz="8" w:space="0" w:color="000000"/>
+              <w:left w:val="single" w:sz="8" w:space="0" w:color="000000"/>
+              <w:bottom w:val="single" w:sz="8" w:space="0" w:color="000000"/>
+              <w:right w:val="single" w:sz="8" w:space="0" w:color="000000"/>
+            </w:tcBorders>
+          </w:tcPr>
+          <w:p>
+            <w:pPr>
+              <w:pStyle w:val="TableParagraph"/>
+              <w:spacing w:line="222" w:lineRule="exact"/>
+              <w:ind w:left="27"/>
+              <w:rPr>
+                <w:rFonts w:ascii="Times New Roman" w:eastAsia="Times New Roman" w:hAnsi="Times New Roman" w:cs="Times New Roman"/>
+                <w:sz w:val="20"/>
+                <w:szCs w:val="20"/>
+              </w:rPr>
+            </w:pPr>
+            <w:r>
+              <w:rPr>
+                <w:rFonts w:ascii="Times New Roman"/>
+                <w:w w:val="120"/>
+                <w:sz w:val="20"/>
+              </w:rPr>
+              <w:t>Goals</w:t>
+            </w:r>
+          </w:p>
+        </w:tc>
+        <w:tc>
+          <w:tcPr>
+            <w:tcW w:w="7093" w:type="dxa"/>
+            <w:gridSpan w:val="3"/>
+            <w:tcBorders>
+              <w:top w:val="single" w:sz="8" w:space="0" w:color="000000"/>
+              <w:left w:val="single" w:sz="8" w:space="0" w:color="000000"/>
+              <w:bottom w:val="single" w:sz="8" w:space="0" w:color="000000"/>
+              <w:right w:val="single" w:sz="8" w:space="0" w:color="000000"/>
+            </w:tcBorders>
+          </w:tcPr>
+          <w:p>
+            <w:pPr>
+              <w:pStyle w:val="TableParagraph"/>
+              <w:spacing w:line="222" w:lineRule="exact"/>
+              <w:rPr>
+                <w:rFonts w:ascii="Times New Roman" w:eastAsiaTheme="minorEastAsia" w:hAnsi="Times New Roman" w:cs="Times New Roman" w:hint="eastAsia"/>
+                <w:sz w:val="20"/>
+                <w:szCs w:val="20"/>
+                <w:lang w:eastAsia="zh-CN"/>
+              </w:rPr>
+            </w:pPr>
+            <w:r>
+              <w:rPr>
+                <w:rFonts w:ascii="Times New Roman" w:eastAsiaTheme="minorEastAsia" w:hAnsi="Times New Roman" w:cs="Times New Roman" w:hint="eastAsia"/>
+                <w:sz w:val="20"/>
+                <w:szCs w:val="20"/>
+                <w:lang w:eastAsia="zh-CN"/>
+              </w:rPr>
+              <w:t>R</w:t>
+            </w:r>
+            <w:r>
+              <w:rPr>
+                <w:rFonts w:ascii="Times New Roman" w:eastAsiaTheme="minorEastAsia" w:hAnsi="Times New Roman" w:cs="Times New Roman"/>
+                <w:sz w:val="20"/>
+                <w:szCs w:val="20"/>
+                <w:lang w:eastAsia="zh-CN"/>
+              </w:rPr>
+              <w:t>ecording alarm log</w:t>
+            </w:r>
+          </w:p>
+        </w:tc>
+      </w:tr>
+      <w:tr>
+        <w:trPr>
+          <w:trHeight w:hRule="exact" w:val="506"/>
+        </w:trPr>
+        <w:tc>
+          <w:tcPr>
+            <w:tcW w:w="1541" w:type="dxa"/>
+            <w:tcBorders>
+              <w:top w:val="single" w:sz="8" w:space="0" w:color="000000"/>
+              <w:left w:val="single" w:sz="8" w:space="0" w:color="000000"/>
+              <w:bottom w:val="single" w:sz="8" w:space="0" w:color="000000"/>
+              <w:right w:val="single" w:sz="8" w:space="0" w:color="000000"/>
+            </w:tcBorders>
+          </w:tcPr>
+          <w:p>
+            <w:pPr>
+              <w:pStyle w:val="TableParagraph"/>
+              <w:spacing w:line="222" w:lineRule="exact"/>
+              <w:ind w:left="27"/>
+              <w:rPr>
+                <w:rFonts w:ascii="Times New Roman" w:eastAsia="Times New Roman" w:hAnsi="Times New Roman" w:cs="Times New Roman"/>
+                <w:sz w:val="20"/>
+                <w:szCs w:val="20"/>
+              </w:rPr>
+            </w:pPr>
+            <w:r>
+              <w:rPr>
+                <w:rFonts w:ascii="Times New Roman"/>
+                <w:spacing w:val="-1"/>
+                <w:w w:val="115"/>
+                <w:sz w:val="20"/>
+              </w:rPr>
+              <w:t>Summa</w:t>
+            </w:r>
+            <w:r>
+              <w:rPr>
+                <w:rFonts w:ascii="Times New Roman"/>
+                <w:spacing w:val="-2"/>
+                <w:w w:val="115"/>
+                <w:sz w:val="20"/>
+              </w:rPr>
+              <w:t>ry</w:t>
+            </w:r>
+          </w:p>
+        </w:tc>
+        <w:tc>
+          <w:tcPr>
+            <w:tcW w:w="7093" w:type="dxa"/>
+            <w:gridSpan w:val="3"/>
+            <w:tcBorders>
+              <w:top w:val="single" w:sz="8" w:space="0" w:color="000000"/>
+              <w:left w:val="single" w:sz="8" w:space="0" w:color="000000"/>
+              <w:bottom w:val="single" w:sz="8" w:space="0" w:color="000000"/>
+              <w:right w:val="single" w:sz="8" w:space="0" w:color="000000"/>
+            </w:tcBorders>
+          </w:tcPr>
+          <w:p>
+            <w:pPr>
+              <w:pStyle w:val="TableParagraph"/>
+              <w:spacing w:line="222" w:lineRule="exact"/>
+              <w:rPr>
+                <w:rFonts w:ascii="Times New Roman" w:eastAsia="宋体" w:hAnsi="Times New Roman" w:cs="Times New Roman"/>
+                <w:sz w:val="20"/>
+                <w:szCs w:val="20"/>
+                <w:lang w:eastAsia="zh-CN"/>
+              </w:rPr>
+            </w:pPr>
+            <w:r>
+              <w:rPr>
+                <w:rFonts w:ascii="Times New Roman" w:eastAsia="宋体" w:hAnsi="Times New Roman" w:cs="Times New Roman"/>
+                <w:sz w:val="20"/>
+                <w:szCs w:val="20"/>
+                <w:lang w:eastAsia="zh-CN"/>
+              </w:rPr>
+              <w:t xml:space="preserve">Hardware send a </w:t>
+            </w:r>
+            <w:r>
+              <w:rPr>
+                <w:rFonts w:ascii="Times New Roman" w:eastAsia="宋体" w:hAnsi="Times New Roman" w:cs="Times New Roman"/>
+                <w:sz w:val="20"/>
+                <w:szCs w:val="20"/>
+                <w:lang w:eastAsia="zh-CN"/>
+              </w:rPr>
+              <w:t xml:space="preserve">message </w:t>
+            </w:r>
+            <w:r>
+              <w:rPr>
+                <w:rFonts w:ascii="Times New Roman" w:eastAsia="宋体" w:hAnsi="Times New Roman" w:cs="Times New Roman"/>
+                <w:sz w:val="20"/>
+                <w:szCs w:val="20"/>
+                <w:lang w:eastAsia="zh-CN"/>
+              </w:rPr>
+              <w:t xml:space="preserve">which means the panic button </w:t>
+            </w:r>
+            <w:r>
+              <w:rPr>
+                <w:rFonts w:ascii="Times New Roman" w:eastAsia="宋体" w:hAnsi="Times New Roman" w:cs="Times New Roman"/>
+                <w:sz w:val="20"/>
+                <w:szCs w:val="20"/>
+                <w:lang w:eastAsia="zh-CN"/>
+              </w:rPr>
+              <w:t>has been</w:t>
+            </w:r>
+            <w:r>
+              <w:rPr>
+                <w:rFonts w:ascii="Times New Roman" w:eastAsia="宋体" w:hAnsi="Times New Roman" w:cs="Times New Roman"/>
+                <w:sz w:val="20"/>
+                <w:szCs w:val="20"/>
+                <w:lang w:eastAsia="zh-CN"/>
+              </w:rPr>
+              <w:t xml:space="preserve"> hit</w:t>
+            </w:r>
+            <w:r>
+              <w:rPr>
+                <w:rFonts w:ascii="Times New Roman" w:eastAsia="宋体" w:hAnsi="Times New Roman" w:cs="Times New Roman"/>
+                <w:sz w:val="20"/>
+                <w:szCs w:val="20"/>
+                <w:lang w:eastAsia="zh-CN"/>
+              </w:rPr>
+              <w:t>.</w:t>
+            </w:r>
+            <w:r>
+              <w:rPr>
+                <w:rFonts w:ascii="Times New Roman" w:eastAsia="宋体" w:hAnsi="Times New Roman" w:cs="Times New Roman"/>
+                <w:sz w:val="20"/>
+                <w:szCs w:val="20"/>
+                <w:lang w:eastAsia="zh-CN"/>
+              </w:rPr>
+              <w:t xml:space="preserve"> </w:t>
+            </w:r>
+            <w:r>
+              <w:rPr>
+                <w:rFonts w:ascii="Times New Roman" w:eastAsia="宋体" w:hAnsi="Times New Roman" w:cs="Times New Roman"/>
+                <w:sz w:val="20"/>
+                <w:szCs w:val="20"/>
+                <w:lang w:eastAsia="zh-CN"/>
+              </w:rPr>
+              <w:t>The server will send the alarm log to Database.</w:t>
+            </w:r>
+          </w:p>
+        </w:tc>
+      </w:tr>
+      <w:tr>
+        <w:trPr>
+          <w:trHeight w:hRule="exact" w:val="246"/>
+        </w:trPr>
+        <w:tc>
+          <w:tcPr>
+            <w:tcW w:w="1541" w:type="dxa"/>
+            <w:tcBorders>
+              <w:top w:val="single" w:sz="8" w:space="0" w:color="000000"/>
+              <w:left w:val="single" w:sz="8" w:space="0" w:color="000000"/>
+              <w:bottom w:val="single" w:sz="8" w:space="0" w:color="000000"/>
+              <w:right w:val="single" w:sz="8" w:space="0" w:color="000000"/>
+            </w:tcBorders>
+          </w:tcPr>
+          <w:p>
+            <w:pPr>
+              <w:pStyle w:val="TableParagraph"/>
+              <w:spacing w:line="222" w:lineRule="exact"/>
+              <w:ind w:left="27"/>
+              <w:rPr>
+                <w:rFonts w:ascii="Times New Roman" w:eastAsia="Times New Roman" w:hAnsi="Times New Roman" w:cs="Times New Roman"/>
+                <w:sz w:val="20"/>
+                <w:szCs w:val="20"/>
+              </w:rPr>
+            </w:pPr>
+            <w:r>
+              <w:rPr>
+                <w:rFonts w:ascii="Times New Roman"/>
+                <w:spacing w:val="-3"/>
+                <w:w w:val="120"/>
+                <w:sz w:val="20"/>
+              </w:rPr>
+              <w:t>A</w:t>
+            </w:r>
+            <w:r>
+              <w:rPr>
+                <w:rFonts w:ascii="Times New Roman"/>
+                <w:spacing w:val="-2"/>
+                <w:w w:val="120"/>
+                <w:sz w:val="20"/>
+              </w:rPr>
+              <w:t>cto</w:t>
+            </w:r>
+            <w:r>
+              <w:rPr>
+                <w:rFonts w:ascii="Times New Roman"/>
+                <w:spacing w:val="-3"/>
+                <w:w w:val="120"/>
+                <w:sz w:val="20"/>
+              </w:rPr>
+              <w:t>r</w:t>
+            </w:r>
+            <w:r>
+              <w:rPr>
+                <w:rFonts w:ascii="Times New Roman"/>
+                <w:spacing w:val="-2"/>
+                <w:w w:val="120"/>
+                <w:sz w:val="20"/>
+              </w:rPr>
+              <w:t>s</w:t>
+            </w:r>
+          </w:p>
+        </w:tc>
+        <w:tc>
+          <w:tcPr>
+            <w:tcW w:w="7093" w:type="dxa"/>
+            <w:gridSpan w:val="3"/>
+            <w:tcBorders>
+              <w:top w:val="single" w:sz="8" w:space="0" w:color="000000"/>
+              <w:left w:val="single" w:sz="8" w:space="0" w:color="000000"/>
+              <w:bottom w:val="single" w:sz="8" w:space="0" w:color="000000"/>
+              <w:right w:val="single" w:sz="8" w:space="0" w:color="000000"/>
+            </w:tcBorders>
+          </w:tcPr>
+          <w:p>
+            <w:pPr>
+              <w:pStyle w:val="TableParagraph"/>
+              <w:spacing w:line="222" w:lineRule="exact"/>
+              <w:rPr>
+                <w:rFonts w:ascii="Times New Roman" w:eastAsia="宋体" w:hAnsi="Times New Roman" w:cs="Times New Roman"/>
+                <w:sz w:val="20"/>
+                <w:szCs w:val="20"/>
+                <w:lang w:eastAsia="zh-CN"/>
+              </w:rPr>
+            </w:pPr>
+            <w:r>
+              <w:rPr>
+                <w:rFonts w:ascii="Times New Roman" w:eastAsia="宋体" w:hAnsi="Times New Roman" w:cs="Times New Roman"/>
+                <w:sz w:val="20"/>
+                <w:szCs w:val="20"/>
+                <w:lang w:eastAsia="zh-CN"/>
+              </w:rPr>
+              <w:t>Server</w:t>
+            </w:r>
+          </w:p>
+        </w:tc>
+      </w:tr>
+      <w:tr>
+        <w:trPr>
+          <w:trHeight w:hRule="exact" w:val="246"/>
+        </w:trPr>
+        <w:tc>
+          <w:tcPr>
+            <w:tcW w:w="1541" w:type="dxa"/>
+            <w:tcBorders>
+              <w:top w:val="single" w:sz="8" w:space="0" w:color="000000"/>
+              <w:left w:val="single" w:sz="8" w:space="0" w:color="000000"/>
+              <w:bottom w:val="single" w:sz="8" w:space="0" w:color="000000"/>
+              <w:right w:val="single" w:sz="8" w:space="0" w:color="000000"/>
+            </w:tcBorders>
+          </w:tcPr>
+          <w:p>
+            <w:pPr>
+              <w:pStyle w:val="TableParagraph"/>
+              <w:spacing w:line="222" w:lineRule="exact"/>
+              <w:ind w:left="27"/>
+              <w:rPr>
+                <w:rFonts w:ascii="Times New Roman"/>
+                <w:spacing w:val="-3"/>
+                <w:w w:val="120"/>
+                <w:sz w:val="20"/>
+              </w:rPr>
+            </w:pPr>
+            <w:r>
+              <w:rPr>
+                <w:rFonts w:ascii="Times New Roman"/>
+                <w:spacing w:val="-3"/>
+                <w:w w:val="120"/>
+                <w:sz w:val="20"/>
+              </w:rPr>
+              <w:t>Trigger</w:t>
+            </w:r>
+          </w:p>
+        </w:tc>
+        <w:tc>
+          <w:tcPr>
+            <w:tcW w:w="7093" w:type="dxa"/>
+            <w:gridSpan w:val="3"/>
+            <w:tcBorders>
+              <w:top w:val="single" w:sz="8" w:space="0" w:color="000000"/>
+              <w:left w:val="single" w:sz="8" w:space="0" w:color="000000"/>
+              <w:bottom w:val="single" w:sz="8" w:space="0" w:color="000000"/>
+              <w:right w:val="single" w:sz="8" w:space="0" w:color="000000"/>
+            </w:tcBorders>
+          </w:tcPr>
+          <w:p>
+            <w:pPr>
+              <w:pStyle w:val="TableParagraph"/>
+              <w:spacing w:line="222" w:lineRule="exact"/>
+              <w:rPr>
+                <w:rFonts w:ascii="Times New Roman" w:eastAsia="宋体" w:hAnsi="Times New Roman" w:cs="Times New Roman"/>
+                <w:sz w:val="20"/>
+                <w:szCs w:val="20"/>
+                <w:lang w:eastAsia="zh-CN"/>
+              </w:rPr>
+            </w:pPr>
+            <w:r>
+              <w:rPr>
+                <w:rFonts w:ascii="Times New Roman" w:eastAsia="宋体" w:hAnsi="Times New Roman" w:cs="Times New Roman"/>
+                <w:sz w:val="20"/>
+                <w:szCs w:val="20"/>
+                <w:lang w:eastAsia="zh-CN"/>
+              </w:rPr>
+              <w:t>Service received hardware’</w:t>
+            </w:r>
+            <w:r>
+              <w:rPr>
+                <w:rFonts w:ascii="Times New Roman" w:eastAsia="宋体" w:hAnsi="Times New Roman" w:cs="Times New Roman" w:hint="eastAsia"/>
+                <w:sz w:val="20"/>
+                <w:szCs w:val="20"/>
+                <w:lang w:eastAsia="zh-CN"/>
+              </w:rPr>
+              <w:t>s</w:t>
+            </w:r>
+            <w:r>
+              <w:rPr>
+                <w:rFonts w:ascii="Times New Roman" w:eastAsia="宋体" w:hAnsi="Times New Roman" w:cs="Times New Roman"/>
+                <w:sz w:val="20"/>
+                <w:szCs w:val="20"/>
+                <w:lang w:eastAsia="zh-CN"/>
+              </w:rPr>
+              <w:t xml:space="preserve"> </w:t>
+            </w:r>
+            <w:r>
+              <w:rPr>
+                <w:rFonts w:ascii="Times New Roman" w:eastAsia="宋体" w:hAnsi="Times New Roman" w:cs="Times New Roman"/>
+                <w:sz w:val="20"/>
+                <w:szCs w:val="20"/>
+                <w:lang w:eastAsia="zh-CN"/>
+              </w:rPr>
+              <w:t>message</w:t>
+            </w:r>
+            <w:r>
+              <w:rPr>
+                <w:rFonts w:ascii="Times New Roman" w:eastAsia="宋体" w:hAnsi="Times New Roman" w:cs="Times New Roman"/>
+                <w:sz w:val="20"/>
+                <w:szCs w:val="20"/>
+                <w:lang w:eastAsia="zh-CN"/>
+              </w:rPr>
+              <w:t xml:space="preserve"> </w:t>
+            </w:r>
+            <w:r>
+              <w:rPr>
+                <w:rFonts w:ascii="Times New Roman" w:eastAsia="宋体" w:hAnsi="Times New Roman" w:cs="Times New Roman"/>
+                <w:sz w:val="20"/>
+                <w:szCs w:val="20"/>
+                <w:lang w:eastAsia="zh-CN"/>
+              </w:rPr>
+              <w:t>that panic button is hit</w:t>
+            </w:r>
+            <w:r>
+              <w:rPr>
+                <w:rFonts w:ascii="Times New Roman" w:eastAsia="宋体" w:hAnsi="Times New Roman" w:cs="Times New Roman"/>
+                <w:sz w:val="20"/>
+                <w:szCs w:val="20"/>
+                <w:lang w:eastAsia="zh-CN"/>
+              </w:rPr>
+              <w:t>.</w:t>
+            </w:r>
+          </w:p>
+        </w:tc>
+      </w:tr>
+      <w:tr>
+        <w:trPr>
+          <w:trHeight w:hRule="exact" w:val="246"/>
+        </w:trPr>
+        <w:tc>
+          <w:tcPr>
+            <w:tcW w:w="1541" w:type="dxa"/>
+            <w:tcBorders>
+              <w:top w:val="single" w:sz="8" w:space="0" w:color="000000"/>
+              <w:left w:val="single" w:sz="8" w:space="0" w:color="000000"/>
+              <w:bottom w:val="single" w:sz="8" w:space="0" w:color="000000"/>
+              <w:right w:val="single" w:sz="8" w:space="0" w:color="000000"/>
+            </w:tcBorders>
+          </w:tcPr>
+          <w:p>
+            <w:pPr>
+              <w:pStyle w:val="TableParagraph"/>
+              <w:spacing w:line="222" w:lineRule="exact"/>
+              <w:ind w:left="27"/>
+              <w:rPr>
+                <w:rFonts w:ascii="Times New Roman" w:eastAsia="Times New Roman" w:hAnsi="Times New Roman" w:cs="Times New Roman"/>
+                <w:sz w:val="20"/>
+                <w:szCs w:val="20"/>
+              </w:rPr>
+            </w:pPr>
+            <w:r>
+              <w:rPr>
+                <w:rFonts w:ascii="Times New Roman"/>
+                <w:spacing w:val="-1"/>
+                <w:w w:val="120"/>
+                <w:sz w:val="20"/>
+              </w:rPr>
+              <w:t>P</w:t>
+            </w:r>
+            <w:r>
+              <w:rPr>
+                <w:rFonts w:ascii="Times New Roman"/>
+                <w:spacing w:val="-2"/>
+                <w:w w:val="120"/>
+                <w:sz w:val="20"/>
+              </w:rPr>
+              <w:t>r</w:t>
+            </w:r>
+            <w:r>
+              <w:rPr>
+                <w:rFonts w:ascii="Times New Roman"/>
+                <w:spacing w:val="-1"/>
+                <w:w w:val="120"/>
+                <w:sz w:val="20"/>
+              </w:rPr>
+              <w:t>econd</w:t>
+            </w:r>
+            <w:r>
+              <w:rPr>
+                <w:rFonts w:ascii="Times New Roman"/>
+                <w:spacing w:val="-2"/>
+                <w:w w:val="120"/>
+                <w:sz w:val="20"/>
+              </w:rPr>
+              <w:t>i</w:t>
+            </w:r>
+            <w:r>
+              <w:rPr>
+                <w:rFonts w:ascii="Times New Roman"/>
+                <w:spacing w:val="-1"/>
+                <w:w w:val="120"/>
+                <w:sz w:val="20"/>
+              </w:rPr>
+              <w:t>t</w:t>
+            </w:r>
+            <w:r>
+              <w:rPr>
+                <w:rFonts w:ascii="Times New Roman"/>
+                <w:spacing w:val="-2"/>
+                <w:w w:val="120"/>
+                <w:sz w:val="20"/>
+              </w:rPr>
+              <w:t>i</w:t>
+            </w:r>
+            <w:r>
+              <w:rPr>
+                <w:rFonts w:ascii="Times New Roman"/>
+                <w:spacing w:val="-1"/>
+                <w:w w:val="120"/>
+                <w:sz w:val="20"/>
+              </w:rPr>
+              <w:t>on</w:t>
+            </w:r>
+          </w:p>
+        </w:tc>
+        <w:tc>
+          <w:tcPr>
+            <w:tcW w:w="7093" w:type="dxa"/>
+            <w:gridSpan w:val="3"/>
+            <w:tcBorders>
+              <w:top w:val="single" w:sz="8" w:space="0" w:color="000000"/>
+              <w:left w:val="single" w:sz="8" w:space="0" w:color="000000"/>
+              <w:bottom w:val="single" w:sz="8" w:space="0" w:color="000000"/>
+              <w:right w:val="single" w:sz="8" w:space="0" w:color="000000"/>
+            </w:tcBorders>
+          </w:tcPr>
+          <w:p>
+            <w:pPr>
+              <w:pStyle w:val="TableParagraph"/>
+              <w:spacing w:line="222" w:lineRule="exact"/>
+              <w:rPr>
+                <w:rFonts w:ascii="Times New Roman" w:eastAsia="宋体" w:hAnsi="Times New Roman" w:cs="Times New Roman"/>
+                <w:sz w:val="20"/>
+                <w:szCs w:val="20"/>
+                <w:lang w:eastAsia="zh-CN"/>
+              </w:rPr>
+            </w:pPr>
+            <w:r>
+              <w:rPr>
+                <w:rFonts w:ascii="Times New Roman" w:eastAsia="宋体" w:hAnsi="Times New Roman" w:cs="Times New Roman"/>
+                <w:sz w:val="20"/>
+                <w:szCs w:val="20"/>
+                <w:lang w:eastAsia="zh-CN"/>
+              </w:rPr>
+              <w:t xml:space="preserve">Server is running and hardware </w:t>
+            </w:r>
+            <w:r>
+              <w:rPr>
+                <w:rFonts w:ascii="Times New Roman" w:eastAsia="宋体" w:hAnsi="Times New Roman" w:cs="Times New Roman"/>
+                <w:sz w:val="20"/>
+                <w:szCs w:val="20"/>
+                <w:lang w:eastAsia="zh-CN"/>
+              </w:rPr>
+              <w:t>send a message about panic button</w:t>
+            </w:r>
+            <w:r>
+              <w:rPr>
+                <w:rFonts w:ascii="Times New Roman" w:eastAsia="宋体" w:hAnsi="Times New Roman" w:cs="Times New Roman"/>
+                <w:sz w:val="20"/>
+                <w:szCs w:val="20"/>
+                <w:lang w:eastAsia="zh-CN"/>
+              </w:rPr>
+              <w:t>.</w:t>
+            </w:r>
+          </w:p>
+        </w:tc>
+      </w:tr>
+      <w:tr>
+        <w:trPr>
+          <w:trHeight w:hRule="exact" w:val="398"/>
+        </w:trPr>
+        <w:tc>
+          <w:tcPr>
+            <w:tcW w:w="1541" w:type="dxa"/>
+            <w:tcBorders>
+              <w:top w:val="single" w:sz="8" w:space="0" w:color="000000"/>
+              <w:left w:val="single" w:sz="8" w:space="0" w:color="000000"/>
+              <w:bottom w:val="single" w:sz="8" w:space="0" w:color="000000"/>
+              <w:right w:val="single" w:sz="8" w:space="0" w:color="000000"/>
+            </w:tcBorders>
+          </w:tcPr>
+          <w:p>
+            <w:pPr>
+              <w:pStyle w:val="TableParagraph"/>
+              <w:spacing w:before="27"/>
+              <w:ind w:left="27"/>
+              <w:rPr>
+                <w:rFonts w:ascii="Times New Roman" w:eastAsia="Times New Roman" w:hAnsi="Times New Roman" w:cs="Times New Roman"/>
+                <w:sz w:val="20"/>
+                <w:szCs w:val="20"/>
+              </w:rPr>
+            </w:pPr>
+            <w:r>
+              <w:rPr>
+                <w:rFonts w:ascii="Times New Roman"/>
+                <w:spacing w:val="-2"/>
+                <w:w w:val="115"/>
+                <w:sz w:val="20"/>
+              </w:rPr>
+              <w:t>Basic Flow</w:t>
+            </w:r>
+          </w:p>
+        </w:tc>
+        <w:tc>
+          <w:tcPr>
+            <w:tcW w:w="3433" w:type="dxa"/>
+            <w:gridSpan w:val="2"/>
+            <w:tcBorders>
+              <w:top w:val="single" w:sz="8" w:space="0" w:color="000000"/>
+              <w:left w:val="single" w:sz="8" w:space="0" w:color="000000"/>
+              <w:bottom w:val="single" w:sz="8" w:space="0" w:color="000000"/>
+              <w:right w:val="single" w:sz="8" w:space="0" w:color="000000"/>
+            </w:tcBorders>
+          </w:tcPr>
+          <w:p>
+            <w:pPr>
+              <w:pStyle w:val="TableParagraph"/>
+              <w:spacing w:before="112"/>
+              <w:ind w:left="946"/>
+              <w:rPr>
+                <w:rFonts w:ascii="Times New Roman" w:eastAsia="Times New Roman" w:hAnsi="Times New Roman" w:cs="Times New Roman"/>
+                <w:i/>
+                <w:sz w:val="20"/>
+                <w:szCs w:val="20"/>
+              </w:rPr>
+            </w:pPr>
+            <w:r>
+              <w:rPr>
+                <w:rFonts w:ascii="Times New Roman"/>
+                <w:i/>
+                <w:spacing w:val="-1"/>
+                <w:w w:val="120"/>
+                <w:sz w:val="20"/>
+              </w:rPr>
+              <w:t>Actor</w:t>
+            </w:r>
+          </w:p>
+        </w:tc>
+        <w:tc>
+          <w:tcPr>
+            <w:tcW w:w="3660" w:type="dxa"/>
+            <w:tcBorders>
+              <w:top w:val="single" w:sz="8" w:space="0" w:color="000000"/>
+              <w:left w:val="single" w:sz="8" w:space="0" w:color="000000"/>
+              <w:bottom w:val="single" w:sz="8" w:space="0" w:color="000000"/>
+              <w:right w:val="single" w:sz="8" w:space="0" w:color="000000"/>
+            </w:tcBorders>
+          </w:tcPr>
+          <w:p>
+            <w:pPr>
+              <w:pStyle w:val="TableParagraph"/>
+              <w:spacing w:before="112"/>
+              <w:ind w:right="17"/>
+              <w:jc w:val="center"/>
+              <w:rPr>
+                <w:rFonts w:ascii="Times New Roman" w:eastAsia="Times New Roman" w:hAnsi="Times New Roman" w:cs="Times New Roman"/>
+                <w:sz w:val="20"/>
+                <w:szCs w:val="20"/>
+              </w:rPr>
+            </w:pPr>
+            <w:r>
+              <w:rPr>
+                <w:rFonts w:ascii="Times New Roman"/>
+                <w:spacing w:val="-1"/>
+                <w:w w:val="120"/>
+                <w:sz w:val="20"/>
+              </w:rPr>
+              <w:t>S</w:t>
+            </w:r>
+            <w:r>
+              <w:rPr>
+                <w:rFonts w:ascii="Times New Roman"/>
+                <w:spacing w:val="-2"/>
+                <w:w w:val="120"/>
+                <w:sz w:val="20"/>
+              </w:rPr>
+              <w:t>y</w:t>
+            </w:r>
+            <w:r>
+              <w:rPr>
+                <w:rFonts w:ascii="Times New Roman"/>
+                <w:spacing w:val="-1"/>
+                <w:w w:val="120"/>
+                <w:sz w:val="20"/>
+              </w:rPr>
+              <w:t>ste</w:t>
+            </w:r>
+            <w:r>
+              <w:rPr>
+                <w:rFonts w:ascii="Times New Roman"/>
+                <w:spacing w:val="-2"/>
+                <w:w w:val="120"/>
+                <w:sz w:val="20"/>
+              </w:rPr>
+              <w:t>m</w:t>
+            </w:r>
+          </w:p>
+        </w:tc>
+      </w:tr>
+      <w:tr>
+        <w:trPr>
+          <w:trHeight w:hRule="exact" w:val="665"/>
+        </w:trPr>
+        <w:tc>
+          <w:tcPr>
+            <w:tcW w:w="1541" w:type="dxa"/>
+            <w:tcBorders>
+              <w:top w:val="single" w:sz="8" w:space="0" w:color="000000"/>
+              <w:left w:val="single" w:sz="8" w:space="0" w:color="000000"/>
+              <w:bottom w:val="single" w:sz="8" w:space="0" w:color="000000"/>
+              <w:right w:val="single" w:sz="8" w:space="0" w:color="000000"/>
+            </w:tcBorders>
+          </w:tcPr>
+          <w:p>
+            <w:pPr>
+              <w:pStyle w:val="TableParagraph"/>
+              <w:spacing w:line="222" w:lineRule="exact"/>
+              <w:ind w:right="25"/>
+              <w:jc w:val="right"/>
+              <w:rPr>
+                <w:rFonts w:ascii="Times New Roman" w:eastAsia="Times New Roman" w:hAnsi="Times New Roman" w:cs="Times New Roman"/>
+                <w:sz w:val="20"/>
+                <w:szCs w:val="20"/>
+              </w:rPr>
+            </w:pPr>
+            <w:r>
+              <w:rPr>
+                <w:rFonts w:ascii="Times New Roman"/>
+                <w:w w:val="110"/>
+                <w:sz w:val="20"/>
+              </w:rPr>
+              <w:t>1</w:t>
+            </w:r>
+          </w:p>
+        </w:tc>
+        <w:tc>
+          <w:tcPr>
+            <w:tcW w:w="3433" w:type="dxa"/>
+            <w:gridSpan w:val="2"/>
+            <w:tcBorders>
+              <w:top w:val="single" w:sz="8" w:space="0" w:color="000000"/>
+              <w:left w:val="single" w:sz="8" w:space="0" w:color="000000"/>
+              <w:bottom w:val="single" w:sz="8" w:space="0" w:color="000000"/>
+              <w:right w:val="single" w:sz="8" w:space="0" w:color="000000"/>
+            </w:tcBorders>
+          </w:tcPr>
+          <w:p>
+            <w:pPr>
+              <w:pStyle w:val="TableParagraph"/>
+              <w:spacing w:line="222" w:lineRule="exact"/>
+              <w:ind w:left="27"/>
+              <w:rPr>
+                <w:rFonts w:ascii="Times New Roman" w:eastAsia="宋体" w:hAnsi="Times New Roman" w:cs="Times New Roman"/>
+                <w:sz w:val="20"/>
+                <w:szCs w:val="20"/>
+                <w:lang w:eastAsia="zh-CN"/>
+              </w:rPr>
+            </w:pPr>
+          </w:p>
+        </w:tc>
+        <w:tc>
+          <w:tcPr>
+            <w:tcW w:w="3660" w:type="dxa"/>
+            <w:tcBorders>
+              <w:top w:val="single" w:sz="8" w:space="0" w:color="000000"/>
+              <w:left w:val="single" w:sz="8" w:space="0" w:color="000000"/>
+              <w:bottom w:val="single" w:sz="8" w:space="0" w:color="000000"/>
+              <w:right w:val="single" w:sz="8" w:space="0" w:color="000000"/>
+            </w:tcBorders>
+          </w:tcPr>
+          <w:p>
+            <w:pPr>
+              <w:pStyle w:val="TableParagraph"/>
+              <w:spacing w:line="222" w:lineRule="exact"/>
+              <w:ind w:left="27"/>
+              <w:rPr>
+                <w:rFonts w:ascii="Times New Roman" w:eastAsia="宋体" w:hAnsi="Times New Roman" w:cs="Times New Roman"/>
+                <w:sz w:val="20"/>
+                <w:szCs w:val="20"/>
+                <w:lang w:eastAsia="zh-CN"/>
+              </w:rPr>
+            </w:pPr>
+            <w:r>
+              <w:rPr>
+                <w:rFonts w:ascii="Times New Roman" w:eastAsia="宋体" w:hAnsi="Times New Roman" w:cs="Times New Roman"/>
+                <w:sz w:val="20"/>
+                <w:szCs w:val="20"/>
+                <w:lang w:eastAsia="zh-CN"/>
+              </w:rPr>
+              <w:t>Send a message about panic button is hit</w:t>
+            </w:r>
+            <w:r>
+              <w:rPr>
+                <w:rFonts w:ascii="Times New Roman" w:eastAsia="宋体" w:hAnsi="Times New Roman" w:cs="Times New Roman"/>
+                <w:sz w:val="20"/>
+                <w:szCs w:val="20"/>
+                <w:lang w:eastAsia="zh-CN"/>
+              </w:rPr>
+              <w:t>.</w:t>
+            </w:r>
+          </w:p>
+        </w:tc>
+      </w:tr>
+      <w:tr>
+        <w:trPr>
+          <w:trHeight w:hRule="exact" w:val="459"/>
+        </w:trPr>
+        <w:tc>
+          <w:tcPr>
+            <w:tcW w:w="1541" w:type="dxa"/>
+            <w:tcBorders>
+              <w:top w:val="single" w:sz="8" w:space="0" w:color="000000"/>
+              <w:left w:val="single" w:sz="8" w:space="0" w:color="000000"/>
+              <w:bottom w:val="single" w:sz="8" w:space="0" w:color="000000"/>
+              <w:right w:val="single" w:sz="8" w:space="0" w:color="000000"/>
+            </w:tcBorders>
+          </w:tcPr>
+          <w:p>
+            <w:pPr>
+              <w:pStyle w:val="TableParagraph"/>
+              <w:spacing w:line="222" w:lineRule="exact"/>
+              <w:ind w:right="25"/>
+              <w:jc w:val="right"/>
+              <w:rPr>
+                <w:rFonts w:ascii="Times New Roman" w:eastAsia="Times New Roman" w:hAnsi="Times New Roman" w:cs="Times New Roman"/>
+                <w:sz w:val="20"/>
+                <w:szCs w:val="20"/>
+              </w:rPr>
+            </w:pPr>
+            <w:r>
+              <w:rPr>
+                <w:rFonts w:ascii="Times New Roman"/>
+                <w:w w:val="110"/>
+                <w:sz w:val="20"/>
+              </w:rPr>
+              <w:t>2</w:t>
+            </w:r>
+          </w:p>
+        </w:tc>
+        <w:tc>
+          <w:tcPr>
+            <w:tcW w:w="3433" w:type="dxa"/>
+            <w:gridSpan w:val="2"/>
+            <w:tcBorders>
+              <w:top w:val="single" w:sz="8" w:space="0" w:color="000000"/>
+              <w:left w:val="single" w:sz="8" w:space="0" w:color="000000"/>
+              <w:bottom w:val="single" w:sz="8" w:space="0" w:color="000000"/>
+              <w:right w:val="single" w:sz="8" w:space="0" w:color="000000"/>
+            </w:tcBorders>
+          </w:tcPr>
+          <w:p>
+            <w:pPr>
+              <w:pStyle w:val="TableParagraph"/>
+              <w:spacing w:line="222" w:lineRule="exact"/>
+              <w:ind w:left="27"/>
+              <w:rPr>
+                <w:rFonts w:ascii="Times New Roman" w:eastAsia="宋体" w:hAnsi="Times New Roman" w:cs="Times New Roman"/>
+                <w:sz w:val="20"/>
+                <w:szCs w:val="20"/>
+                <w:lang w:eastAsia="zh-CN"/>
+              </w:rPr>
+            </w:pPr>
+            <w:r>
+              <w:rPr>
+                <w:rFonts w:ascii="Times New Roman" w:eastAsia="宋体" w:hAnsi="Times New Roman" w:cs="Times New Roman"/>
+                <w:sz w:val="20"/>
+                <w:szCs w:val="20"/>
+                <w:lang w:eastAsia="zh-CN"/>
+              </w:rPr>
+              <w:t xml:space="preserve">Get the message and </w:t>
+            </w:r>
+            <w:r>
+              <w:rPr>
+                <w:rFonts w:ascii="Times New Roman" w:eastAsia="宋体" w:hAnsi="Times New Roman" w:cs="Times New Roman"/>
+                <w:sz w:val="20"/>
+                <w:szCs w:val="20"/>
+                <w:lang w:eastAsia="zh-CN"/>
+              </w:rPr>
+              <w:t xml:space="preserve">make a log </w:t>
+            </w:r>
+            <w:r>
+              <w:rPr>
+                <w:rFonts w:ascii="Times New Roman" w:eastAsia="宋体" w:hAnsi="Times New Roman" w:cs="Times New Roman"/>
+                <w:sz w:val="20"/>
+                <w:szCs w:val="20"/>
+                <w:lang w:eastAsia="zh-CN"/>
+              </w:rPr>
+              <w:t xml:space="preserve">which called </w:t>
+            </w:r>
+            <w:r>
+              <w:rPr>
+                <w:rFonts w:ascii="Times New Roman" w:eastAsia="宋体" w:hAnsi="Times New Roman" w:cs="Times New Roman"/>
+                <w:sz w:val="20"/>
+                <w:szCs w:val="20"/>
+                <w:lang w:eastAsia="zh-CN"/>
+              </w:rPr>
+              <w:t>alarm</w:t>
+            </w:r>
+            <w:r>
+              <w:rPr>
+                <w:rFonts w:ascii="Times New Roman" w:eastAsia="宋体" w:hAnsi="Times New Roman" w:cs="Times New Roman"/>
+                <w:sz w:val="20"/>
+                <w:szCs w:val="20"/>
+                <w:lang w:eastAsia="zh-CN"/>
+              </w:rPr>
+              <w:t xml:space="preserve"> log</w:t>
+            </w:r>
+            <w:r>
+              <w:rPr>
+                <w:rFonts w:ascii="Times New Roman" w:eastAsia="宋体" w:hAnsi="Times New Roman" w:cs="Times New Roman"/>
+                <w:sz w:val="20"/>
+                <w:szCs w:val="20"/>
+                <w:lang w:eastAsia="zh-CN"/>
+              </w:rPr>
+              <w:t>.</w:t>
+            </w:r>
+          </w:p>
+        </w:tc>
+        <w:tc>
+          <w:tcPr>
+            <w:tcW w:w="3660" w:type="dxa"/>
+            <w:tcBorders>
+              <w:top w:val="single" w:sz="8" w:space="0" w:color="000000"/>
+              <w:left w:val="single" w:sz="8" w:space="0" w:color="000000"/>
+              <w:bottom w:val="single" w:sz="8" w:space="0" w:color="000000"/>
+              <w:right w:val="single" w:sz="8" w:space="0" w:color="000000"/>
+            </w:tcBorders>
+          </w:tcPr>
+          <w:p>
+            <w:pPr>
+              <w:rPr>
+                <w:rFonts w:ascii="Times New Roman" w:eastAsia="宋体" w:hAnsi="Times New Roman" w:cs="Times New Roman"/>
+                <w:sz w:val="20"/>
+                <w:szCs w:val="20"/>
+                <w:lang w:eastAsia="zh-CN"/>
+              </w:rPr>
+            </w:pPr>
+          </w:p>
+        </w:tc>
+      </w:tr>
+      <w:tr>
+        <w:trPr>
+          <w:trHeight w:hRule="exact" w:val="281"/>
+        </w:trPr>
+        <w:tc>
+          <w:tcPr>
+            <w:tcW w:w="1541" w:type="dxa"/>
+            <w:tcBorders>
+              <w:top w:val="single" w:sz="8" w:space="0" w:color="000000"/>
+              <w:left w:val="single" w:sz="8" w:space="0" w:color="000000"/>
+              <w:bottom w:val="single" w:sz="8" w:space="0" w:color="000000"/>
+              <w:right w:val="single" w:sz="8" w:space="0" w:color="000000"/>
+            </w:tcBorders>
+          </w:tcPr>
+          <w:p>
+            <w:pPr>
+              <w:pStyle w:val="TableParagraph"/>
+              <w:spacing w:line="222" w:lineRule="exact"/>
+              <w:ind w:right="25"/>
+              <w:jc w:val="right"/>
+              <w:rPr>
+                <w:rFonts w:ascii="Times New Roman" w:eastAsia="Times New Roman" w:hAnsi="Times New Roman" w:cs="Times New Roman"/>
+                <w:sz w:val="20"/>
+                <w:szCs w:val="20"/>
+              </w:rPr>
+            </w:pPr>
+            <w:r>
+              <w:rPr>
+                <w:rFonts w:ascii="Times New Roman"/>
+                <w:w w:val="110"/>
+                <w:sz w:val="20"/>
+              </w:rPr>
+              <w:t>3</w:t>
+            </w:r>
+          </w:p>
+        </w:tc>
+        <w:tc>
+          <w:tcPr>
+            <w:tcW w:w="3433" w:type="dxa"/>
+            <w:gridSpan w:val="2"/>
+            <w:tcBorders>
+              <w:top w:val="single" w:sz="8" w:space="0" w:color="000000"/>
+              <w:left w:val="single" w:sz="8" w:space="0" w:color="000000"/>
+              <w:bottom w:val="single" w:sz="8" w:space="0" w:color="000000"/>
+              <w:right w:val="single" w:sz="8" w:space="0" w:color="000000"/>
+            </w:tcBorders>
+          </w:tcPr>
+          <w:p>
+            <w:pPr>
+              <w:pStyle w:val="TableParagraph"/>
+              <w:spacing w:line="222" w:lineRule="exact"/>
+              <w:ind w:left="27"/>
+              <w:rPr>
+                <w:rFonts w:ascii="Times New Roman" w:eastAsia="宋体" w:hAnsi="Times New Roman" w:cs="Times New Roman"/>
+                <w:sz w:val="20"/>
+                <w:szCs w:val="20"/>
+                <w:lang w:eastAsia="zh-CN"/>
+              </w:rPr>
+            </w:pPr>
+          </w:p>
+        </w:tc>
+        <w:tc>
+          <w:tcPr>
+            <w:tcW w:w="3660" w:type="dxa"/>
+            <w:tcBorders>
+              <w:top w:val="single" w:sz="8" w:space="0" w:color="000000"/>
+              <w:left w:val="single" w:sz="8" w:space="0" w:color="000000"/>
+              <w:bottom w:val="single" w:sz="8" w:space="0" w:color="000000"/>
+              <w:right w:val="single" w:sz="8" w:space="0" w:color="000000"/>
+            </w:tcBorders>
+          </w:tcPr>
+          <w:p>
+            <w:pPr>
+              <w:pStyle w:val="TableParagraph"/>
+              <w:spacing w:line="222" w:lineRule="exact"/>
+              <w:ind w:left="27"/>
+              <w:rPr>
+                <w:rFonts w:ascii="Times New Roman" w:eastAsia="宋体" w:hAnsi="Times New Roman" w:cs="Times New Roman"/>
+                <w:sz w:val="20"/>
+                <w:szCs w:val="20"/>
+                <w:lang w:eastAsia="zh-CN"/>
+              </w:rPr>
+            </w:pPr>
+            <w:r>
+              <w:rPr>
+                <w:rFonts w:ascii="Times New Roman" w:eastAsia="宋体" w:hAnsi="Times New Roman" w:cs="Times New Roman"/>
+                <w:sz w:val="20"/>
+                <w:szCs w:val="20"/>
+                <w:lang w:eastAsia="zh-CN"/>
+              </w:rPr>
+              <w:t xml:space="preserve">Send </w:t>
+            </w:r>
+            <w:r>
+              <w:rPr>
+                <w:rFonts w:ascii="Times New Roman" w:eastAsia="宋体" w:hAnsi="Times New Roman" w:cs="Times New Roman"/>
+                <w:sz w:val="20"/>
+                <w:szCs w:val="20"/>
+                <w:lang w:eastAsia="zh-CN"/>
+              </w:rPr>
+              <w:t xml:space="preserve">the alarm log </w:t>
+            </w:r>
+            <w:r>
+              <w:rPr>
+                <w:rFonts w:ascii="Times New Roman" w:eastAsia="宋体" w:hAnsi="Times New Roman" w:cs="Times New Roman"/>
+                <w:sz w:val="20"/>
+                <w:szCs w:val="20"/>
+                <w:lang w:eastAsia="zh-CN"/>
+              </w:rPr>
+              <w:t>to database</w:t>
+            </w:r>
+            <w:r>
+              <w:rPr>
+                <w:rFonts w:ascii="Times New Roman" w:eastAsia="宋体" w:hAnsi="Times New Roman" w:cs="Times New Roman"/>
+                <w:sz w:val="20"/>
+                <w:szCs w:val="20"/>
+                <w:lang w:eastAsia="zh-CN"/>
+              </w:rPr>
+              <w:t>.</w:t>
+            </w:r>
+          </w:p>
+        </w:tc>
+      </w:tr>
+      <w:tr>
+        <w:trPr>
+          <w:trHeight w:hRule="exact" w:val="246"/>
+        </w:trPr>
+        <w:tc>
+          <w:tcPr>
+            <w:tcW w:w="1541" w:type="dxa"/>
+            <w:tcBorders>
+              <w:top w:val="single" w:sz="8" w:space="0" w:color="000000"/>
+              <w:left w:val="single" w:sz="8" w:space="0" w:color="000000"/>
+              <w:bottom w:val="single" w:sz="8" w:space="0" w:color="000000"/>
+              <w:right w:val="single" w:sz="8" w:space="0" w:color="000000"/>
+            </w:tcBorders>
+          </w:tcPr>
+          <w:p>
+            <w:pPr>
+              <w:pStyle w:val="TableParagraph"/>
+              <w:spacing w:line="222" w:lineRule="exact"/>
+              <w:ind w:left="27"/>
+              <w:rPr>
+                <w:rFonts w:ascii="Times New Roman" w:eastAsia="Times New Roman" w:hAnsi="Times New Roman" w:cs="Times New Roman"/>
+                <w:sz w:val="20"/>
+                <w:szCs w:val="20"/>
+              </w:rPr>
+            </w:pPr>
+            <w:r>
+              <w:rPr>
+                <w:rFonts w:ascii="Times New Roman"/>
+                <w:w w:val="120"/>
+                <w:sz w:val="20"/>
+              </w:rPr>
+              <w:t>Frequency</w:t>
+            </w:r>
+          </w:p>
+        </w:tc>
+        <w:tc>
+          <w:tcPr>
+            <w:tcW w:w="7093" w:type="dxa"/>
+            <w:gridSpan w:val="3"/>
+            <w:tcBorders>
+              <w:top w:val="single" w:sz="8" w:space="0" w:color="000000"/>
+              <w:left w:val="single" w:sz="8" w:space="0" w:color="000000"/>
+              <w:bottom w:val="single" w:sz="8" w:space="0" w:color="000000"/>
+              <w:right w:val="single" w:sz="8" w:space="0" w:color="000000"/>
+            </w:tcBorders>
+          </w:tcPr>
+          <w:p>
+            <w:pPr>
+              <w:pStyle w:val="TableParagraph"/>
+              <w:spacing w:line="222" w:lineRule="exact"/>
+              <w:ind w:left="27"/>
+              <w:rPr>
+                <w:rFonts w:ascii="Times New Roman" w:eastAsia="宋体" w:hAnsi="Times New Roman" w:cs="Times New Roman"/>
+                <w:sz w:val="20"/>
+                <w:szCs w:val="20"/>
+                <w:lang w:eastAsia="zh-CN"/>
+              </w:rPr>
+            </w:pPr>
+          </w:p>
+        </w:tc>
+      </w:tr>
+      <w:tr>
+        <w:trPr>
+          <w:trHeight w:hRule="exact" w:val="246"/>
+        </w:trPr>
+        <w:tc>
+          <w:tcPr>
+            <w:tcW w:w="1541" w:type="dxa"/>
+            <w:tcBorders>
+              <w:top w:val="single" w:sz="8" w:space="0" w:color="000000"/>
+              <w:left w:val="single" w:sz="8" w:space="0" w:color="000000"/>
+              <w:bottom w:val="single" w:sz="8" w:space="0" w:color="000000"/>
+              <w:right w:val="single" w:sz="8" w:space="0" w:color="000000"/>
+            </w:tcBorders>
+          </w:tcPr>
+          <w:p>
+            <w:pPr>
+              <w:pStyle w:val="TableParagraph"/>
+              <w:spacing w:line="222" w:lineRule="exact"/>
+              <w:ind w:left="27"/>
+              <w:rPr>
+                <w:rFonts w:ascii="Times New Roman" w:eastAsia="Times New Roman" w:hAnsi="Times New Roman" w:cs="Times New Roman"/>
+                <w:sz w:val="20"/>
+                <w:szCs w:val="20"/>
+              </w:rPr>
+            </w:pPr>
+            <w:r>
+              <w:rPr>
+                <w:rFonts w:ascii="Times New Roman"/>
+                <w:w w:val="110"/>
+                <w:sz w:val="20"/>
+              </w:rPr>
+              <w:t>Type</w:t>
+            </w:r>
+          </w:p>
+        </w:tc>
+        <w:tc>
+          <w:tcPr>
+            <w:tcW w:w="7093" w:type="dxa"/>
+            <w:gridSpan w:val="3"/>
+            <w:tcBorders>
+              <w:top w:val="single" w:sz="8" w:space="0" w:color="000000"/>
+              <w:left w:val="single" w:sz="8" w:space="0" w:color="000000"/>
+              <w:bottom w:val="single" w:sz="8" w:space="0" w:color="000000"/>
+              <w:right w:val="single" w:sz="8" w:space="0" w:color="000000"/>
+            </w:tcBorders>
+          </w:tcPr>
+          <w:p>
+            <w:pPr>
+              <w:pStyle w:val="TableParagraph"/>
+              <w:spacing w:line="222" w:lineRule="exact"/>
+              <w:ind w:left="27"/>
+              <w:rPr>
+                <w:rFonts w:ascii="Times New Roman" w:eastAsia="Times New Roman" w:hAnsi="Times New Roman" w:cs="Times New Roman"/>
+                <w:sz w:val="20"/>
+                <w:szCs w:val="20"/>
+              </w:rPr>
+            </w:pPr>
+            <w:r>
+              <w:rPr>
+                <w:rFonts w:ascii="Times New Roman"/>
+                <w:w w:val="105"/>
+                <w:sz w:val="20"/>
+              </w:rPr>
+              <w:t>Primary</w:t>
+            </w:r>
+          </w:p>
+        </w:tc>
+      </w:tr>
+      <w:tr>
+        <w:trPr>
+          <w:trHeight w:hRule="exact" w:val="246"/>
+        </w:trPr>
+        <w:tc>
+          <w:tcPr>
+            <w:tcW w:w="1541" w:type="dxa"/>
+            <w:tcBorders>
+              <w:top w:val="single" w:sz="8" w:space="0" w:color="000000"/>
+              <w:left w:val="single" w:sz="8" w:space="0" w:color="000000"/>
+              <w:bottom w:val="single" w:sz="8" w:space="0" w:color="000000"/>
+              <w:right w:val="single" w:sz="8" w:space="0" w:color="000000"/>
+            </w:tcBorders>
+          </w:tcPr>
+          <w:p>
+            <w:pPr>
+              <w:pStyle w:val="TableParagraph"/>
+              <w:spacing w:line="222" w:lineRule="exact"/>
+              <w:ind w:left="27"/>
+              <w:rPr>
+                <w:rFonts w:ascii="Times New Roman" w:eastAsia="Times New Roman" w:hAnsi="Times New Roman" w:cs="Times New Roman"/>
+                <w:sz w:val="20"/>
+                <w:szCs w:val="20"/>
+              </w:rPr>
+            </w:pPr>
+            <w:r>
+              <w:rPr>
+                <w:rFonts w:ascii="Times New Roman"/>
+                <w:w w:val="120"/>
+                <w:sz w:val="20"/>
+              </w:rPr>
+              <w:t>Postconditions</w:t>
+            </w:r>
+          </w:p>
+        </w:tc>
+        <w:tc>
+          <w:tcPr>
+            <w:tcW w:w="7093" w:type="dxa"/>
+            <w:gridSpan w:val="3"/>
+            <w:tcBorders>
+              <w:top w:val="single" w:sz="8" w:space="0" w:color="000000"/>
+              <w:left w:val="single" w:sz="8" w:space="0" w:color="000000"/>
+              <w:bottom w:val="single" w:sz="8" w:space="0" w:color="000000"/>
+              <w:right w:val="single" w:sz="8" w:space="0" w:color="000000"/>
+            </w:tcBorders>
+          </w:tcPr>
+          <w:p>
+            <w:pPr>
+              <w:pStyle w:val="TableParagraph"/>
+              <w:spacing w:line="222" w:lineRule="exact"/>
+              <w:ind w:left="27"/>
+              <w:rPr>
+                <w:rFonts w:ascii="Times New Roman" w:eastAsia="Times New Roman" w:hAnsi="Times New Roman" w:cs="Times New Roman"/>
+                <w:sz w:val="20"/>
+                <w:szCs w:val="20"/>
+              </w:rPr>
+            </w:pPr>
+            <w:r>
+              <w:rPr>
+                <w:rFonts w:ascii="Times New Roman"/>
+                <w:w w:val="110"/>
+                <w:sz w:val="20"/>
+              </w:rPr>
+              <w:t xml:space="preserve">Database receive </w:t>
+            </w:r>
+            <w:r>
+              <w:rPr>
+                <w:rFonts w:ascii="Times New Roman"/>
+                <w:w w:val="110"/>
+                <w:sz w:val="20"/>
+              </w:rPr>
+              <w:t>the alarm log and save it.</w:t>
+            </w:r>
+          </w:p>
+        </w:tc>
+      </w:tr>
+      <w:tr>
+        <w:trPr>
+          <w:trHeight w:hRule="exact" w:val="3731"/>
+        </w:trPr>
+        <w:tc>
+          <w:tcPr>
+            <w:tcW w:w="1541" w:type="dxa"/>
+            <w:tcBorders>
+              <w:top w:val="single" w:sz="8" w:space="0" w:color="000000"/>
+              <w:left w:val="single" w:sz="8" w:space="0" w:color="000000"/>
+              <w:bottom w:val="single" w:sz="8" w:space="0" w:color="000000"/>
+              <w:right w:val="single" w:sz="8" w:space="0" w:color="000000"/>
+            </w:tcBorders>
+          </w:tcPr>
+          <w:p>
+            <w:pPr>
+              <w:pStyle w:val="TableParagraph"/>
+              <w:spacing w:before="4"/>
+              <w:ind w:left="27"/>
+              <w:rPr>
+                <w:rFonts w:ascii="Times New Roman" w:eastAsia="Times New Roman" w:hAnsi="Times New Roman" w:cs="Times New Roman"/>
+                <w:sz w:val="20"/>
+                <w:szCs w:val="20"/>
+              </w:rPr>
+            </w:pPr>
+            <w:r>
+              <w:rPr>
+                <w:rFonts w:ascii="Times New Roman"/>
+                <w:spacing w:val="-2"/>
+                <w:w w:val="115"/>
+                <w:sz w:val="20"/>
+              </w:rPr>
+              <w:lastRenderedPageBreak/>
+              <w:t>C</w:t>
+            </w:r>
+            <w:r>
+              <w:rPr>
+                <w:rFonts w:ascii="Times New Roman"/>
+                <w:spacing w:val="-1"/>
+                <w:w w:val="115"/>
+                <w:sz w:val="20"/>
+              </w:rPr>
+              <w:t>har</w:t>
+            </w:r>
+            <w:bookmarkStart w:id="0" w:name="_GoBack"/>
+            <w:bookmarkEnd w:id="0"/>
+            <w:r>
+              <w:rPr>
+                <w:rFonts w:ascii="Times New Roman"/>
+                <w:spacing w:val="-1"/>
+                <w:w w:val="115"/>
+                <w:sz w:val="20"/>
+              </w:rPr>
+              <w:t>t</w:t>
+            </w:r>
+          </w:p>
+        </w:tc>
+        <w:tc>
+          <w:tcPr>
+            <w:tcW w:w="7093" w:type="dxa"/>
+            <w:gridSpan w:val="3"/>
+            <w:tcBorders>
+              <w:top w:val="single" w:sz="8" w:space="0" w:color="000000"/>
+              <w:left w:val="single" w:sz="8" w:space="0" w:color="000000"/>
+              <w:bottom w:val="single" w:sz="8" w:space="0" w:color="000000"/>
+              <w:right w:val="single" w:sz="8" w:space="0" w:color="000000"/>
+            </w:tcBorders>
+          </w:tcPr>
+          <w:p>
+            <w:pPr>
+              <w:pStyle w:val="TableParagraph"/>
+              <w:spacing w:before="6"/>
+              <w:rPr>
+                <w:rFonts w:ascii="Times New Roman" w:eastAsia="Times New Roman" w:hAnsi="Times New Roman" w:cs="Times New Roman"/>
+                <w:sz w:val="19"/>
+                <w:szCs w:val="19"/>
+              </w:rPr>
+            </w:pPr>
+          </w:p>
+          <w:p>
+            <w:pPr>
+              <w:pStyle w:val="TableParagraph"/>
+              <w:spacing w:line="200" w:lineRule="atLeast"/>
+              <w:ind w:left="373"/>
+              <w:jc w:val="center"/>
+              <w:rPr>
+                <w:rFonts w:ascii="Times New Roman" w:eastAsia="Times New Roman" w:hAnsi="Times New Roman" w:cs="Times New Roman"/>
+                <w:sz w:val="20"/>
+                <w:szCs w:val="20"/>
+              </w:rPr>
+            </w:pPr>
+          </w:p>
+          <w:p>
+            <w:pPr>
+              <w:pStyle w:val="TableParagraph"/>
+              <w:spacing w:before="6"/>
+              <w:rPr>
+                <w:rFonts w:ascii="Times New Roman" w:eastAsia="Times New Roman" w:hAnsi="Times New Roman" w:cs="Times New Roman"/>
+                <w:sz w:val="25"/>
+                <w:szCs w:val="25"/>
+              </w:rPr>
+            </w:pPr>
+            <w:r>
+              <w:rPr>
+                <w:rFonts w:ascii="Times New Roman" w:eastAsia="Times New Roman" w:hAnsi="Times New Roman" w:cs="Times New Roman"/>
+                <w:noProof/>
+                <w:sz w:val="25"/>
+                <w:szCs w:val="25"/>
+              </w:rPr>
+              <mc:AlternateContent>
+                <mc:Choice Requires="wpg">
+                  <w:drawing>
+                    <wp:anchor distT="0" distB="0" distL="114300" distR="114300" simplePos="0" relativeHeight="251673088" behindDoc="0" locked="0" layoutInCell="1" allowOverlap="1" wp14:anchorId="682E9463" wp14:editId="48B62492">
+                      <wp:simplePos x="0" y="0"/>
+                      <wp:positionH relativeFrom="column">
+                        <wp:posOffset>337354</wp:posOffset>
+                      </wp:positionH>
+                      <wp:positionV relativeFrom="paragraph">
+                        <wp:posOffset>201126</wp:posOffset>
+                      </wp:positionV>
+                      <wp:extent cx="3699883" cy="1432384"/>
+                      <wp:effectExtent l="0" t="0" r="15240" b="0"/>
+                      <wp:wrapNone/>
+                      <wp:docPr id="19" name="组合 19"/>
+                      <wp:cNvGraphicFramePr/>
+                      <a:graphic xmlns:a="http://schemas.openxmlformats.org/drawingml/2006/main">
+                        <a:graphicData uri="http://schemas.microsoft.com/office/word/2010/wordprocessingGroup">
+                          <wpg:wgp>
+                            <wpg:cNvGrpSpPr/>
+                            <wpg:grpSpPr>
+                              <a:xfrm>
+                                <a:off x="0" y="0"/>
+                                <a:ext cx="3699883" cy="1432384"/>
+                                <a:chOff x="0" y="0"/>
+                                <a:chExt cx="3699883" cy="1432384"/>
+                              </a:xfrm>
+                            </wpg:grpSpPr>
+                            <wpg:grpSp>
+                              <wpg:cNvPr id="17" name="组合 17"/>
+                              <wpg:cNvGrpSpPr/>
+                              <wpg:grpSpPr>
+                                <a:xfrm>
+                                  <a:off x="0" y="0"/>
+                                  <a:ext cx="3699883" cy="1432384"/>
+                                  <a:chOff x="0" y="0"/>
+                                  <a:chExt cx="3699883" cy="1432384"/>
+                                </a:xfrm>
+                              </wpg:grpSpPr>
+                              <wpg:grpSp>
+                                <wpg:cNvPr id="12" name="组合 12"/>
+                                <wpg:cNvGrpSpPr/>
+                                <wpg:grpSpPr>
+                                  <a:xfrm>
+                                    <a:off x="158566" y="0"/>
+                                    <a:ext cx="591982" cy="977459"/>
+                                    <a:chOff x="0" y="0"/>
+                                    <a:chExt cx="956684" cy="1580379"/>
+                                  </a:xfrm>
+                                </wpg:grpSpPr>
+                                <wps:wsp>
+                                  <wps:cNvPr id="7" name="椭圆 7"/>
+                                  <wps:cNvSpPr/>
+                                  <wps:spPr>
+                                    <a:xfrm>
+                                      <a:off x="211422" y="0"/>
+                                      <a:ext cx="509505" cy="509505"/>
+                                    </a:xfrm>
+                                    <a:prstGeom prst="ellipse">
+                                      <a:avLst/>
+                                    </a:prstGeom>
+                                    <a:ln/>
+                                  </wps:spPr>
+                                  <wps:style>
+                                    <a:lnRef idx="2">
+                                      <a:schemeClr val="dk1"/>
+                                    </a:lnRef>
+                                    <a:fillRef idx="1">
+                                      <a:schemeClr val="lt1"/>
+                                    </a:fillRef>
+                                    <a:effectRef idx="0">
+                                      <a:schemeClr val="dk1"/>
+                                    </a:effectRef>
+                                    <a:fontRef idx="minor">
+                                      <a:schemeClr val="dk1"/>
+                                    </a:fontRef>
+                                  </wps:style>
+                                  <wps:bodyPr rot="0" spcFirstLastPara="0" vertOverflow="overflow" horzOverflow="overflow" vert="horz" wrap="square" lIns="91440" tIns="45720" rIns="91440" bIns="45720" numCol="1" spcCol="0" rtlCol="0" fromWordArt="0" anchor="ctr" anchorCtr="0" forceAA="0" compatLnSpc="1">
+                                    <a:prstTxWarp prst="textNoShape">
+                                      <a:avLst/>
+                                    </a:prstTxWarp>
+                                    <a:noAutofit/>
+                                  </wps:bodyPr>
+                                </wps:wsp>
+                                <wps:wsp>
+                                  <wps:cNvPr id="8" name="直接连接符 8"/>
+                                  <wps:cNvCnPr/>
+                                  <wps:spPr>
+                                    <a:xfrm>
+                                      <a:off x="470413" y="517984"/>
+                                      <a:ext cx="0" cy="623694"/>
+                                    </a:xfrm>
+                                    <a:prstGeom prst="line">
+                                      <a:avLst/>
+                                    </a:prstGeom>
+                                    <a:effectLst/>
+                                  </wps:spPr>
+                                  <wps:style>
+                                    <a:lnRef idx="2">
+                                      <a:schemeClr val="dk1"/>
+                                    </a:lnRef>
+                                    <a:fillRef idx="0">
+                                      <a:schemeClr val="dk1"/>
+                                    </a:fillRef>
+                                    <a:effectRef idx="1">
+                                      <a:schemeClr val="dk1"/>
+                                    </a:effectRef>
+                                    <a:fontRef idx="minor">
+                                      <a:schemeClr val="tx1"/>
+                                    </a:fontRef>
+                                  </wps:style>
+                                  <wps:bodyPr/>
+                                </wps:wsp>
+                                <wps:wsp>
+                                  <wps:cNvPr id="9" name="直接连接符 9"/>
+                                  <wps:cNvCnPr/>
+                                  <wps:spPr>
+                                    <a:xfrm>
+                                      <a:off x="0" y="782261"/>
+                                      <a:ext cx="956684" cy="0"/>
+                                    </a:xfrm>
+                                    <a:prstGeom prst="line">
+                                      <a:avLst/>
+                                    </a:prstGeom>
+                                    <a:ln>
+                                      <a:solidFill>
+                                        <a:schemeClr val="tx1"/>
+                                      </a:solidFill>
+                                    </a:ln>
+                                    <a:effectLst/>
+                                  </wps:spPr>
+                                  <wps:style>
+                                    <a:lnRef idx="2">
+                                      <a:schemeClr val="accent1"/>
+                                    </a:lnRef>
+                                    <a:fillRef idx="0">
+                                      <a:schemeClr val="accent1"/>
+                                    </a:fillRef>
+                                    <a:effectRef idx="1">
+                                      <a:schemeClr val="accent1"/>
+                                    </a:effectRef>
+                                    <a:fontRef idx="minor">
+                                      <a:schemeClr val="tx1"/>
+                                    </a:fontRef>
+                                  </wps:style>
+                                  <wps:bodyPr/>
+                                </wps:wsp>
+                                <wps:wsp>
+                                  <wps:cNvPr id="10" name="直接连接符 10"/>
+                                  <wps:cNvCnPr/>
+                                  <wps:spPr>
+                                    <a:xfrm flipH="1">
+                                      <a:off x="15856" y="1125822"/>
+                                      <a:ext cx="454557" cy="454557"/>
+                                    </a:xfrm>
+                                    <a:prstGeom prst="line">
+                                      <a:avLst/>
+                                    </a:prstGeom>
+                                    <a:ln>
+                                      <a:solidFill>
+                                        <a:schemeClr val="tx1"/>
+                                      </a:solidFill>
+                                    </a:ln>
+                                    <a:effectLst/>
+                                  </wps:spPr>
+                                  <wps:style>
+                                    <a:lnRef idx="2">
+                                      <a:schemeClr val="accent1"/>
+                                    </a:lnRef>
+                                    <a:fillRef idx="0">
+                                      <a:schemeClr val="accent1"/>
+                                    </a:fillRef>
+                                    <a:effectRef idx="1">
+                                      <a:schemeClr val="accent1"/>
+                                    </a:effectRef>
+                                    <a:fontRef idx="minor">
+                                      <a:schemeClr val="tx1"/>
+                                    </a:fontRef>
+                                  </wps:style>
+                                  <wps:bodyPr/>
+                                </wps:wsp>
+                                <wps:wsp>
+                                  <wps:cNvPr id="11" name="直接连接符 11"/>
+                                  <wps:cNvCnPr/>
+                                  <wps:spPr>
+                                    <a:xfrm>
+                                      <a:off x="480985" y="1125822"/>
+                                      <a:ext cx="454557" cy="454557"/>
+                                    </a:xfrm>
+                                    <a:prstGeom prst="line">
+                                      <a:avLst/>
+                                    </a:prstGeom>
+                                    <a:ln>
+                                      <a:solidFill>
+                                        <a:schemeClr val="tx1"/>
+                                      </a:solidFill>
+                                    </a:ln>
+                                    <a:effectLst/>
+                                  </wps:spPr>
+                                  <wps:style>
+                                    <a:lnRef idx="2">
+                                      <a:schemeClr val="accent1"/>
+                                    </a:lnRef>
+                                    <a:fillRef idx="0">
+                                      <a:schemeClr val="accent1"/>
+                                    </a:fillRef>
+                                    <a:effectRef idx="1">
+                                      <a:schemeClr val="accent1"/>
+                                    </a:effectRef>
+                                    <a:fontRef idx="minor">
+                                      <a:schemeClr val="tx1"/>
+                                    </a:fontRef>
+                                  </wps:style>
+                                  <wps:bodyPr/>
+                                </wps:wsp>
+                              </wpg:grpSp>
+                              <wps:wsp>
+                                <wps:cNvPr id="13" name="文本框 13"/>
+                                <wps:cNvSpPr txBox="1"/>
+                                <wps:spPr>
+                                  <a:xfrm>
+                                    <a:off x="0" y="1057110"/>
+                                    <a:ext cx="961970" cy="375274"/>
+                                  </a:xfrm>
+                                  <a:prstGeom prst="rect">
+                                    <a:avLst/>
+                                  </a:prstGeom>
+                                  <a:noFill/>
+                                  <a:ln>
+                                    <a:noFill/>
+                                  </a:ln>
+                                </wps:spPr>
+                                <wps:txbx>
+                                  <w:txbxContent>
+                                    <w:p>
+                                      <w:pPr>
+                                        <w:pStyle w:val="TableParagraph"/>
+                                        <w:spacing w:before="6"/>
+                                        <w:jc w:val="center"/>
+                                        <w:rPr>
+                                          <w:rFonts w:ascii="Times New Roman" w:eastAsia="Times New Roman" w:hAnsi="Times New Roman" w:cs="Times New Roman"/>
+                                          <w:noProof/>
+                                          <w:color w:val="000000" w:themeColor="text1"/>
+                                          <w:sz w:val="32"/>
+                                          <w:szCs w:val="72"/>
+                                          <w14:textOutline w14:w="9525" w14:cap="flat" w14:cmpd="sng" w14:algn="ctr">
+                                            <w14:solidFill>
+                                              <w14:schemeClr w14:val="tx1"/>
+                                            </w14:solidFill>
+                                            <w14:prstDash w14:val="solid"/>
+                                            <w14:round/>
+                                          </w14:textOutline>
+                                        </w:rPr>
+                                      </w:pPr>
+                                      <w:r>
+                                        <w:rPr>
+                                          <w:rFonts w:ascii="Times New Roman" w:eastAsia="Times New Roman" w:hAnsi="Times New Roman" w:cs="Times New Roman"/>
+                                          <w:noProof/>
+                                          <w:color w:val="000000" w:themeColor="text1"/>
+                                          <w:sz w:val="32"/>
+                                          <w:szCs w:val="72"/>
+                                          <w14:textOutline w14:w="9525" w14:cap="flat" w14:cmpd="sng" w14:algn="ctr">
+                                            <w14:solidFill>
+                                              <w14:schemeClr w14:val="tx1"/>
+                                            </w14:solidFill>
+                                            <w14:prstDash w14:val="solid"/>
+                                            <w14:round/>
+                                          </w14:textOutline>
+                                        </w:rPr>
+                                        <w:t>D</w:t>
+                                      </w:r>
+                                      <w:r>
+                                        <w:rPr>
+                                          <w:rFonts w:ascii="Times New Roman" w:eastAsia="Times New Roman" w:hAnsi="Times New Roman" w:cs="Times New Roman"/>
+                                          <w:noProof/>
+                                          <w:color w:val="000000" w:themeColor="text1"/>
+                                          <w:sz w:val="32"/>
+                                          <w:szCs w:val="72"/>
+                                          <w14:textOutline w14:w="9525" w14:cap="flat" w14:cmpd="sng" w14:algn="ctr">
+                                            <w14:solidFill>
+                                              <w14:schemeClr w14:val="tx1"/>
+                                            </w14:solidFill>
+                                            <w14:prstDash w14:val="solid"/>
+                                            <w14:round/>
+                                          </w14:textOutline>
+                                        </w:rPr>
+                                        <w:t>atabase</w:t>
+                                      </w:r>
+                                    </w:p>
+                                  </w:txbxContent>
+                                </wps:txbx>
+                                <wps:bodyPr rot="0" spcFirstLastPara="0" vertOverflow="overflow" horzOverflow="overflow" vert="horz" wrap="square" lIns="91440" tIns="45720" rIns="91440" bIns="45720" numCol="1" spcCol="0" rtlCol="0" fromWordArt="0" anchor="t" anchorCtr="0" forceAA="0" compatLnSpc="1">
+                                  <a:noAutofit/>
+                                </wps:bodyPr>
+                              </wps:wsp>
+                              <wps:wsp>
+                                <wps:cNvPr id="15" name="直接箭头连接符 15"/>
+                                <wps:cNvCnPr/>
+                                <wps:spPr>
+                                  <a:xfrm flipH="1">
+                                    <a:off x="994784" y="567756"/>
+                                    <a:ext cx="956685" cy="0"/>
+                                  </a:xfrm>
+                                  <a:prstGeom prst="straightConnector1">
+                                    <a:avLst/>
+                                  </a:prstGeom>
+                                  <a:ln>
+                                    <a:solidFill>
+                                      <a:schemeClr val="tx1"/>
+                                    </a:solidFill>
+                                    <a:tailEnd type="triangle"/>
+                                  </a:ln>
+                                  <a:effectLst/>
+                                </wps:spPr>
+                                <wps:style>
+                                  <a:lnRef idx="2">
+                                    <a:schemeClr val="accent1"/>
+                                  </a:lnRef>
+                                  <a:fillRef idx="0">
+                                    <a:schemeClr val="accent1"/>
+                                  </a:fillRef>
+                                  <a:effectRef idx="1">
+                                    <a:schemeClr val="accent1"/>
+                                  </a:effectRef>
+                                  <a:fontRef idx="minor">
+                                    <a:schemeClr val="tx1"/>
+                                  </a:fontRef>
+                                </wps:style>
+                                <wps:bodyPr/>
+                              </wps:wsp>
+                              <wps:wsp>
+                                <wps:cNvPr id="16" name="椭圆 16"/>
+                                <wps:cNvSpPr/>
+                                <wps:spPr>
+                                  <a:xfrm>
+                                    <a:off x="1960938" y="195565"/>
+                                    <a:ext cx="1738945" cy="742046"/>
+                                  </a:xfrm>
+                                  <a:prstGeom prst="ellipse">
+                                    <a:avLst/>
+                                  </a:prstGeom>
+                                  <a:ln/>
+                                </wps:spPr>
+                                <wps:style>
+                                  <a:lnRef idx="2">
+                                    <a:schemeClr val="dk1"/>
+                                  </a:lnRef>
+                                  <a:fillRef idx="1">
+                                    <a:schemeClr val="lt1"/>
+                                  </a:fillRef>
+                                  <a:effectRef idx="0">
+                                    <a:schemeClr val="dk1"/>
+                                  </a:effectRef>
+                                  <a:fontRef idx="minor">
+                                    <a:schemeClr val="dk1"/>
+                                  </a:fontRef>
+                                </wps:style>
+                                <wps:bodyPr rot="0" spcFirstLastPara="0" vertOverflow="overflow" horzOverflow="overflow" vert="horz" wrap="square" lIns="91440" tIns="45720" rIns="91440" bIns="45720" numCol="1" spcCol="0" rtlCol="0" fromWordArt="0" anchor="ctr" anchorCtr="0" forceAA="0" compatLnSpc="1">
+                                  <a:prstTxWarp prst="textNoShape">
+                                    <a:avLst/>
+                                  </a:prstTxWarp>
+                                  <a:noAutofit/>
+                                </wps:bodyPr>
+                              </wps:wsp>
+                            </wpg:grpSp>
+                            <wps:wsp>
+                              <wps:cNvPr id="18" name="文本框 18"/>
+                              <wps:cNvSpPr txBox="1"/>
+                              <wps:spPr>
+                                <a:xfrm>
+                                  <a:off x="2304467" y="364573"/>
+                                  <a:ext cx="1052830" cy="358140"/>
+                                </a:xfrm>
+                                <a:prstGeom prst="rect">
+                                  <a:avLst/>
+                                </a:prstGeom>
+                                <a:noFill/>
+                                <a:ln>
+                                  <a:noFill/>
+                                </a:ln>
+                              </wps:spPr>
+                              <wps:txbx>
+                                <w:txbxContent>
+                                  <w:p>
+                                    <w:pPr>
+                                      <w:pStyle w:val="TableParagraph"/>
+                                      <w:spacing w:before="6"/>
+                                      <w:jc w:val="center"/>
+                                      <w:rPr>
+                                        <w:rFonts w:ascii="Times New Roman" w:eastAsia="Times New Roman" w:hAnsi="Times New Roman" w:cs="Times New Roman"/>
+                                        <w:noProof/>
+                                        <w:color w:val="000000" w:themeColor="text1"/>
+                                        <w:sz w:val="28"/>
+                                        <w:szCs w:val="72"/>
+                                        <w14:shadow w14:blurRad="38100" w14:dist="19050" w14:dir="2700000" w14:sx="100000" w14:sy="100000" w14:kx="0" w14:ky="0" w14:algn="tl">
+                                          <w14:schemeClr w14:val="dk1">
+                                            <w14:alpha w14:val="60000"/>
+                                          </w14:schemeClr>
+                                        </w14:shadow>
+                                        <w14:textOutline w14:w="0" w14:cap="flat" w14:cmpd="sng" w14:algn="ctr">
+                                          <w14:noFill/>
+                                          <w14:prstDash w14:val="solid"/>
+                                          <w14:round/>
+                                        </w14:textOutline>
+                                      </w:rPr>
+                                    </w:pPr>
+                                    <w:r>
+                                      <w:rPr>
+                                        <w:rFonts w:ascii="Times New Roman" w:eastAsia="Times New Roman" w:hAnsi="Times New Roman" w:cs="Times New Roman"/>
+                                        <w:noProof/>
+                                        <w:sz w:val="36"/>
+                                        <w:szCs w:val="72"/>
+                                        <w14:textOutline w14:w="9525" w14:cap="flat" w14:cmpd="sng" w14:algn="ctr">
+                                          <w14:solidFill>
+                                            <w14:srgbClr w14:val="000000"/>
+                                          </w14:solidFill>
+                                          <w14:prstDash w14:val="solid"/>
+                                          <w14:round/>
+                                        </w14:textOutline>
+                                      </w:rPr>
+                                      <w:t>alarm log</w:t>
+                                    </w:r>
+                                    <w:r>
+                                      <w:rPr>
+                                        <w:rFonts w:ascii="Times New Roman" w:eastAsia="Times New Roman" w:hAnsi="Times New Roman" w:cs="Times New Roman"/>
+                                        <w:noProof/>
+                                        <w:color w:val="000000" w:themeColor="text1"/>
+                                        <w:sz w:val="28"/>
+                                        <w:szCs w:val="72"/>
+                                        <w14:shadow w14:blurRad="38100" w14:dist="19050" w14:dir="2700000" w14:sx="100000" w14:sy="100000" w14:kx="0" w14:ky="0" w14:algn="tl">
+                                          <w14:schemeClr w14:val="dk1">
+                                            <w14:alpha w14:val="60000"/>
+                                          </w14:schemeClr>
+                                        </w14:shadow>
+                                        <w14:textOutline w14:w="0" w14:cap="flat" w14:cmpd="sng" w14:algn="ctr">
+                                          <w14:noFill/>
+                                          <w14:prstDash w14:val="solid"/>
+                                          <w14:round/>
+                                        </w14:textOutline>
+                                      </w:rPr>
+                                      <w:t xml:space="preserve"> </w:t>
+                                    </w:r>
+                                  </w:p>
+                                </w:txbxContent>
+                              </wps:txbx>
+                              <wps:bodyPr rot="0" spcFirstLastPara="0" vertOverflow="overflow" horzOverflow="overflow" vert="horz" wrap="none" lIns="91440" tIns="45720" rIns="91440" bIns="45720" numCol="1" spcCol="0" rtlCol="0" fromWordArt="0" anchor="t" anchorCtr="0" forceAA="0" compatLnSpc="1">
+                                <a:spAutoFit/>
+                              </wps:bodyPr>
+                            </wps:wsp>
+                          </wpg:wgp>
+                        </a:graphicData>
+                      </a:graphic>
+                    </wp:anchor>
+                  </w:drawing>
+                </mc:Choice>
+                <mc:Fallback>
+                  <w:pict>
+                    <v:group w14:anchorId="682E9463" id="组合 19" o:spid="_x0000_s1026" style="position:absolute;margin-left:26.55pt;margin-top:15.85pt;width:291.35pt;height:112.8pt;z-index:251673088" coordsize="36998,14323" o:gfxdata="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">
+                      <v:group id="组合 17" o:spid="_x0000_s1027" style="position:absolute;width:36998;height:14323" coordsize="36998,14323" o:gfxdata="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">
+                        <v:group id="组合 12" o:spid="_x0000_s1028" style="position:absolute;left:1585;width:5920;height:9774" coordsize="9566,15803" o:gfxdata="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">
+                          <v:oval id="椭圆 7" o:spid="_x0000_s1029" style="position:absolute;left:2114;width:5095;height:5095;visibility:visible;mso-wrap-style:square;v-text-anchor:middle" o:gfxdata="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" fillcolor="white [3201]" strokecolor="black [3200]" strokeweight="2pt"/>
+                          <v:line id="直接连接符 8" o:spid="_x0000_s1030" style="position:absolute;visibility:visible;mso-wrap-style:square" from="4704,5179" to="4704,11416" o:connectortype="straight" o:gfxdata="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" strokecolor="black [3200]" strokeweight="2pt"/>
+                          <v:line id="直接连接符 9" o:spid="_x0000_s1031" style="position:absolute;visibility:visible;mso-wrap-style:square" from="0,7822" to="9566,7822" o:connectortype="straight" o:gfxdata="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" strokecolor="black [3213]" strokeweight="2pt"/>
+                          <v:line id="直接连接符 10" o:spid="_x0000_s1032" style="position:absolute;flip:x;visibility:visible;mso-wrap-style:square" from="158,11258" to="4704,15803" o:connectortype="straight" o:gfxdata="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" strokecolor="black [3213]" strokeweight="2pt"/>
+                          <v:line id="直接连接符 11" o:spid="_x0000_s1033" style="position:absolute;visibility:visible;mso-wrap-style:square" from="4809,11258" to="9355,15803" o:connectortype="straight" o:gfxdata="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" strokecolor="black [3213]" strokeweight="2pt"/>
+                        </v:group>
+                        <v:shapetype id="_x0000_t202" coordsize="21600,21600" o:spt="202" path="m,l,21600r21600,l21600,xe">
+                          <v:stroke joinstyle="miter"/>
+                          <v:path gradientshapeok="t" o:connecttype="rect"/>
+                        </v:shapetype>
+                        <v:shape id="文本框 13" o:spid="_x0000_s1034" type="#_x0000_t202" style="position:absolute;top:10571;width:9619;height:3752;visibility:visible;mso-wrap-style:square;v-text-anchor:top" o:gfxdata="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" filled="f" stroked="f">
+                          <v:fill o:detectmouseclick="t"/>
+                          <v:textbox>
+                            <w:txbxContent>
+                              <w:p>
+                                <w:pPr>
+                                  <w:pStyle w:val="TableParagraph"/>
+                                  <w:spacing w:before="6"/>
+                                  <w:jc w:val="center"/>
+                                  <w:rPr>
+                                    <w:rFonts w:ascii="Times New Roman" w:eastAsia="Times New Roman" w:hAnsi="Times New Roman" w:cs="Times New Roman"/>
+                                    <w:noProof/>
+                                    <w:color w:val="000000" w:themeColor="text1"/>
+                                    <w:sz w:val="32"/>
+                                    <w:szCs w:val="72"/>
+                                    <w14:textOutline w14:w="9525" w14:cap="flat" w14:cmpd="sng" w14:algn="ctr">
+                                      <w14:solidFill>
+                                        <w14:schemeClr w14:val="tx1"/>
+                                      </w14:solidFill>
+                                      <w14:prstDash w14:val="solid"/>
+                                      <w14:round/>
+                                    </w14:textOutline>
+                                  </w:rPr>
+                                </w:pPr>
+                                <w:r>
+                                  <w:rPr>
+                                    <w:rFonts w:ascii="Times New Roman" w:eastAsia="Times New Roman" w:hAnsi="Times New Roman" w:cs="Times New Roman"/>
+                                    <w:noProof/>
+                                    <w:color w:val="000000" w:themeColor="text1"/>
+                                    <w:sz w:val="32"/>
+                                    <w:szCs w:val="72"/>
+                                    <w14:textOutline w14:w="9525" w14:cap="flat" w14:cmpd="sng" w14:algn="ctr">
+                                      <w14:solidFill>
+                                        <w14:schemeClr w14:val="tx1"/>
+                                      </w14:solidFill>
+                                      <w14:prstDash w14:val="solid"/>
+                                      <w14:round/>
+                                    </w14:textOutline>
+                                  </w:rPr>
+                                  <w:t>D</w:t>
+                                </w:r>
+                                <w:r>
+                                  <w:rPr>
+                                    <w:rFonts w:ascii="Times New Roman" w:eastAsia="Times New Roman" w:hAnsi="Times New Roman" w:cs="Times New Roman"/>
+                                    <w:noProof/>
+                                    <w:color w:val="000000" w:themeColor="text1"/>
+                                    <w:sz w:val="32"/>
+                                    <w:szCs w:val="72"/>
+                                    <w14:textOutline w14:w="9525" w14:cap="flat" w14:cmpd="sng" w14:algn="ctr">
+                                      <w14:solidFill>
+                                        <w14:schemeClr w14:val="tx1"/>
+                                      </w14:solidFill>
+                                      <w14:prstDash w14:val="solid"/>
+                                      <w14:round/>
+                                    </w14:textOutline>
+                                  </w:rPr>
+                                  <w:t>atabase</w:t>
+                                </w:r>
+                              </w:p>
+                            </w:txbxContent>
+                          </v:textbox>
+                        </v:shape>
+                        <v:shapetype id="_x0000_t32" coordsize="21600,21600" o:spt="32" o:oned="t" path="m,l21600,21600e" filled="f">
+                          <v:path arrowok="t" fillok="f" o:connecttype="none"/>
+                          <o:lock v:ext="edit" shapetype="t"/>
+                        </v:shapetype>
+                        <v:shape id="直接箭头连接符 15" o:spid="_x0000_s1035" type="#_x0000_t32" style="position:absolute;left:9947;top:5677;width:9567;height:0;flip:x;visibility:visible;mso-wrap-style:square" o:connectortype="straight" o:gfxdata="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" strokecolor="black [3213]" strokeweight="2pt">
+                          <v:stroke endarrow="block"/>
+                        </v:shape>
+                        <v:oval id="椭圆 16" o:spid="_x0000_s1036" style="position:absolute;left:19609;top:1955;width:17389;height:7421;visibility:visible;mso-wrap-style:square;v-text-anchor:middle" o:gfxdata="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" fillcolor="white [3201]" strokecolor="black [3200]" strokeweight="2pt"/>
+                      </v:group>
+                      <v:shape id="文本框 18" o:spid="_x0000_s1037" type="#_x0000_t202" style="position:absolute;left:23044;top:3645;width:10528;height:3582;visibility:visible;mso-wrap-style:none;v-text-anchor:top" o:gfxdata="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" filled="f" stroked="f">
+                        <v:fill o:detectmouseclick="t"/>
+                        <v:textbox style="mso-fit-shape-to-text:t">
+                          <w:txbxContent>
+                            <w:p>
+                              <w:pPr>
+                                <w:pStyle w:val="TableParagraph"/>
+                                <w:spacing w:before="6"/>
+                                <w:jc w:val="center"/>
+                                <w:rPr>
+                                  <w:rFonts w:ascii="Times New Roman" w:eastAsia="Times New Roman" w:hAnsi="Times New Roman" w:cs="Times New Roman"/>
+                                  <w:noProof/>
+                                  <w:color w:val="000000" w:themeColor="text1"/>
+                                  <w:sz w:val="28"/>
+                                  <w:szCs w:val="72"/>
+                                  <w14:shadow w14:blurRad="38100" w14:dist="19050" w14:dir="2700000" w14:sx="100000" w14:sy="100000" w14:kx="0" w14:ky="0" w14:algn="tl">
+                                    <w14:schemeClr w14:val="dk1">
+                                      <w14:alpha w14:val="60000"/>
+                                    </w14:schemeClr>
+                                  </w14:shadow>
+                                  <w14:textOutline w14:w="0" w14:cap="flat" w14:cmpd="sng" w14:algn="ctr">
+                                    <w14:noFill/>
+                                    <w14:prstDash w14:val="solid"/>
+                                    <w14:round/>
+                                  </w14:textOutline>
+                                </w:rPr>
+                              </w:pPr>
+                              <w:r>
+                                <w:rPr>
+                                  <w:rFonts w:ascii="Times New Roman" w:eastAsia="Times New Roman" w:hAnsi="Times New Roman" w:cs="Times New Roman"/>
+                                  <w:noProof/>
+                                  <w:sz w:val="36"/>
+                                  <w:szCs w:val="72"/>
+                                  <w14:textOutline w14:w="9525" w14:cap="flat" w14:cmpd="sng" w14:algn="ctr">
+                                    <w14:solidFill>
+                                      <w14:srgbClr w14:val="000000"/>
+                                    </w14:solidFill>
+                                    <w14:prstDash w14:val="solid"/>
+                                    <w14:round/>
+                                  </w14:textOutline>
+                                </w:rPr>
+                                <w:t>alarm log</w:t>
+                              </w:r>
+                              <w:r>
+                                <w:rPr>
+                                  <w:rFonts w:ascii="Times New Roman" w:eastAsia="Times New Roman" w:hAnsi="Times New Roman" w:cs="Times New Roman"/>
+                                  <w:noProof/>
+                                  <w:color w:val="000000" w:themeColor="text1"/>
+                                  <w:sz w:val="28"/>
+                                  <w:szCs w:val="72"/>
+                                  <w14:shadow w14:blurRad="38100" w14:dist="19050" w14:dir="2700000" w14:sx="100000" w14:sy="100000" w14:kx="0" w14:ky="0" w14:algn="tl">
+                                    <w14:schemeClr w14:val="dk1">
+                                      <w14:alpha w14:val="60000"/>
+                                    </w14:schemeClr>
+                                  </w14:shadow>
+                                  <w14:textOutline w14:w="0" w14:cap="flat" w14:cmpd="sng" w14:algn="ctr">
+                                    <w14:noFill/>
+                                    <w14:prstDash w14:val="solid"/>
+                                    <w14:round/>
+                                  </w14:textOutline>
+                                </w:rPr>
+                                <w:t xml:space="preserve"> </w:t>
+                              </w:r>
+                            </w:p>
+                          </w:txbxContent>
+                        </v:textbox>
+                      </v:shape>
+                    </v:group>
+                  </w:pict>
+                </mc:Fallback>
+              </mc:AlternateContent>
+            </w:r>
+          </w:p>
+        </w:tc>
+      </w:tr>
+      <w:tr>
+        <w:trPr>
+          <w:trHeight w:hRule="exact" w:val="398"/>
+        </w:trPr>
+        <w:tc>
+          <w:tcPr>
+            <w:tcW w:w="1541" w:type="dxa"/>
+            <w:tcBorders>
+              <w:top w:val="single" w:sz="8" w:space="0" w:color="000000"/>
+              <w:left w:val="single" w:sz="8" w:space="0" w:color="000000"/>
+              <w:bottom w:val="single" w:sz="8" w:space="0" w:color="000000"/>
+              <w:right w:val="single" w:sz="8" w:space="0" w:color="000000"/>
+            </w:tcBorders>
+          </w:tcPr>
+          <w:p>
+            <w:pPr>
+              <w:pStyle w:val="TableParagraph"/>
+              <w:spacing w:before="27"/>
+              <w:ind w:left="27"/>
+              <w:rPr>
+                <w:rFonts w:ascii="Times New Roman" w:eastAsia="Times New Roman" w:hAnsi="Times New Roman" w:cs="Times New Roman"/>
+                <w:sz w:val="20"/>
+                <w:szCs w:val="20"/>
+              </w:rPr>
+            </w:pPr>
+            <w:r>
+              <w:rPr>
+                <w:rFonts w:ascii="Times New Roman"/>
+                <w:spacing w:val="-2"/>
+                <w:w w:val="115"/>
+                <w:sz w:val="20"/>
+              </w:rPr>
+              <w:t>Alternate Flow</w:t>
+            </w:r>
+          </w:p>
+        </w:tc>
+        <w:tc>
+          <w:tcPr>
+            <w:tcW w:w="3433" w:type="dxa"/>
+            <w:gridSpan w:val="2"/>
+            <w:tcBorders>
+              <w:top w:val="single" w:sz="8" w:space="0" w:color="000000"/>
+              <w:left w:val="single" w:sz="8" w:space="0" w:color="000000"/>
+              <w:bottom w:val="single" w:sz="8" w:space="0" w:color="000000"/>
+              <w:right w:val="single" w:sz="8" w:space="0" w:color="000000"/>
+            </w:tcBorders>
+          </w:tcPr>
+          <w:p>
+            <w:pPr>
+              <w:pStyle w:val="TableParagraph"/>
+              <w:spacing w:before="112"/>
+              <w:ind w:left="946"/>
+              <w:rPr>
+                <w:rFonts w:ascii="Times New Roman" w:eastAsia="Times New Roman" w:hAnsi="Times New Roman" w:cs="Times New Roman"/>
+                <w:i/>
+                <w:sz w:val="20"/>
+                <w:szCs w:val="20"/>
+              </w:rPr>
+            </w:pPr>
+            <w:r>
+              <w:rPr>
+                <w:rFonts w:ascii="Times New Roman"/>
+                <w:i/>
+                <w:spacing w:val="-1"/>
+                <w:w w:val="120"/>
+                <w:sz w:val="20"/>
+              </w:rPr>
+              <w:t>Actor</w:t>
+            </w:r>
+          </w:p>
+        </w:tc>
+        <w:tc>
+          <w:tcPr>
+            <w:tcW w:w="3660" w:type="dxa"/>
+            <w:tcBorders>
+              <w:top w:val="single" w:sz="8" w:space="0" w:color="000000"/>
+              <w:left w:val="single" w:sz="8" w:space="0" w:color="000000"/>
+              <w:bottom w:val="single" w:sz="8" w:space="0" w:color="000000"/>
+              <w:right w:val="single" w:sz="8" w:space="0" w:color="000000"/>
+            </w:tcBorders>
+          </w:tcPr>
+          <w:p>
+            <w:pPr>
+              <w:pStyle w:val="TableParagraph"/>
+              <w:spacing w:before="112"/>
+              <w:ind w:right="17"/>
+              <w:jc w:val="center"/>
+              <w:rPr>
+                <w:rFonts w:ascii="Times New Roman" w:eastAsia="Times New Roman" w:hAnsi="Times New Roman" w:cs="Times New Roman"/>
+                <w:sz w:val="20"/>
+                <w:szCs w:val="20"/>
+              </w:rPr>
+            </w:pPr>
+            <w:r>
+              <w:rPr>
+                <w:rFonts w:ascii="Times New Roman"/>
+                <w:spacing w:val="-1"/>
+                <w:w w:val="120"/>
+                <w:sz w:val="20"/>
+              </w:rPr>
+              <w:t>S</w:t>
+            </w:r>
+            <w:r>
+              <w:rPr>
+                <w:rFonts w:ascii="Times New Roman"/>
+                <w:spacing w:val="-2"/>
+                <w:w w:val="120"/>
+                <w:sz w:val="20"/>
+              </w:rPr>
+              <w:t>y</w:t>
+            </w:r>
+            <w:r>
+              <w:rPr>
+                <w:rFonts w:ascii="Times New Roman"/>
+                <w:spacing w:val="-1"/>
+                <w:w w:val="120"/>
+                <w:sz w:val="20"/>
+              </w:rPr>
+              <w:t>ste</w:t>
+            </w:r>
+            <w:r>
+              <w:rPr>
+                <w:rFonts w:ascii="Times New Roman"/>
+                <w:spacing w:val="-2"/>
+                <w:w w:val="120"/>
+                <w:sz w:val="20"/>
+              </w:rPr>
+              <w:t>m</w:t>
+            </w:r>
+          </w:p>
+        </w:tc>
+      </w:tr>
+    </w:tbl>
+    <w:p>
+      <w:pPr>
+        <w:spacing w:before="100" w:beforeAutospacing="1" w:after="100" w:afterAutospacing="1"/>
         <w:outlineLvl w:val="1"/>
         <w:rPr>
           <w:rFonts w:ascii="Times" w:eastAsia="Times New Roman" w:hAnsi="Times" w:cs="Times New Roman"/>
@@ -12201,6 +15110,7 @@
           <w:lang w:eastAsia="zh-CN"/>
         </w:rPr>
       </w:pPr>
+      <w:proofErr w:type="spellStart"/>
       <w:r>
         <w:rPr>
           <w:rFonts w:ascii="Times" w:eastAsia="宋体" w:hAnsi="Times" w:cs="Times"/>
@@ -12208,7 +15118,17 @@
           <w:szCs w:val="20"/>
           <w:lang w:eastAsia="zh-CN"/>
         </w:rPr>
-        <w:t>uid: The user’s unique identification.</w:t>
+        <w:t>uid</w:t>
+      </w:r>
+      <w:proofErr w:type="spellEnd"/>
+      <w:r>
+        <w:rPr>
+          <w:rFonts w:ascii="Times" w:eastAsia="宋体" w:hAnsi="Times" w:cs="Times"/>
+          <w:sz w:val="20"/>
+          <w:szCs w:val="20"/>
+          <w:lang w:eastAsia="zh-CN"/>
+        </w:rPr>
+        <w:t>: The user’s unique identification.</w:t>
       </w:r>
     </w:p>
     <w:p>
@@ -12221,6 +15141,7 @@
           <w:lang w:eastAsia="zh-CN"/>
         </w:rPr>
       </w:pPr>
+      <w:proofErr w:type="spellStart"/>
       <w:r>
         <w:rPr>
           <w:rFonts w:ascii="Times" w:eastAsia="宋体" w:hAnsi="Times" w:cs="Times"/>
@@ -12228,7 +15149,17 @@
           <w:szCs w:val="20"/>
           <w:lang w:eastAsia="zh-CN"/>
         </w:rPr>
-        <w:t>sid: User’s secure ID.</w:t>
+        <w:t>sid</w:t>
+      </w:r>
+      <w:proofErr w:type="spellEnd"/>
+      <w:r>
+        <w:rPr>
+          <w:rFonts w:ascii="Times" w:eastAsia="宋体" w:hAnsi="Times" w:cs="Times"/>
+          <w:sz w:val="20"/>
+          <w:szCs w:val="20"/>
+          <w:lang w:eastAsia="zh-CN"/>
+        </w:rPr>
+        <w:t>: User’s secure ID.</w:t>
       </w:r>
     </w:p>
     <w:p>
@@ -12278,16 +15209,7 @@
           <w:szCs w:val="20"/>
           <w:lang w:eastAsia="zh-CN"/>
         </w:rPr>
-        <w:t xml:space="preserve">The inputs send to the </w:t>
-      </w:r>
-      <w:r>
-        <w:rPr>
-          <w:rFonts w:ascii="Times" w:eastAsia="宋体" w:hAnsi="Times" w:cs="Times"/>
-          <w:sz w:val="20"/>
-          <w:szCs w:val="20"/>
-          <w:lang w:eastAsia="zh-CN"/>
-        </w:rPr>
-        <w:t>server when client want to operate a hardware should be in the form of json which content is:</w:t>
+        <w:t>The inputs send to the server when client want to operate a hardware should be in the form of json which content is:</w:t>
       </w:r>
     </w:p>
     <w:p>
@@ -12300,6 +15222,7 @@
           <w:lang w:eastAsia="zh-CN"/>
         </w:rPr>
       </w:pPr>
+      <w:proofErr w:type="spellStart"/>
       <w:r>
         <w:rPr>
           <w:rFonts w:ascii="Times" w:eastAsia="宋体" w:hAnsi="Times" w:cs="Times"/>
@@ -12307,7 +15230,17 @@
           <w:szCs w:val="20"/>
           <w:lang w:eastAsia="zh-CN"/>
         </w:rPr>
-        <w:t>uid: The user’s unique identification.</w:t>
+        <w:t>uid</w:t>
+      </w:r>
+      <w:proofErr w:type="spellEnd"/>
+      <w:r>
+        <w:rPr>
+          <w:rFonts w:ascii="Times" w:eastAsia="宋体" w:hAnsi="Times" w:cs="Times"/>
+          <w:sz w:val="20"/>
+          <w:szCs w:val="20"/>
+          <w:lang w:eastAsia="zh-CN"/>
+        </w:rPr>
+        <w:t>: The user’s unique identification.</w:t>
       </w:r>
     </w:p>
     <w:p>
@@ -12320,6 +15253,7 @@
           <w:lang w:eastAsia="zh-CN"/>
         </w:rPr>
       </w:pPr>
+      <w:proofErr w:type="spellStart"/>
       <w:r>
         <w:rPr>
           <w:rFonts w:ascii="Times" w:eastAsia="宋体" w:hAnsi="Times" w:cs="Times"/>
@@ -12327,7 +15261,17 @@
           <w:szCs w:val="20"/>
           <w:lang w:eastAsia="zh-CN"/>
         </w:rPr>
-        <w:t>sid: User’s secure ID.</w:t>
+        <w:t>sid</w:t>
+      </w:r>
+      <w:proofErr w:type="spellEnd"/>
+      <w:r>
+        <w:rPr>
+          <w:rFonts w:ascii="Times" w:eastAsia="宋体" w:hAnsi="Times" w:cs="Times"/>
+          <w:sz w:val="20"/>
+          <w:szCs w:val="20"/>
+          <w:lang w:eastAsia="zh-CN"/>
+        </w:rPr>
+        <w:t>: User’s secure ID.</w:t>
       </w:r>
     </w:p>
     <w:p>
@@ -12360,6 +15304,7 @@
           <w:lang w:eastAsia="zh-CN"/>
         </w:rPr>
       </w:pPr>
+      <w:proofErr w:type="spellStart"/>
       <w:r>
         <w:rPr>
           <w:rFonts w:ascii="Times" w:eastAsia="宋体" w:hAnsi="Times" w:cs="Times"/>
@@ -12367,7 +15312,17 @@
           <w:szCs w:val="20"/>
           <w:lang w:eastAsia="zh-CN"/>
         </w:rPr>
-        <w:t>cmd: The command client sent.</w:t>
+        <w:t>cmd</w:t>
+      </w:r>
+      <w:proofErr w:type="spellEnd"/>
+      <w:r>
+        <w:rPr>
+          <w:rFonts w:ascii="Times" w:eastAsia="宋体" w:hAnsi="Times" w:cs="Times"/>
+          <w:sz w:val="20"/>
+          <w:szCs w:val="20"/>
+          <w:lang w:eastAsia="zh-CN"/>
+        </w:rPr>
+        <w:t>: The command client sent.</w:t>
       </w:r>
     </w:p>
     <w:p>
@@ -12397,16 +15352,7 @@
           <w:szCs w:val="20"/>
           <w:lang w:eastAsia="zh-CN"/>
         </w:rPr>
-        <w:t xml:space="preserve">The inputs send to server </w:t>
-      </w:r>
-      <w:r>
-        <w:rPr>
-          <w:rFonts w:ascii="Times" w:eastAsia="宋体" w:hAnsi="Times" w:cs="Times"/>
-          <w:sz w:val="20"/>
-          <w:szCs w:val="20"/>
-          <w:lang w:eastAsia="zh-CN"/>
-        </w:rPr>
-        <w:t>when hardware want to report their data should be in the form of json which content is:</w:t>
+        <w:t>The inputs send to server when hardware want to report their data should be in the form of json which content is:</w:t>
       </w:r>
     </w:p>
     <w:p>
@@ -12547,16 +15493,7 @@
           <w:szCs w:val="20"/>
           <w:lang w:eastAsia="zh-CN"/>
         </w:rPr>
-        <w:t>sensors: The list of sensors with their</w:t>
-      </w:r>
-      <w:r>
-        <w:rPr>
-          <w:rFonts w:ascii="Times" w:eastAsia="宋体" w:hAnsi="Times" w:cs="Times"/>
-          <w:sz w:val="20"/>
-          <w:szCs w:val="20"/>
-          <w:lang w:eastAsia="zh-CN"/>
-        </w:rPr>
-        <w:t xml:space="preserve"> up-to-date data.</w:t>
+        <w:t>sensors: The list of sensors with their up-to-date data.</w:t>
       </w:r>
     </w:p>
     <w:p>
@@ -12598,6 +15535,7 @@
           <w:lang w:eastAsia="zh-CN"/>
         </w:rPr>
       </w:pPr>
+      <w:proofErr w:type="spellStart"/>
       <w:r>
         <w:rPr>
           <w:rFonts w:ascii="Times" w:eastAsia="宋体" w:hAnsi="Times" w:cs="Times"/>
@@ -12605,7 +15543,17 @@
           <w:szCs w:val="20"/>
           <w:lang w:eastAsia="zh-CN"/>
         </w:rPr>
-        <w:t>cmd: The command (Leave blank if there is no command existed.)</w:t>
+        <w:t>cmd</w:t>
+      </w:r>
+      <w:proofErr w:type="spellEnd"/>
+      <w:r>
+        <w:rPr>
+          <w:rFonts w:ascii="Times" w:eastAsia="宋体" w:hAnsi="Times" w:cs="Times"/>
+          <w:sz w:val="20"/>
+          <w:szCs w:val="20"/>
+          <w:lang w:eastAsia="zh-CN"/>
+        </w:rPr>
+        <w:t>: The command (Leave blank if there is no command existed.)</w:t>
       </w:r>
     </w:p>
     <w:p>
@@ -12656,16 +15604,7 @@
           <w:szCs w:val="20"/>
           <w:lang w:eastAsia="zh-CN"/>
         </w:rPr>
-        <w:t>The outputs send to client when server report hardware’s information should be in the form of js</w:t>
-      </w:r>
-      <w:r>
-        <w:rPr>
-          <w:rFonts w:ascii="Times" w:eastAsia="宋体" w:hAnsi="Times" w:cs="Times"/>
-          <w:sz w:val="20"/>
-          <w:szCs w:val="20"/>
-          <w:lang w:eastAsia="zh-CN"/>
-        </w:rPr>
-        <w:t>on which content is:</w:t>
+        <w:t>The outputs send to client when server report hardware’s information should be in the form of json which content is:</w:t>
       </w:r>
     </w:p>
     <w:p>
@@ -12795,16 +15734,7 @@
           <w:szCs w:val="20"/>
           <w:lang w:eastAsia="zh-CN"/>
         </w:rPr>
-        <w:t>The outputs send to hardware when server send comman</w:t>
-      </w:r>
-      <w:r>
-        <w:rPr>
-          <w:rFonts w:ascii="Times" w:eastAsia="宋体" w:hAnsi="Times" w:cs="Times"/>
-          <w:sz w:val="20"/>
-          <w:szCs w:val="20"/>
-          <w:lang w:eastAsia="zh-CN"/>
-        </w:rPr>
-        <w:t>d should be in the form of json which content is:</w:t>
+        <w:t>The outputs send to hardware when server send command should be in the form of json which content is:</w:t>
       </w:r>
     </w:p>
     <w:p>
@@ -12911,16 +15841,7 @@
           <w:szCs w:val="20"/>
           <w:lang w:eastAsia="zh-CN"/>
         </w:rPr>
-        <w:t xml:space="preserve">Performance, Security, Availability, </w:t>
-      </w:r>
-      <w:r>
-        <w:rPr>
-          <w:rFonts w:ascii="Times" w:eastAsia="宋体" w:hAnsi="Times" w:cs="Times New Roman"/>
-          <w:sz w:val="20"/>
-          <w:szCs w:val="20"/>
-          <w:lang w:eastAsia="zh-CN"/>
-        </w:rPr>
-        <w:t>Reliability, Modifiability, Maintainability, Understandability.</w:t>
+        <w:t>Performance, Security, Availability, Reliability, Modifiability, Maintainability, Understandability.</w:t>
       </w:r>
       <w:r>
         <w:rPr>
@@ -13152,16 +16073,7 @@
           <w:szCs w:val="20"/>
           <w:lang w:eastAsia="zh-CN"/>
         </w:rPr>
-        <w:t xml:space="preserve"> Th</w:t>
-      </w:r>
-      <w:r>
-        <w:rPr>
-          <w:rFonts w:ascii="Times" w:eastAsia="宋体" w:hAnsi="Times" w:cs="Times New Roman"/>
-          <w:sz w:val="20"/>
-          <w:szCs w:val="20"/>
-          <w:lang w:eastAsia="zh-CN"/>
-        </w:rPr>
-        <w:t>e administrator’s jurisdiction must not be used by any other users.</w:t>
+        <w:t xml:space="preserve"> The administrator’s jurisdiction must not be used by any other users.</w:t>
       </w:r>
     </w:p>
     <w:p>
@@ -13239,16 +16151,7 @@
           <w:lang w:eastAsia="zh-CN"/>
         </w:rPr>
         <w:tab/>
-        <w:t xml:space="preserve">The system must be </w:t>
-      </w:r>
-      <w:r>
-        <w:rPr>
-          <w:rFonts w:ascii="Times" w:eastAsia="宋体" w:hAnsi="Times" w:cs="Times New Roman"/>
-          <w:sz w:val="20"/>
-          <w:szCs w:val="20"/>
-          <w:lang w:eastAsia="zh-CN"/>
-        </w:rPr>
-        <w:t>anti-interference. When some signal comes in a wrong way, the system should recognize it and give the respond.</w:t>
+        <w:t>The system must be anti-interference. When some signal comes in a wrong way, the system should recognize it and give the respond.</w:t>
       </w:r>
     </w:p>
     <w:p>
@@ -13326,16 +16229,7 @@
           <w:lang w:eastAsia="zh-CN"/>
         </w:rPr>
         <w:tab/>
-        <w:t>The system h</w:t>
-      </w:r>
-      <w:r>
-        <w:rPr>
-          <w:rFonts w:ascii="Times" w:eastAsia="宋体" w:hAnsi="Times" w:cs="Times New Roman"/>
-          <w:sz w:val="20"/>
-          <w:szCs w:val="20"/>
-          <w:lang w:eastAsia="zh-CN"/>
-        </w:rPr>
-        <w:t>as to easily to be fixed. If some parts get wrong, it can easily to find some other things to take place.</w:t>
+        <w:t>The system has to easily to be fixed. If some parts get wrong, it can easily to find some other things to take place.</w:t>
       </w:r>
     </w:p>
     <w:p>
@@ -13440,6 +16334,7 @@
           <w:lang w:eastAsia="zh-CN"/>
         </w:rPr>
       </w:pPr>
+      <w:proofErr w:type="gramStart"/>
       <w:r>
         <w:rPr>
           <w:rFonts w:ascii="Times" w:eastAsia="宋体" w:hAnsi="Times" w:cs="Times New Roman" w:hint="eastAsia"/>
@@ -13456,7 +16351,17 @@
           <w:szCs w:val="20"/>
           <w:lang w:eastAsia="zh-CN"/>
         </w:rPr>
-        <w:t>ts  one:</w:t>
+        <w:t>ts  one</w:t>
+      </w:r>
+      <w:proofErr w:type="gramEnd"/>
+      <w:r>
+        <w:rPr>
+          <w:rFonts w:ascii="Times" w:eastAsia="宋体" w:hAnsi="Times" w:cs="Times New Roman"/>
+          <w:sz w:val="20"/>
+          <w:szCs w:val="20"/>
+          <w:lang w:eastAsia="zh-CN"/>
+        </w:rPr>
+        <w:t>:</w:t>
       </w:r>
       <w:r>
         <w:t xml:space="preserve"> </w:t>
@@ -13523,7 +16428,27 @@
           <w:szCs w:val="20"/>
           <w:lang w:eastAsia="en-US"/>
         </w:rPr>
-        <w:t>raspberry pi which takes charge of the intelligent control of the whole light system. The server need to contact with the raspberry pi at any time.</w:t>
+        <w:t xml:space="preserve">raspberry pi which takes charge of the intelligent control of the whole light system. The server </w:t>
+      </w:r>
+      <w:proofErr w:type="gramStart"/>
+      <w:r>
+        <w:rPr>
+          <w:rFonts w:ascii="Times" w:hAnsi="Times" w:cs="Times New Roman"/>
+          <w:sz w:val="20"/>
+          <w:szCs w:val="20"/>
+          <w:lang w:eastAsia="en-US"/>
+        </w:rPr>
+        <w:t>need</w:t>
+      </w:r>
+      <w:proofErr w:type="gramEnd"/>
+      <w:r>
+        <w:rPr>
+          <w:rFonts w:ascii="Times" w:hAnsi="Times" w:cs="Times New Roman"/>
+          <w:sz w:val="20"/>
+          <w:szCs w:val="20"/>
+          <w:lang w:eastAsia="en-US"/>
+        </w:rPr>
+        <w:t xml:space="preserve"> to contact with the raspberry pi at any time.</w:t>
       </w:r>
     </w:p>
     <w:p>
@@ -13535,6 +16460,7 @@
           <w:lang w:eastAsia="zh-CN"/>
         </w:rPr>
       </w:pPr>
+      <w:proofErr w:type="gramStart"/>
       <w:r>
         <w:rPr>
           <w:rFonts w:ascii="Times" w:eastAsia="宋体" w:hAnsi="Times" w:cs="Times New Roman" w:hint="eastAsia"/>
@@ -13562,6 +16488,7 @@
         </w:rPr>
         <w:t>two</w:t>
       </w:r>
+      <w:proofErr w:type="gramEnd"/>
       <w:r>
         <w:rPr>
           <w:rFonts w:ascii="Times" w:eastAsia="宋体" w:hAnsi="Times" w:cs="Times New Roman"/>
@@ -13781,16 +16708,7 @@
           <w:szCs w:val="20"/>
           <w:lang w:eastAsia="zh-CN"/>
         </w:rPr>
-        <w:t xml:space="preserve">, </w:t>
-      </w:r>
-      <w:r>
-        <w:rPr>
-          <w:rFonts w:ascii="Times" w:hAnsi="Times" w:cs="Times New Roman"/>
-          <w:sz w:val="20"/>
-          <w:szCs w:val="20"/>
-          <w:lang w:eastAsia="zh-CN"/>
-        </w:rPr>
-        <w:t>Light sensor, Light.</w:t>
+        <w:t>, Light sensor, Light.</w:t>
       </w:r>
     </w:p>
     <w:p>
@@ -14027,26 +16945,6 @@
           <w:lang w:eastAsia="en-US"/>
         </w:rPr>
         <w:t>8.1    Definitions and acronyms</w:t>
-      </w:r>
-    </w:p>
-    <w:p>
-      <w:pPr>
-        <w:spacing w:before="100" w:beforeAutospacing="1" w:after="100" w:afterAutospacing="1"/>
-        <w:rPr>
-          <w:rFonts w:ascii="Times" w:hAnsi="Times" w:cs="Times New Roman"/>
-          <w:sz w:val="20"/>
-          <w:szCs w:val="20"/>
-          <w:lang w:eastAsia="en-US"/>
-        </w:rPr>
-      </w:pPr>
-      <w:r>
-        <w:rPr>
-          <w:rFonts w:ascii="Times" w:hAnsi="Times" w:cs="Times New Roman"/>
-          <w:sz w:val="20"/>
-          <w:szCs w:val="20"/>
-          <w:lang w:eastAsia="en-US"/>
-        </w:rPr>
-        <w:t> </w:t>
       </w:r>
     </w:p>
     <w:p>
@@ -14264,16 +17162,7 @@
                 <w:szCs w:val="20"/>
                 <w:lang w:eastAsia="en-US"/>
               </w:rPr>
-              <w:t> A</w:t>
-            </w:r>
-            <w:r>
-              <w:rPr>
-                <w:rFonts w:ascii="Times" w:hAnsi="Times" w:cs="Times New Roman"/>
-                <w:sz w:val="20"/>
-                <w:szCs w:val="20"/>
-                <w:lang w:eastAsia="en-US"/>
-              </w:rPr>
-              <w:t xml:space="preserve"> kind of card computer</w:t>
+              <w:t> A kind of card computer</w:t>
             </w:r>
           </w:p>
         </w:tc>
@@ -14844,6 +17733,286 @@
     <w:p>
       <w:pPr>
         <w:spacing w:before="100" w:beforeAutospacing="1" w:after="100" w:afterAutospacing="1"/>
+        <w:outlineLvl w:val="2"/>
+        <w:rPr>
+          <w:rFonts w:ascii="Times" w:eastAsia="Times New Roman" w:hAnsi="Times" w:cs="Times New Roman"/>
+          <w:b/>
+          <w:bCs/>
+          <w:sz w:val="27"/>
+          <w:szCs w:val="27"/>
+          <w:lang w:eastAsia="en-US"/>
+        </w:rPr>
+      </w:pPr>
+      <w:r>
+        <w:rPr>
+          <w:rFonts w:ascii="Times" w:eastAsia="Times New Roman" w:hAnsi="Times" w:cs="Times New Roman" w:hint="eastAsia"/>
+          <w:b/>
+          <w:bCs/>
+          <w:sz w:val="27"/>
+          <w:szCs w:val="27"/>
+          <w:lang w:eastAsia="en-US"/>
+        </w:rPr>
+        <w:t>8.</w:t>
+      </w:r>
+      <w:r>
+        <w:rPr>
+          <w:rFonts w:ascii="Times" w:eastAsia="Times New Roman" w:hAnsi="Times" w:cs="Times New Roman"/>
+          <w:b/>
+          <w:bCs/>
+          <w:sz w:val="27"/>
+          <w:szCs w:val="27"/>
+          <w:lang w:eastAsia="en-US"/>
+        </w:rPr>
+        <w:t>2</w:t>
+      </w:r>
+      <w:r>
+        <w:rPr>
+          <w:rFonts w:ascii="Times" w:eastAsia="Times New Roman" w:hAnsi="Times" w:cs="Times New Roman"/>
+          <w:b/>
+          <w:bCs/>
+          <w:sz w:val="27"/>
+          <w:szCs w:val="27"/>
+          <w:lang w:eastAsia="en-US"/>
+        </w:rPr>
+        <w:t xml:space="preserve"> </w:t>
+      </w:r>
+      <w:r>
+        <w:rPr>
+          <w:rFonts w:ascii="Times" w:eastAsia="Times New Roman" w:hAnsi="Times" w:cs="Times New Roman"/>
+          <w:b/>
+          <w:bCs/>
+          <w:sz w:val="27"/>
+          <w:szCs w:val="27"/>
+          <w:lang w:eastAsia="en-US"/>
+        </w:rPr>
+        <w:t xml:space="preserve"> </w:t>
+      </w:r>
+      <w:r>
+        <w:rPr>
+          <w:rFonts w:ascii="Times" w:eastAsia="Times New Roman" w:hAnsi="Times" w:cs="Times New Roman"/>
+          <w:b/>
+          <w:bCs/>
+          <w:sz w:val="27"/>
+          <w:szCs w:val="27"/>
+          <w:lang w:eastAsia="en-US"/>
+        </w:rPr>
+        <w:t xml:space="preserve"> </w:t>
+      </w:r>
+      <w:r>
+        <w:rPr>
+          <w:rFonts w:ascii="Times" w:eastAsia="Times New Roman" w:hAnsi="Times" w:cs="Times New Roman"/>
+          <w:b/>
+          <w:bCs/>
+          <w:sz w:val="27"/>
+          <w:szCs w:val="27"/>
+          <w:lang w:eastAsia="en-US"/>
+        </w:rPr>
+        <w:t xml:space="preserve"> </w:t>
+      </w:r>
+      <w:r>
+        <w:rPr>
+          <w:rFonts w:ascii="Times" w:eastAsia="Times New Roman" w:hAnsi="Times" w:cs="Times New Roman" w:hint="eastAsia"/>
+          <w:b/>
+          <w:bCs/>
+          <w:sz w:val="27"/>
+          <w:szCs w:val="27"/>
+          <w:lang w:eastAsia="en-US"/>
+        </w:rPr>
+        <w:t>key</w:t>
+      </w:r>
+      <w:r>
+        <w:rPr>
+          <w:rFonts w:ascii="Times" w:eastAsia="Times New Roman" w:hAnsi="Times" w:cs="Times New Roman"/>
+          <w:b/>
+          <w:bCs/>
+          <w:sz w:val="27"/>
+          <w:szCs w:val="27"/>
+          <w:lang w:eastAsia="en-US"/>
+        </w:rPr>
+        <w:t xml:space="preserve"> technology</w:t>
+      </w:r>
+    </w:p>
+    <w:p>
+      <w:pPr>
+        <w:spacing w:before="100" w:beforeAutospacing="1" w:after="100" w:afterAutospacing="1"/>
+        <w:outlineLvl w:val="3"/>
+        <w:rPr>
+          <w:rFonts w:ascii="Times" w:eastAsia="Times New Roman" w:hAnsi="Times" w:cs="Times New Roman"/>
+          <w:b/>
+          <w:bCs/>
+          <w:lang w:eastAsia="en-US"/>
+        </w:rPr>
+      </w:pPr>
+      <w:r>
+        <w:rPr>
+          <w:rFonts w:ascii="Times" w:eastAsia="Times New Roman" w:hAnsi="Times" w:cs="Times New Roman"/>
+          <w:b/>
+          <w:bCs/>
+          <w:lang w:eastAsia="en-US"/>
+        </w:rPr>
+        <w:t>8.2.1</w:t>
+      </w:r>
+      <w:r>
+        <w:rPr>
+          <w:rFonts w:ascii="Times" w:eastAsia="Times New Roman" w:hAnsi="Times" w:cs="Times New Roman"/>
+          <w:b/>
+          <w:bCs/>
+          <w:lang w:eastAsia="en-US"/>
+        </w:rPr>
+        <w:t xml:space="preserve"> </w:t>
+      </w:r>
+      <w:r>
+        <w:rPr>
+          <w:rFonts w:ascii="Times" w:eastAsia="Times New Roman" w:hAnsi="Times" w:cs="Times New Roman"/>
+          <w:b/>
+          <w:bCs/>
+          <w:lang w:eastAsia="en-US"/>
+        </w:rPr>
+        <w:t>stocks instead of web</w:t>
+      </w:r>
+    </w:p>
+    <w:p>
+      <w:pPr>
+        <w:spacing w:before="100" w:beforeAutospacing="1" w:after="100" w:afterAutospacing="1"/>
+        <w:outlineLvl w:val="3"/>
+        <w:rPr>
+          <w:rFonts w:ascii="Times" w:eastAsia="Times New Roman" w:hAnsi="Times" w:cs="Times New Roman"/>
+          <w:b/>
+          <w:bCs/>
+          <w:lang w:eastAsia="en-US"/>
+        </w:rPr>
+      </w:pPr>
+      <w:r>
+        <w:rPr>
+          <w:rFonts w:ascii="Times" w:eastAsia="Times New Roman" w:hAnsi="Times" w:cs="Times New Roman"/>
+          <w:b/>
+          <w:bCs/>
+          <w:lang w:eastAsia="en-US"/>
+        </w:rPr>
+        <w:tab/>
+      </w:r>
+      <w:r>
+        <w:rPr>
+          <w:rFonts w:ascii="Times" w:eastAsia="Times New Roman" w:hAnsi="Times" w:cs="Times New Roman"/>
+          <w:b/>
+          <w:bCs/>
+          <w:lang w:eastAsia="en-US"/>
+        </w:rPr>
+        <w:t>By</w:t>
+      </w:r>
+      <w:r>
+        <w:rPr>
+          <w:rFonts w:ascii="Times" w:eastAsia="Times New Roman" w:hAnsi="Times" w:cs="Times New Roman" w:hint="eastAsia"/>
+          <w:b/>
+          <w:bCs/>
+          <w:lang w:eastAsia="en-US"/>
+        </w:rPr>
+        <w:t xml:space="preserve"> </w:t>
+      </w:r>
+      <w:r>
+        <w:rPr>
+          <w:rFonts w:ascii="Times" w:eastAsia="Times New Roman" w:hAnsi="Times" w:cs="Times New Roman"/>
+          <w:b/>
+          <w:bCs/>
+          <w:lang w:eastAsia="en-US"/>
+        </w:rPr>
+        <w:t xml:space="preserve">using stocks instead of web, the </w:t>
+      </w:r>
+      <w:r>
+        <w:rPr>
+          <w:rFonts w:ascii="Times" w:eastAsia="Times New Roman" w:hAnsi="Times" w:cs="Times New Roman"/>
+          <w:b/>
+          <w:bCs/>
+          <w:lang w:eastAsia="en-US"/>
+        </w:rPr>
+        <w:t xml:space="preserve">communication between </w:t>
+      </w:r>
+      <w:r>
+        <w:rPr>
+          <w:rFonts w:ascii="Times" w:eastAsia="Times New Roman" w:hAnsi="Times" w:cs="Times New Roman"/>
+          <w:b/>
+          <w:bCs/>
+          <w:lang w:eastAsia="en-US"/>
+        </w:rPr>
+        <w:t xml:space="preserve">sever and other parts </w:t>
+      </w:r>
+      <w:r>
+        <w:rPr>
+          <w:rFonts w:ascii="Times" w:eastAsia="Times New Roman" w:hAnsi="Times" w:cs="Times New Roman"/>
+          <w:b/>
+          <w:bCs/>
+          <w:lang w:eastAsia="en-US"/>
+        </w:rPr>
+        <w:t xml:space="preserve">could be </w:t>
+      </w:r>
+      <w:r>
+        <w:rPr>
+          <w:rFonts w:ascii="Times" w:eastAsia="Times New Roman" w:hAnsi="Times" w:cs="Times New Roman"/>
+          <w:b/>
+          <w:bCs/>
+          <w:lang w:eastAsia="en-US"/>
+        </w:rPr>
+        <w:t>easier.</w:t>
+      </w:r>
+      <w:r>
+        <w:rPr>
+          <w:rFonts w:ascii="Times" w:eastAsia="Times New Roman" w:hAnsi="Times" w:cs="Times New Roman"/>
+          <w:b/>
+          <w:bCs/>
+          <w:lang w:eastAsia="en-US"/>
+        </w:rPr>
+        <w:t xml:space="preserve"> </w:t>
+      </w:r>
+      <w:r>
+        <w:rPr>
+          <w:rFonts w:ascii="Times" w:eastAsia="Times New Roman" w:hAnsi="Times" w:cs="Times New Roman"/>
+          <w:b/>
+          <w:bCs/>
+          <w:lang w:eastAsia="en-US"/>
+        </w:rPr>
+        <w:t xml:space="preserve">Server don’t need to </w:t>
+      </w:r>
+      <w:r>
+        <w:rPr>
+          <w:rFonts w:ascii="Times" w:eastAsia="Times New Roman" w:hAnsi="Times" w:cs="Times New Roman"/>
+          <w:b/>
+          <w:bCs/>
+          <w:lang w:eastAsia="en-US"/>
+        </w:rPr>
+        <w:t>roll polling</w:t>
+      </w:r>
+      <w:r>
+        <w:rPr>
+          <w:rFonts w:ascii="Times" w:eastAsia="Times New Roman" w:hAnsi="Times" w:cs="Times New Roman"/>
+          <w:b/>
+          <w:bCs/>
+          <w:lang w:eastAsia="en-US"/>
+        </w:rPr>
+        <w:t xml:space="preserve"> anymore, and that could be save a lot of </w:t>
+      </w:r>
+      <w:r>
+        <w:rPr>
+          <w:rFonts w:ascii="Times" w:eastAsia="Times New Roman" w:hAnsi="Times" w:cs="Times New Roman"/>
+          <w:b/>
+          <w:bCs/>
+          <w:lang w:eastAsia="en-US"/>
+        </w:rPr>
+        <w:t xml:space="preserve">time and </w:t>
+      </w:r>
+      <w:r>
+        <w:rPr>
+          <w:rFonts w:ascii="Times" w:eastAsia="Times New Roman" w:hAnsi="Times" w:cs="Times New Roman"/>
+          <w:b/>
+          <w:bCs/>
+          <w:lang w:eastAsia="en-US"/>
+        </w:rPr>
+        <w:t>bandwidth.</w:t>
+      </w:r>
+    </w:p>
+    <w:p>
+      <w:pPr>
+        <w:spacing w:before="100" w:beforeAutospacing="1" w:after="100" w:afterAutospacing="1"/>
+        <w:outlineLvl w:val="2"/>
         <w:rPr>
           <w:rFonts w:ascii="Times" w:hAnsi="Times" w:cs="Times New Roman"/>
           <w:sz w:val="20"/>
@@ -14853,14 +18022,37 @@
       </w:pPr>
       <w:r>
         <w:rPr>
-          <w:rFonts w:ascii="Times" w:hAnsi="Times" w:cs="Times New Roman"/>
+          <w:rFonts w:ascii="Times" w:eastAsia="Times New Roman" w:hAnsi="Times" w:cs="Times New Roman"/>
           <w:b/>
           <w:bCs/>
-          <w:sz w:val="20"/>
-          <w:szCs w:val="20"/>
+          <w:sz w:val="27"/>
+          <w:szCs w:val="27"/>
           <w:lang w:eastAsia="en-US"/>
         </w:rPr>
-        <w:t>8.2    References</w:t>
+        <w:lastRenderedPageBreak/>
+        <w:t>8.</w:t>
+      </w:r>
+      <w:r>
+        <w:rPr>
+          <w:rFonts w:ascii="Times" w:eastAsia="Times New Roman" w:hAnsi="Times" w:cs="Times New Roman"/>
+          <w:b/>
+          <w:bCs/>
+          <w:sz w:val="27"/>
+          <w:szCs w:val="27"/>
+          <w:lang w:eastAsia="en-US"/>
+        </w:rPr>
+        <w:t>3</w:t>
+      </w:r>
+      <w:r>
+        <w:rPr>
+          <w:rFonts w:ascii="Times" w:eastAsia="Times New Roman" w:hAnsi="Times" w:cs="Times New Roman"/>
+          <w:b/>
+          <w:bCs/>
+          <w:sz w:val="27"/>
+          <w:szCs w:val="27"/>
+          <w:lang w:eastAsia="en-US"/>
+        </w:rPr>
+        <w:t>    References</w:t>
       </w:r>
       <w:r>
         <w:rPr>
@@ -14892,8 +18084,8 @@
 </file>
 
 <file path=word/numbering.xml><?xml version="1.0" encoding="utf-8"?>
-<w:numbering xmlns:wpc="http://schemas.microsoft.com/office/word/2010/wordprocessingCanvas" xmlns:mo="http://schemas.microsoft.com/office/mac/office/2008/main" xmlns:mc="http://schemas.openxmlformats.org/markup-compatibility/2006" xmlns:mv="urn:schemas-microsoft-com:mac:vml" xmlns:o="urn:schemas-microsoft-com:office:office" xmlns:r="http://schemas.openxmlformats.org/officeDocument/2006/relationships" xmlns:m="http://schemas.openxmlformats.org/officeDocument/2006/math" xmlns:v="urn:schemas-microsoft-com:vml" xmlns:wp14="http://schemas.microsoft.com/office/word/2010/wordprocessingDrawing" xmlns:wp="http://schemas.openxmlformats.org/drawingml/2006/wordprocessingDrawing" xmlns:w10="urn:schemas-microsoft-com:office:word" xmlns:w="http://schemas.openxmlformats.org/wordprocessingml/2006/main" xmlns:w14="http://schemas.microsoft.com/office/word/2010/wordml" xmlns:w15="http://schemas.microsoft.com/office/word/2012/wordml" xmlns:wpg="http://schemas.microsoft.com/office/word/2010/wordprocessingGroup" xmlns:wpi="http://schemas.microsoft.com/office/word/2010/wordprocessingInk" xmlns:wne="http://schemas.microsoft.com/office/word/2006/wordml" xmlns:wps="http://schemas.microsoft.com/office/word/2010/wordprocessingShape" mc:Ignorable="w14 w15 wp14">
-  <w:abstractNum w:abstractNumId="0">
+<w:numbering xmlns:wpc="http://schemas.microsoft.com/office/word/2010/wordprocessingCanvas" xmlns:cx="http://schemas.microsoft.com/office/drawing/2014/chartex" xmlns:cx1="http://schemas.microsoft.com/office/drawing/2015/9/8/chartex" xmlns:cx2="http://schemas.microsoft.com/office/drawing/2015/10/21/chartex" xmlns:cx3="http://schemas.microsoft.com/office/drawing/2016/5/9/chartex" xmlns:cx4="http://schemas.microsoft.com/office/drawing/2016/5/10/chartex" xmlns:cx5="http://schemas.microsoft.com/office/drawing/2016/5/11/chartex" xmlns:cx6="http://schemas.microsoft.com/office/drawing/2016/5/12/chartex" xmlns:cx7="http://schemas.microsoft.com/office/drawing/2016/5/13/chartex" xmlns:cx8="http://schemas.microsoft.com/office/drawing/2016/5/14/chartex" xmlns:mc="http://schemas.openxmlformats.org/markup-compatibility/2006" xmlns:aink="http://schemas.microsoft.com/office/drawing/2016/ink" xmlns:am3d="http://schemas.microsoft.com/office/drawing/2017/model3d" xmlns:o="urn:schemas-microsoft-com:office:office" xmlns:r="http://schemas.openxmlformats.org/officeDocument/2006/relationships" xmlns:m="http://schemas.openxmlformats.org/officeDocument/2006/math" xmlns:v="urn:schemas-microsoft-com:vml" xmlns:wp14="http://schemas.microsoft.com/office/word/2010/wordprocessingDrawing" xmlns:wp="http://schemas.openxmlformats.org/drawingml/2006/wordprocessingDrawing" xmlns:w10="urn:schemas-microsoft-com:office:word" xmlns:w="http://schemas.openxmlformats.org/wordprocessingml/2006/main" xmlns:w14="http://schemas.microsoft.com/office/word/2010/wordml" xmlns:w15="http://schemas.microsoft.com/office/word/2012/wordml" xmlns:w16cid="http://schemas.microsoft.com/office/word/2016/wordml/cid" xmlns:w16se="http://schemas.microsoft.com/office/word/2015/wordml/symex" xmlns:wpg="http://schemas.microsoft.com/office/word/2010/wordprocessingGroup" xmlns:wpi="http://schemas.microsoft.com/office/word/2010/wordprocessingInk" xmlns:wne="http://schemas.microsoft.com/office/word/2006/wordml" xmlns:wps="http://schemas.microsoft.com/office/word/2010/wordprocessingShape" mc:Ignorable="w14 w15 w16se w16cid wp14">
+  <w:abstractNum w:abstractNumId="0" w15:restartNumberingAfterBreak="0">
     <w:nsid w:val="40D869A7"/>
     <w:multiLevelType w:val="multilevel"/>
     <w:tmpl w:val="40D869A7"/>
@@ -15013,7 +18205,7 @@
 </file>
 
 <file path=word/styles.xml><?xml version="1.0" encoding="utf-8"?>
-<w:styles xmlns:mc="http://schemas.openxmlformats.org/markup-compatibility/2006" xmlns:r="http://schemas.openxmlformats.org/officeDocument/2006/relationships" xmlns:w="http://schemas.openxmlformats.org/wordprocessingml/2006/main" xmlns:w14="http://schemas.microsoft.com/office/word/2010/wordml" xmlns:w15="http://schemas.microsoft.com/office/word/2012/wordml" mc:Ignorable="w14 w15">
+<w:styles xmlns:mc="http://schemas.openxmlformats.org/markup-compatibility/2006" xmlns:r="http://schemas.openxmlformats.org/officeDocument/2006/relationships" xmlns:w="http://schemas.openxmlformats.org/wordprocessingml/2006/main" xmlns:w14="http://schemas.microsoft.com/office/word/2010/wordml" xmlns:w15="http://schemas.microsoft.com/office/word/2012/wordml" xmlns:w16cid="http://schemas.microsoft.com/office/word/2016/wordml/cid" xmlns:w16se="http://schemas.microsoft.com/office/word/2015/wordml/symex" mc:Ignorable="w14 w15 w16se w16cid">
   <w:docDefaults>
     <w:rPrDefault>
       <w:rPr>
@@ -15023,7 +18215,7 @@
     </w:rPrDefault>
     <w:pPrDefault/>
   </w:docDefaults>
-  <w:latentStyles w:defLockedState="0" w:defUIPriority="99" w:defSemiHidden="0" w:defUnhideWhenUsed="0" w:defQFormat="0" w:count="382">
+  <w:latentStyles w:defLockedState="0" w:defUIPriority="99" w:defSemiHidden="0" w:defUnhideWhenUsed="0" w:defQFormat="0" w:count="376">
     <w:lsdException w:name="Normal" w:uiPriority="0" w:qFormat="1"/>
     <w:lsdException w:name="heading 1" w:uiPriority="9" w:qFormat="1"/>
     <w:lsdException w:name="heading 2" w:uiPriority="9" w:qFormat="1"/>
@@ -15180,15 +18372,6 @@
     <w:lsdException w:name="Balloon Text" w:semiHidden="1" w:unhideWhenUsed="1"/>
     <w:lsdException w:name="Table Grid" w:uiPriority="59"/>
     <w:lsdException w:name="Table Theme" w:semiHidden="1" w:unhideWhenUsed="1"/>
-    <w:lsdException w:name="Note Level 1" w:semiHidden="1" w:unhideWhenUsed="1"/>
-    <w:lsdException w:name="Note Level 2" w:semiHidden="1" w:unhideWhenUsed="1"/>
-    <w:lsdException w:name="Note Level 3" w:semiHidden="1" w:unhideWhenUsed="1"/>
-    <w:lsdException w:name="Note Level 4" w:semiHidden="1" w:unhideWhenUsed="1"/>
-    <w:lsdException w:name="Note Level 5" w:semiHidden="1" w:unhideWhenUsed="1"/>
-    <w:lsdException w:name="Note Level 6" w:semiHidden="1" w:unhideWhenUsed="1"/>
-    <w:lsdException w:name="Note Level 7" w:semiHidden="1" w:unhideWhenUsed="1"/>
-    <w:lsdException w:name="Note Level 8" w:semiHidden="1" w:unhideWhenUsed="1"/>
-    <w:lsdException w:name="Note Level 9" w:semiHidden="1" w:unhideWhenUsed="1"/>
     <w:lsdException w:name="Placeholder Text" w:semiHidden="1"/>
     <w:lsdException w:name="Light Shading" w:uiPriority="60"/>
     <w:lsdException w:name="Light List" w:uiPriority="61"/>
@@ -15576,7 +18759,7 @@
     </w:rPr>
   </w:style>
   <w:style w:type="character" w:customStyle="1" w:styleId="10">
-    <w:name w:val="标题 1字符"/>
+    <w:name w:val="标题 1 字符"/>
     <w:basedOn w:val="a0"/>
     <w:link w:val="1"/>
     <w:uiPriority w:val="9"/>
@@ -15591,7 +18774,7 @@
     </w:rPr>
   </w:style>
   <w:style w:type="character" w:customStyle="1" w:styleId="20">
-    <w:name w:val="标题 2字符"/>
+    <w:name w:val="标题 2 字符"/>
     <w:basedOn w:val="a0"/>
     <w:link w:val="2"/>
     <w:uiPriority w:val="9"/>
@@ -15605,7 +18788,7 @@
     </w:rPr>
   </w:style>
   <w:style w:type="character" w:customStyle="1" w:styleId="30">
-    <w:name w:val="标题 3字符"/>
+    <w:name w:val="标题 3 字符"/>
     <w:basedOn w:val="a0"/>
     <w:link w:val="3"/>
     <w:uiPriority w:val="9"/>
@@ -15619,7 +18802,7 @@
     </w:rPr>
   </w:style>
   <w:style w:type="character" w:customStyle="1" w:styleId="40">
-    <w:name w:val="标题 4字符"/>
+    <w:name w:val="标题 4 字符"/>
     <w:basedOn w:val="a0"/>
     <w:link w:val="4"/>
     <w:uiPriority w:val="9"/>
@@ -15648,7 +18831,7 @@
     </w:rPr>
   </w:style>
   <w:style w:type="character" w:customStyle="1" w:styleId="a4">
-    <w:name w:val="批注框文本字符"/>
+    <w:name w:val="批注框文本 字符"/>
     <w:basedOn w:val="a0"/>
     <w:link w:val="a3"/>
     <w:uiPriority w:val="99"/>
@@ -15668,8 +18851,8 @@
       <w:ind w:firstLineChars="200" w:firstLine="420"/>
     </w:pPr>
   </w:style>
-  <w:style w:type="character" w:customStyle="1" w:styleId="UnresolvedMention">
-    <w:name w:val="Unresolved Mention"/>
+  <w:style w:type="character" w:customStyle="1" w:styleId="12">
+    <w:name w:val="未处理的提及1"/>
     <w:basedOn w:val="a0"/>
     <w:uiPriority w:val="99"/>
     <w:unhideWhenUsed/>
@@ -16020,7 +19203,7 @@
 </file>
 
 <file path=customXml/itemProps2.xml><?xml version="1.0" encoding="utf-8"?>
-<ds:datastoreItem xmlns:ds="http://schemas.openxmlformats.org/officeDocument/2006/customXml" ds:itemID="{793769BC-4E42-AD43-A819-46F22D9FD020}">
+<ds:datastoreItem xmlns:ds="http://schemas.openxmlformats.org/officeDocument/2006/customXml" ds:itemID="{38198A79-1B73-490F-8C31-234A80AA874F}">
   <ds:schemaRefs>
     <ds:schemaRef ds:uri="http://schemas.openxmlformats.org/officeDocument/2006/bibliography"/>
   </ds:schemaRefs>

</xml_diff>